<commit_message>
HW4 ZIP name change
</commit_message>
<xml_diff>
--- a/Computational Models/HW4.docx
+++ b/Computational Models/HW4.docx
@@ -2050,17 +2050,24 @@
         <w:jc w:val="both"/>
         <w:rPr>
           <w:rFonts w:ascii="David" w:hAnsi="David" w:cs="David"/>
+          <w:rtl/>
+        </w:rPr>
+      </w:pPr>
+      <w:r>
+        <w:rPr>
+          <w:rFonts w:ascii="David" w:hAnsi="David" w:cs="David" w:hint="cs"/>
           <w:u w:val="single"/>
           <w:rtl/>
         </w:rPr>
-      </w:pPr>
+        <w:t xml:space="preserve">סעיף </w:t>
+      </w:r>
       <w:r>
         <w:rPr>
           <w:rFonts w:ascii="David" w:hAnsi="David" w:cs="David" w:hint="cs"/>
           <w:u w:val="single"/>
           <w:rtl/>
         </w:rPr>
-        <w:t>סעיף א</w:t>
+        <w:t>א</w:t>
       </w:r>
     </w:p>
     <w:p>
@@ -2082,6 +2089,769 @@
           <w:szCs w:val="22"/>
           <w:rtl/>
         </w:rPr>
+        <w:t>נראה שאפשר לייצג א"מ בעל 2 מחסניות במ"ט באמצעות בנייה.</w:t>
+      </w:r>
+    </w:p>
+    <w:p>
+      <w:pPr>
+        <w:bidi/>
+        <w:spacing w:line="276" w:lineRule="auto"/>
+        <w:jc w:val="both"/>
+        <w:rPr>
+          <w:rFonts w:ascii="David" w:hAnsi="David" w:cs="David"/>
+          <w:sz w:val="22"/>
+          <w:szCs w:val="22"/>
+          <w:rtl/>
+        </w:rPr>
+      </w:pPr>
+      <w:r>
+        <w:rPr>
+          <w:rFonts w:ascii="David" w:hAnsi="David" w:cs="David" w:hint="cs"/>
+          <w:sz w:val="22"/>
+          <w:szCs w:val="22"/>
+          <w:u w:val="single"/>
+          <w:rtl/>
+        </w:rPr>
+        <w:t>רעיון הבניה</w:t>
+      </w:r>
+      <w:r>
+        <w:rPr>
+          <w:rFonts w:ascii="David" w:hAnsi="David" w:cs="David" w:hint="cs"/>
+          <w:sz w:val="22"/>
+          <w:szCs w:val="22"/>
+          <w:rtl/>
+        </w:rPr>
+        <w:t xml:space="preserve">: נרצה שבכל זמן נתון יהיה לנו תו מיוחד על הסרט שמפריד בין תוכן המחסנית "השמאלית" לתוכן המחסנית "הימנית". כאשר המ"ט תהיה ריקה ועל מצב מקבל </w:t>
+      </w:r>
+      <w:r>
+        <w:rPr>
+          <w:rFonts w:ascii="David" w:hAnsi="David" w:cs="David"/>
+          <w:sz w:val="22"/>
+          <w:szCs w:val="22"/>
+          <w:rtl/>
+        </w:rPr>
+        <w:t>–</w:t>
+      </w:r>
+      <w:r>
+        <w:rPr>
+          <w:rFonts w:ascii="David" w:hAnsi="David" w:cs="David" w:hint="cs"/>
+          <w:sz w:val="22"/>
+          <w:szCs w:val="22"/>
+          <w:rtl/>
+        </w:rPr>
+        <w:t xml:space="preserve"> המילה תתקבל, אחרת נמשיך להריץ את </w:t>
+      </w:r>
+      <w:r>
+        <w:rPr>
+          <w:rFonts w:ascii="David" w:hAnsi="David" w:cs="David" w:hint="cs"/>
+          <w:sz w:val="22"/>
+          <w:szCs w:val="22"/>
+          <w:rtl/>
+        </w:rPr>
+        <w:t>הא"מ</w:t>
+      </w:r>
+      <w:r>
+        <w:rPr>
+          <w:rFonts w:ascii="David" w:hAnsi="David" w:cs="David" w:hint="cs"/>
+          <w:sz w:val="22"/>
+          <w:szCs w:val="22"/>
+          <w:rtl/>
+        </w:rPr>
+        <w:t>.</w:t>
+      </w:r>
+    </w:p>
+    <w:p>
+      <w:pPr>
+        <w:pStyle w:val="ListParagraph"/>
+        <w:numPr>
+          <w:ilvl w:val="0"/>
+          <w:numId w:val="35"/>
+        </w:numPr>
+        <w:bidi/>
+        <w:spacing w:line="276" w:lineRule="auto"/>
+        <w:jc w:val="both"/>
+        <w:rPr>
+          <w:rFonts w:ascii="David" w:hAnsi="David" w:cs="David"/>
+          <w:i/>
+          <w:sz w:val="22"/>
+          <w:szCs w:val="22"/>
+        </w:rPr>
+      </w:pPr>
+      <w:r>
+        <w:rPr>
+          <w:rFonts w:ascii="David" w:hAnsi="David" w:cs="David" w:hint="cs"/>
+          <w:i/>
+          <w:sz w:val="22"/>
+          <w:szCs w:val="22"/>
+          <w:u w:val="single"/>
+          <w:rtl/>
+        </w:rPr>
+        <w:t>אתחול</w:t>
+      </w:r>
+      <w:r>
+        <w:rPr>
+          <w:rFonts w:ascii="David" w:hAnsi="David" w:cs="David" w:hint="cs"/>
+          <w:i/>
+          <w:sz w:val="22"/>
+          <w:szCs w:val="22"/>
+          <w:u w:val="single"/>
+          <w:rtl/>
+        </w:rPr>
+        <w:t xml:space="preserve"> המ"ט</w:t>
+      </w:r>
+      <w:r>
+        <w:rPr>
+          <w:rFonts w:ascii="David" w:hAnsi="David" w:cs="David" w:hint="cs"/>
+          <w:i/>
+          <w:sz w:val="22"/>
+          <w:szCs w:val="22"/>
+          <w:rtl/>
+        </w:rPr>
+        <w:t xml:space="preserve">: </w:t>
+      </w:r>
+      <w:r>
+        <w:rPr>
+          <w:rFonts w:ascii="David" w:hAnsi="David" w:cs="David" w:hint="cs"/>
+          <w:i/>
+          <w:sz w:val="22"/>
+          <w:szCs w:val="22"/>
+          <w:rtl/>
+        </w:rPr>
+        <w:t xml:space="preserve">נאתחל את המ"ט בכך שיהיה לנו סרט מלא ברווחים ובאמצע תו מיוחד #, כמו שתיארנו קודם </w:t>
+      </w:r>
+      <w:r>
+        <w:rPr>
+          <w:rFonts w:ascii="David" w:hAnsi="David" w:cs="David"/>
+          <w:i/>
+          <w:sz w:val="22"/>
+          <w:szCs w:val="22"/>
+          <w:rtl/>
+        </w:rPr>
+        <w:t>–</w:t>
+      </w:r>
+      <w:r>
+        <w:rPr>
+          <w:rFonts w:ascii="David" w:hAnsi="David" w:cs="David" w:hint="cs"/>
+          <w:i/>
+          <w:sz w:val="22"/>
+          <w:szCs w:val="22"/>
+          <w:rtl/>
+        </w:rPr>
+        <w:t xml:space="preserve"> האיברים מימין ל-# הם תוכן המחסנית "הימנית", וכן על הצד השמאלי של הסרט.</w:t>
+      </w:r>
+    </w:p>
+    <w:p>
+      <w:pPr>
+        <w:pStyle w:val="ListParagraph"/>
+        <w:bidi/>
+        <w:spacing w:line="276" w:lineRule="auto"/>
+        <w:jc w:val="center"/>
+        <w:rPr>
+          <w:rFonts w:ascii="David" w:hAnsi="David" w:cs="David"/>
+          <w:i/>
+          <w:sz w:val="22"/>
+          <w:szCs w:val="22"/>
+          <w:rtl/>
+        </w:rPr>
+      </w:pPr>
+      <w:r>
+        <w:rPr>
+          <w:rFonts w:ascii="David" w:hAnsi="David" w:cs="David"/>
+          <w:i/>
+          <w:noProof/>
+          <w:sz w:val="22"/>
+          <w:szCs w:val="22"/>
+        </w:rPr>
+        <w:drawing>
+          <wp:inline distT="0" distB="0" distL="0" distR="0" wp14:anchorId="4EF4D049" wp14:editId="4B4FAA62">
+            <wp:extent cx="3730752" cy="820671"/>
+            <wp:effectExtent l="0" t="0" r="3175" b="0"/>
+            <wp:docPr id="1057280913" name="Picture 4"/>
+            <wp:cNvGraphicFramePr>
+              <a:graphicFrameLocks xmlns:a="http://schemas.openxmlformats.org/drawingml/2006/main" noChangeAspect="1"/>
+            </wp:cNvGraphicFramePr>
+            <a:graphic xmlns:a="http://schemas.openxmlformats.org/drawingml/2006/main">
+              <a:graphicData uri="http://schemas.openxmlformats.org/drawingml/2006/picture">
+                <pic:pic xmlns:pic="http://schemas.openxmlformats.org/drawingml/2006/picture">
+                  <pic:nvPicPr>
+                    <pic:cNvPr id="0" name="Picture 5"/>
+                    <pic:cNvPicPr>
+                      <a:picLocks noChangeAspect="1" noChangeArrowheads="1"/>
+                    </pic:cNvPicPr>
+                  </pic:nvPicPr>
+                  <pic:blipFill>
+                    <a:blip r:embed="rId8" cstate="print">
+                      <a:extLst>
+                        <a:ext uri="{28A0092B-C50C-407E-A947-70E740481C1C}">
+                          <a14:useLocalDpi xmlns:a14="http://schemas.microsoft.com/office/drawing/2010/main" val="0"/>
+                        </a:ext>
+                      </a:extLst>
+                    </a:blip>
+                    <a:srcRect/>
+                    <a:stretch>
+                      <a:fillRect/>
+                    </a:stretch>
+                  </pic:blipFill>
+                  <pic:spPr bwMode="auto">
+                    <a:xfrm>
+                      <a:off x="0" y="0"/>
+                      <a:ext cx="3753812" cy="825744"/>
+                    </a:xfrm>
+                    <a:prstGeom prst="rect">
+                      <a:avLst/>
+                    </a:prstGeom>
+                    <a:noFill/>
+                  </pic:spPr>
+                </pic:pic>
+              </a:graphicData>
+            </a:graphic>
+          </wp:inline>
+        </w:drawing>
+      </w:r>
+    </w:p>
+    <w:p>
+      <w:pPr>
+        <w:pStyle w:val="ListParagraph"/>
+        <w:bidi/>
+        <w:spacing w:line="276" w:lineRule="auto"/>
+        <w:rPr>
+          <w:rFonts w:ascii="David" w:hAnsi="David" w:cs="David" w:hint="cs"/>
+          <w:i/>
+          <w:sz w:val="22"/>
+          <w:szCs w:val="22"/>
+          <w:rtl/>
+        </w:rPr>
+      </w:pPr>
+      <w:r>
+        <w:rPr>
+          <w:rFonts w:ascii="David" w:hAnsi="David" w:cs="David" w:hint="cs"/>
+          <w:i/>
+          <w:sz w:val="22"/>
+          <w:szCs w:val="22"/>
+          <w:rtl/>
+        </w:rPr>
+        <w:t>באיור המ"ט מבטאת א"מ כפול כאשר 2 המחסניות ריקות.</w:t>
+      </w:r>
+    </w:p>
+    <w:p>
+      <w:pPr>
+        <w:pStyle w:val="ListParagraph"/>
+        <w:numPr>
+          <w:ilvl w:val="0"/>
+          <w:numId w:val="35"/>
+        </w:numPr>
+        <w:bidi/>
+        <w:spacing w:line="276" w:lineRule="auto"/>
+        <w:jc w:val="both"/>
+        <w:rPr>
+          <w:rFonts w:ascii="David" w:hAnsi="David" w:cs="David"/>
+          <w:i/>
+          <w:sz w:val="22"/>
+          <w:szCs w:val="22"/>
+          <w:u w:val="single"/>
+        </w:rPr>
+      </w:pPr>
+      <w:r>
+        <w:rPr>
+          <w:rFonts w:ascii="David" w:hAnsi="David" w:cs="David" w:hint="cs"/>
+          <w:i/>
+          <w:sz w:val="22"/>
+          <w:szCs w:val="22"/>
+          <w:u w:val="single"/>
+          <w:rtl/>
+        </w:rPr>
+        <w:t>בדיקת ראש המחסנית</w:t>
+      </w:r>
+      <w:r>
+        <w:rPr>
+          <w:rFonts w:ascii="David" w:hAnsi="David" w:cs="David" w:hint="cs"/>
+          <w:i/>
+          <w:sz w:val="22"/>
+          <w:szCs w:val="22"/>
+          <w:rtl/>
+        </w:rPr>
+        <w:t>: כאשר נרצה לבדוק מה בראש המחסנית הימנית, נלך ימינה עד שנגיע לתו ריק, נלך לשמאלה צעד אחד והערך שבתא שהגענו אליו הוא ראש המחסנית הימנית. בצורה סימטרית מתבצעת בדיקת ראש המחסנית השמאלית.</w:t>
+      </w:r>
+    </w:p>
+    <w:p>
+      <w:pPr>
+        <w:pStyle w:val="ListParagraph"/>
+        <w:numPr>
+          <w:ilvl w:val="0"/>
+          <w:numId w:val="35"/>
+        </w:numPr>
+        <w:bidi/>
+        <w:spacing w:line="276" w:lineRule="auto"/>
+        <w:jc w:val="both"/>
+        <w:rPr>
+          <w:rFonts w:ascii="David" w:hAnsi="David" w:cs="David"/>
+          <w:i/>
+          <w:sz w:val="22"/>
+          <w:szCs w:val="22"/>
+        </w:rPr>
+      </w:pPr>
+      <w:r>
+        <w:rPr>
+          <w:rFonts w:ascii="David" w:hAnsi="David" w:cs="David" w:hint="cs"/>
+          <w:i/>
+          <w:sz w:val="22"/>
+          <w:szCs w:val="22"/>
+          <w:u w:val="single"/>
+          <w:rtl/>
+        </w:rPr>
+        <w:lastRenderedPageBreak/>
+        <w:t>הכנסת והוצאת איברים</w:t>
+      </w:r>
+      <w:r>
+        <w:rPr>
+          <w:rFonts w:ascii="David" w:hAnsi="David" w:cs="David" w:hint="cs"/>
+          <w:i/>
+          <w:sz w:val="22"/>
+          <w:szCs w:val="22"/>
+          <w:rtl/>
+        </w:rPr>
+        <w:t xml:space="preserve">: </w:t>
+      </w:r>
+      <w:r>
+        <w:rPr>
+          <w:rFonts w:ascii="David" w:hAnsi="David" w:cs="David" w:hint="cs"/>
+          <w:i/>
+          <w:sz w:val="22"/>
+          <w:szCs w:val="22"/>
+          <w:rtl/>
+        </w:rPr>
+        <w:t xml:space="preserve">בכל פעם שאנחנו עוברים על תו בא"מ אנחנו יכולים להכניס או להוציא איבר בהתאם למה שבראש המחסנית. עבור מעבר </w:t>
+      </w:r>
+      <m:oMath>
+        <m:r>
+          <w:rPr>
+            <w:rFonts w:ascii="Cambria Math" w:hAnsi="Cambria Math" w:cs="David"/>
+            <w:sz w:val="22"/>
+            <w:szCs w:val="22"/>
+          </w:rPr>
+          <m:t>σ</m:t>
+        </m:r>
+        <m:r>
+          <w:rPr>
+            <w:rFonts w:ascii="Cambria Math" w:hAnsi="Cambria Math" w:cs="David"/>
+            <w:sz w:val="22"/>
+            <w:szCs w:val="22"/>
+          </w:rPr>
+          <m:t>,</m:t>
+        </m:r>
+        <m:sSub>
+          <m:sSubPr>
+            <m:ctrlPr>
+              <w:rPr>
+                <w:rFonts w:ascii="Cambria Math" w:hAnsi="Cambria Math" w:cs="David"/>
+                <w:i/>
+                <w:sz w:val="22"/>
+                <w:szCs w:val="22"/>
+              </w:rPr>
+            </m:ctrlPr>
+          </m:sSubPr>
+          <m:e>
+            <m:r>
+              <w:rPr>
+                <w:rFonts w:ascii="Cambria Math" w:hAnsi="Cambria Math" w:cs="David"/>
+                <w:sz w:val="22"/>
+                <w:szCs w:val="22"/>
+              </w:rPr>
+              <m:t>a</m:t>
+            </m:r>
+          </m:e>
+          <m:sub>
+            <m:r>
+              <w:rPr>
+                <w:rFonts w:ascii="Cambria Math" w:hAnsi="Cambria Math" w:cs="David"/>
+                <w:sz w:val="22"/>
+                <w:szCs w:val="22"/>
+              </w:rPr>
+              <m:t>1</m:t>
+            </m:r>
+          </m:sub>
+        </m:sSub>
+        <m:r>
+          <w:rPr>
+            <w:rFonts w:ascii="Cambria Math" w:hAnsi="Cambria Math" w:cs="David"/>
+            <w:sz w:val="22"/>
+            <w:szCs w:val="22"/>
+          </w:rPr>
+          <m:t>→</m:t>
+        </m:r>
+        <m:sSub>
+          <m:sSubPr>
+            <m:ctrlPr>
+              <w:rPr>
+                <w:rFonts w:ascii="Cambria Math" w:hAnsi="Cambria Math" w:cs="David"/>
+                <w:i/>
+                <w:sz w:val="22"/>
+                <w:szCs w:val="22"/>
+              </w:rPr>
+            </m:ctrlPr>
+          </m:sSubPr>
+          <m:e>
+            <m:r>
+              <w:rPr>
+                <w:rFonts w:ascii="Cambria Math" w:hAnsi="Cambria Math" w:cs="David"/>
+                <w:sz w:val="22"/>
+                <w:szCs w:val="22"/>
+              </w:rPr>
+              <m:t>a</m:t>
+            </m:r>
+          </m:e>
+          <m:sub>
+            <m:r>
+              <w:rPr>
+                <w:rFonts w:ascii="Cambria Math" w:hAnsi="Cambria Math" w:cs="David"/>
+                <w:sz w:val="22"/>
+                <w:szCs w:val="22"/>
+              </w:rPr>
+              <m:t>2</m:t>
+            </m:r>
+          </m:sub>
+        </m:sSub>
+        <m:r>
+          <w:rPr>
+            <w:rFonts w:ascii="Cambria Math" w:hAnsi="Cambria Math" w:cs="David"/>
+            <w:sz w:val="22"/>
+            <w:szCs w:val="22"/>
+          </w:rPr>
+          <m:t>,</m:t>
+        </m:r>
+        <m:sSub>
+          <m:sSubPr>
+            <m:ctrlPr>
+              <w:rPr>
+                <w:rFonts w:ascii="Cambria Math" w:hAnsi="Cambria Math" w:cs="David"/>
+                <w:i/>
+                <w:sz w:val="22"/>
+                <w:szCs w:val="22"/>
+              </w:rPr>
+            </m:ctrlPr>
+          </m:sSubPr>
+          <m:e>
+            <m:r>
+              <w:rPr>
+                <w:rFonts w:ascii="Cambria Math" w:hAnsi="Cambria Math" w:cs="David"/>
+                <w:sz w:val="22"/>
+                <w:szCs w:val="22"/>
+              </w:rPr>
+              <m:t>β</m:t>
+            </m:r>
+          </m:e>
+          <m:sub>
+            <m:r>
+              <w:rPr>
+                <w:rFonts w:ascii="Cambria Math" w:hAnsi="Cambria Math" w:cs="David"/>
+                <w:sz w:val="22"/>
+                <w:szCs w:val="22"/>
+              </w:rPr>
+              <m:t>1</m:t>
+            </m:r>
+          </m:sub>
+        </m:sSub>
+        <m:r>
+          <w:rPr>
+            <w:rFonts w:ascii="Cambria Math" w:hAnsi="Cambria Math" w:cs="David"/>
+            <w:sz w:val="22"/>
+            <w:szCs w:val="22"/>
+          </w:rPr>
+          <m:t>→</m:t>
+        </m:r>
+        <m:sSub>
+          <m:sSubPr>
+            <m:ctrlPr>
+              <w:rPr>
+                <w:rFonts w:ascii="Cambria Math" w:hAnsi="Cambria Math" w:cs="David"/>
+                <w:i/>
+                <w:sz w:val="22"/>
+                <w:szCs w:val="22"/>
+              </w:rPr>
+            </m:ctrlPr>
+          </m:sSubPr>
+          <m:e>
+            <m:r>
+              <w:rPr>
+                <w:rFonts w:ascii="Cambria Math" w:hAnsi="Cambria Math" w:cs="David"/>
+                <w:sz w:val="22"/>
+                <w:szCs w:val="22"/>
+              </w:rPr>
+              <m:t>β</m:t>
+            </m:r>
+          </m:e>
+          <m:sub>
+            <m:r>
+              <w:rPr>
+                <w:rFonts w:ascii="Cambria Math" w:hAnsi="Cambria Math" w:cs="David"/>
+                <w:sz w:val="22"/>
+                <w:szCs w:val="22"/>
+              </w:rPr>
+              <m:t>2</m:t>
+            </m:r>
+          </m:sub>
+        </m:sSub>
+      </m:oMath>
+      <w:r>
+        <w:rPr>
+          <w:rFonts w:ascii="David" w:hAnsi="David" w:cs="David" w:hint="cs"/>
+          <w:i/>
+          <w:sz w:val="22"/>
+          <w:szCs w:val="22"/>
+          <w:rtl/>
+        </w:rPr>
+        <w:t xml:space="preserve">, נבדוק האם </w:t>
+      </w:r>
+      <m:oMath>
+        <m:sSub>
+          <m:sSubPr>
+            <m:ctrlPr>
+              <w:rPr>
+                <w:rFonts w:ascii="Cambria Math" w:hAnsi="Cambria Math" w:cs="David"/>
+                <w:i/>
+                <w:sz w:val="22"/>
+                <w:szCs w:val="22"/>
+              </w:rPr>
+            </m:ctrlPr>
+          </m:sSubPr>
+          <m:e>
+            <m:r>
+              <w:rPr>
+                <w:rFonts w:ascii="Cambria Math" w:hAnsi="Cambria Math" w:cs="David"/>
+                <w:sz w:val="22"/>
+                <w:szCs w:val="22"/>
+              </w:rPr>
+              <m:t>a</m:t>
+            </m:r>
+          </m:e>
+          <m:sub>
+            <m:r>
+              <w:rPr>
+                <w:rFonts w:ascii="Cambria Math" w:hAnsi="Cambria Math" w:cs="David"/>
+                <w:sz w:val="22"/>
+                <w:szCs w:val="22"/>
+              </w:rPr>
+              <m:t>1</m:t>
+            </m:r>
+          </m:sub>
+        </m:sSub>
+      </m:oMath>
+      <w:r>
+        <w:rPr>
+          <w:rFonts w:ascii="David" w:hAnsi="David" w:cs="David"/>
+          <w:i/>
+          <w:sz w:val="22"/>
+          <w:szCs w:val="22"/>
+        </w:rPr>
+        <w:t xml:space="preserve"> </w:t>
+      </w:r>
+      <w:r>
+        <w:rPr>
+          <w:rFonts w:ascii="David" w:hAnsi="David" w:cs="David" w:hint="cs"/>
+          <w:i/>
+          <w:sz w:val="22"/>
+          <w:szCs w:val="22"/>
+          <w:rtl/>
+        </w:rPr>
+        <w:t xml:space="preserve"> נמצא בצד הכי שמאלי, אם כן נמחק אותו ונכתוב במקומו </w:t>
+      </w:r>
+      <m:oMath>
+        <m:sSub>
+          <m:sSubPr>
+            <m:ctrlPr>
+              <w:rPr>
+                <w:rFonts w:ascii="Cambria Math" w:hAnsi="Cambria Math" w:cs="David"/>
+                <w:i/>
+                <w:sz w:val="22"/>
+                <w:szCs w:val="22"/>
+              </w:rPr>
+            </m:ctrlPr>
+          </m:sSubPr>
+          <m:e>
+            <m:r>
+              <w:rPr>
+                <w:rFonts w:ascii="Cambria Math" w:hAnsi="Cambria Math" w:cs="David"/>
+                <w:sz w:val="22"/>
+                <w:szCs w:val="22"/>
+              </w:rPr>
+              <m:t>a</m:t>
+            </m:r>
+          </m:e>
+          <m:sub>
+            <m:r>
+              <w:rPr>
+                <w:rFonts w:ascii="Cambria Math" w:hAnsi="Cambria Math" w:cs="David"/>
+                <w:sz w:val="22"/>
+                <w:szCs w:val="22"/>
+              </w:rPr>
+              <m:t>2</m:t>
+            </m:r>
+          </m:sub>
+        </m:sSub>
+      </m:oMath>
+      <w:r>
+        <w:rPr>
+          <w:rFonts w:ascii="David" w:hAnsi="David" w:cs="David" w:hint="cs"/>
+          <w:i/>
+          <w:sz w:val="22"/>
+          <w:szCs w:val="22"/>
+          <w:rtl/>
+        </w:rPr>
+        <w:t xml:space="preserve">, ואז נחזור ימינה עד שנראה תו #. בצורה סימטרית הכנסת </w:t>
+      </w:r>
+      <m:oMath>
+        <m:sSub>
+          <m:sSubPr>
+            <m:ctrlPr>
+              <w:rPr>
+                <w:rFonts w:ascii="Cambria Math" w:hAnsi="Cambria Math" w:cs="David"/>
+                <w:i/>
+                <w:sz w:val="22"/>
+                <w:szCs w:val="22"/>
+              </w:rPr>
+            </m:ctrlPr>
+          </m:sSubPr>
+          <m:e>
+            <m:r>
+              <w:rPr>
+                <w:rFonts w:ascii="Cambria Math" w:hAnsi="Cambria Math" w:cs="David"/>
+                <w:sz w:val="22"/>
+                <w:szCs w:val="22"/>
+              </w:rPr>
+              <m:t>β</m:t>
+            </m:r>
+          </m:e>
+          <m:sub>
+            <m:r>
+              <w:rPr>
+                <w:rFonts w:ascii="Cambria Math" w:hAnsi="Cambria Math" w:cs="David"/>
+                <w:sz w:val="22"/>
+                <w:szCs w:val="22"/>
+              </w:rPr>
+              <m:t>2</m:t>
+            </m:r>
+          </m:sub>
+        </m:sSub>
+      </m:oMath>
+      <w:r>
+        <w:rPr>
+          <w:rFonts w:ascii="David" w:hAnsi="David" w:cs="David"/>
+          <w:i/>
+          <w:sz w:val="22"/>
+          <w:szCs w:val="22"/>
+        </w:rPr>
+        <w:t xml:space="preserve"> </w:t>
+      </w:r>
+      <w:r>
+        <w:rPr>
+          <w:rFonts w:ascii="David" w:hAnsi="David" w:cs="David" w:hint="cs"/>
+          <w:i/>
+          <w:sz w:val="22"/>
+          <w:szCs w:val="22"/>
+          <w:rtl/>
+        </w:rPr>
+        <w:t xml:space="preserve"> לצד הכי ימני.</w:t>
+      </w:r>
+    </w:p>
+    <w:p>
+      <w:pPr>
+        <w:pStyle w:val="ListParagraph"/>
+        <w:numPr>
+          <w:ilvl w:val="0"/>
+          <w:numId w:val="35"/>
+        </w:numPr>
+        <w:bidi/>
+        <w:spacing w:line="276" w:lineRule="auto"/>
+        <w:jc w:val="both"/>
+        <w:rPr>
+          <w:rFonts w:ascii="David" w:hAnsi="David" w:cs="David" w:hint="cs"/>
+          <w:i/>
+          <w:sz w:val="22"/>
+          <w:szCs w:val="22"/>
+          <w:rtl/>
+        </w:rPr>
+      </w:pPr>
+      <w:r>
+        <w:rPr>
+          <w:rFonts w:ascii="David" w:hAnsi="David" w:cs="David" w:hint="cs"/>
+          <w:i/>
+          <w:sz w:val="22"/>
+          <w:szCs w:val="22"/>
+          <w:u w:val="single"/>
+          <w:rtl/>
+        </w:rPr>
+        <w:t>תנאי קבלה</w:t>
+      </w:r>
+      <w:r>
+        <w:rPr>
+          <w:rFonts w:ascii="David" w:hAnsi="David" w:cs="David" w:hint="cs"/>
+          <w:i/>
+          <w:sz w:val="22"/>
+          <w:szCs w:val="22"/>
+          <w:rtl/>
+        </w:rPr>
+        <w:t xml:space="preserve">: </w:t>
+      </w:r>
+    </w:p>
+    <w:p>
+      <w:pPr>
+        <w:bidi/>
+        <w:spacing w:line="276" w:lineRule="auto"/>
+        <w:jc w:val="both"/>
+        <w:rPr>
+          <w:rFonts w:ascii="David" w:hAnsi="David" w:cs="David"/>
+          <w:u w:val="single"/>
+          <w:rtl/>
+        </w:rPr>
+      </w:pPr>
+    </w:p>
+    <w:p>
+      <w:pPr>
+        <w:bidi/>
+        <w:spacing w:line="276" w:lineRule="auto"/>
+        <w:jc w:val="both"/>
+        <w:rPr>
+          <w:rFonts w:ascii="David" w:hAnsi="David" w:cs="David"/>
+          <w:u w:val="single"/>
+          <w:rtl/>
+        </w:rPr>
+      </w:pPr>
+      <w:r>
+        <w:rPr>
+          <w:rFonts w:ascii="David" w:hAnsi="David" w:cs="David" w:hint="cs"/>
+          <w:u w:val="single"/>
+          <w:rtl/>
+        </w:rPr>
+        <w:t xml:space="preserve">סעיף </w:t>
+      </w:r>
+      <w:r>
+        <w:rPr>
+          <w:rFonts w:ascii="David" w:hAnsi="David" w:cs="David" w:hint="cs"/>
+          <w:u w:val="single"/>
+          <w:rtl/>
+        </w:rPr>
+        <w:t>ב</w:t>
+      </w:r>
+    </w:p>
+    <w:p>
+      <w:pPr>
+        <w:bidi/>
+        <w:spacing w:line="276" w:lineRule="auto"/>
+        <w:jc w:val="both"/>
+        <w:rPr>
+          <w:rFonts w:ascii="David" w:hAnsi="David" w:cs="David"/>
+          <w:sz w:val="22"/>
+          <w:szCs w:val="22"/>
+          <w:rtl/>
+        </w:rPr>
+      </w:pPr>
+      <w:r>
+        <w:rPr>
+          <w:rFonts w:ascii="David" w:hAnsi="David" w:cs="David" w:hint="cs"/>
+          <w:sz w:val="22"/>
+          <w:szCs w:val="22"/>
+          <w:rtl/>
+        </w:rPr>
         <w:t xml:space="preserve">תהי שפה </w:t>
       </w:r>
       <m:oMath>
@@ -2101,43 +2871,7 @@
           <w:szCs w:val="22"/>
           <w:rtl/>
         </w:rPr>
-        <w:t xml:space="preserve"> שפת הא"מ הכפולה, נראה שאפשר לייצגה בעזרת מכונת טיורינג. נזכיר כי מכונת טיורינג היא סרט עם ראש קורא שתומך בתזוזה ימינה/שמאלה קריאה וכתיבה. נזכיר גם כי כל א"מ מקבל מילה אם מסלול החישוב</w:t>
-      </w:r>
-      <w:r>
-        <w:rPr>
-          <w:rFonts w:ascii="David" w:hAnsi="David" w:cs="David" w:hint="cs"/>
-          <w:sz w:val="22"/>
-          <w:szCs w:val="22"/>
-          <w:rtl/>
-        </w:rPr>
-        <w:t xml:space="preserve"> שלה</w:t>
-      </w:r>
-      <w:r>
-        <w:rPr>
-          <w:rFonts w:ascii="David" w:hAnsi="David" w:cs="David" w:hint="cs"/>
-          <w:sz w:val="22"/>
-          <w:szCs w:val="22"/>
-          <w:rtl/>
-        </w:rPr>
-        <w:t xml:space="preserve"> נגמר במצב </w:t>
-      </w:r>
-      <w:r>
-        <w:rPr>
-          <w:rFonts w:ascii="David" w:hAnsi="David" w:cs="David" w:hint="cs"/>
-          <w:sz w:val="22"/>
-          <w:szCs w:val="22"/>
-          <w:rtl/>
-        </w:rPr>
-        <w:t>מקבל</w:t>
-      </w:r>
-      <w:r>
-        <w:rPr>
-          <w:rFonts w:ascii="David" w:hAnsi="David" w:cs="David" w:hint="cs"/>
-          <w:sz w:val="22"/>
-          <w:szCs w:val="22"/>
-          <w:rtl/>
-        </w:rPr>
-        <w:t xml:space="preserve"> וגם המחסנית ריקה, לכן ב-</w:t>
+        <w:t xml:space="preserve"> שפת הא"מ הכפולה, נראה שאפשר לייצגה בעזרת מכונת טיורינג. נזכיר כי מכונת טיורינג היא סרט עם ראש קורא שתומך בתזוזה ימינה/שמאלה קריאה וכתיבה. נוכיח שניתן לייצג מ"ט בעזרת </w:t>
       </w:r>
       <m:oMath>
         <m:r>
@@ -2156,53 +2890,7 @@
           <w:szCs w:val="22"/>
           <w:rtl/>
         </w:rPr>
-        <w:t xml:space="preserve"> נגדיר שהמחסניות צריכות להיות ריקות כדי שהמילה תתקבל.</w:t>
-      </w:r>
-      <w:r>
-        <w:rPr>
-          <w:rFonts w:ascii="David" w:hAnsi="David" w:cs="David" w:hint="cs"/>
-          <w:sz w:val="22"/>
-          <w:szCs w:val="22"/>
-          <w:rtl/>
-        </w:rPr>
-        <w:t xml:space="preserve"> נוכיח </w:t>
-      </w:r>
-      <w:r>
-        <w:rPr>
-          <w:rFonts w:ascii="David" w:hAnsi="David" w:cs="David" w:hint="cs"/>
-          <w:sz w:val="22"/>
-          <w:szCs w:val="22"/>
-          <w:rtl/>
-        </w:rPr>
-        <w:t xml:space="preserve">שניתן לייצג מ"ט בעזרת </w:t>
-      </w:r>
-      <m:oMath>
-        <m:r>
-          <w:rPr>
-            <w:rFonts w:ascii="Cambria Math" w:hAnsi="Cambria Math" w:cs="David"/>
-            <w:sz w:val="22"/>
-            <w:szCs w:val="22"/>
-          </w:rPr>
-          <m:t>P</m:t>
-        </m:r>
-      </m:oMath>
-      <w:r>
-        <w:rPr>
-          <w:rFonts w:ascii="David" w:hAnsi="David" w:cs="David" w:hint="cs"/>
-          <w:sz w:val="22"/>
-          <w:szCs w:val="22"/>
-          <w:rtl/>
-        </w:rPr>
-        <w:t xml:space="preserve"> </w:t>
-      </w:r>
-      <w:r>
-        <w:rPr>
-          <w:rFonts w:ascii="David" w:hAnsi="David" w:cs="David" w:hint="cs"/>
-          <w:sz w:val="22"/>
-          <w:szCs w:val="22"/>
-          <w:rtl/>
-        </w:rPr>
-        <w:t>באמצעות בניה:</w:t>
+        <w:t xml:space="preserve"> באמצעות בניה:</w:t>
       </w:r>
     </w:p>
     <w:p>
@@ -2522,7 +3210,6 @@
           <w:i/>
           <w:sz w:val="22"/>
           <w:szCs w:val="22"/>
-          <w:rtl/>
         </w:rPr>
       </w:pPr>
       <w:r>
@@ -2533,41 +3220,8 @@
           <w:szCs w:val="22"/>
           <w:rtl/>
         </w:rPr>
-        <w:t>נניח בה"כ ששפת 2 המחסניות זהה</w:t>
-      </w:r>
-      <w:r>
-        <w:rPr>
-          <w:rFonts w:ascii="David" w:hAnsi="David" w:cs="David" w:hint="cs"/>
-          <w:i/>
-          <w:sz w:val="22"/>
-          <w:szCs w:val="22"/>
-          <w:rtl/>
-        </w:rPr>
-        <w:t>, כלומר האותיות שאפשר לדחוף לכל מחסנית הן מאותו א"ב</w:t>
-      </w:r>
-      <w:r>
-        <w:rPr>
-          <w:rFonts w:ascii="David" w:hAnsi="David" w:cs="David" w:hint="cs"/>
-          <w:i/>
-          <w:sz w:val="22"/>
-          <w:szCs w:val="22"/>
-          <w:rtl/>
-        </w:rPr>
-        <w:t>.</w:t>
-      </w:r>
-    </w:p>
-    <w:p>
-      <w:pPr>
-        <w:spacing w:line="276" w:lineRule="auto"/>
-        <w:ind w:left="3545"/>
-        <w:jc w:val="both"/>
-        <w:rPr>
-          <w:rFonts w:ascii="David" w:hAnsi="David" w:cs="David"/>
-          <w:i/>
-          <w:sz w:val="22"/>
-          <w:szCs w:val="22"/>
-        </w:rPr>
-      </w:pPr>
+        <w:t>נניח בה"כ ששפת 2 המחסניות זהה, כלומר האותיות שאפשר לדחוף לכל מחסנית הן מאותו א"ב.</w:t>
+      </w:r>
     </w:p>
     <w:p>
       <w:pPr>
@@ -2576,25 +3230,1176 @@
         <w:jc w:val="both"/>
         <w:rPr>
           <w:rFonts w:ascii="David" w:hAnsi="David" w:cs="David"/>
+          <w:i/>
+          <w:sz w:val="22"/>
+          <w:szCs w:val="22"/>
+          <w:rtl/>
+        </w:rPr>
+      </w:pPr>
+    </w:p>
+    <w:p>
+      <w:pPr>
+        <w:bidi/>
+        <w:spacing w:line="276" w:lineRule="auto"/>
+        <w:jc w:val="both"/>
+        <w:rPr>
+          <w:rFonts w:ascii="David" w:hAnsi="David" w:cs="David"/>
+          <w:i/>
+          <w:sz w:val="22"/>
+          <w:szCs w:val="22"/>
+          <w:rtl/>
+        </w:rPr>
+      </w:pPr>
+      <w:r>
+        <w:rPr>
+          <w:rFonts w:ascii="David" w:hAnsi="David" w:cs="David" w:hint="cs"/>
+          <w:i/>
+          <w:sz w:val="22"/>
+          <w:szCs w:val="22"/>
           <w:u w:val="single"/>
-        </w:rPr>
-      </w:pPr>
-      <w:r>
-        <w:rPr>
-          <w:rFonts w:ascii="David" w:hAnsi="David" w:cs="David" w:hint="cs"/>
+          <w:rtl/>
+        </w:rPr>
+        <w:t>רעיון</w:t>
+      </w:r>
+      <w:r>
+        <w:rPr>
+          <w:rFonts w:ascii="David" w:hAnsi="David" w:cs="David" w:hint="cs"/>
+          <w:i/>
+          <w:sz w:val="22"/>
+          <w:szCs w:val="22"/>
           <w:u w:val="single"/>
           <w:rtl/>
         </w:rPr>
-        <w:t xml:space="preserve">סעיף </w:t>
-      </w:r>
-      <w:r>
-        <w:rPr>
-          <w:rFonts w:ascii="David" w:hAnsi="David" w:cs="David" w:hint="cs"/>
+        <w:t xml:space="preserve"> הבניה</w:t>
+      </w:r>
+      <w:r>
+        <w:rPr>
+          <w:rFonts w:ascii="David" w:hAnsi="David" w:cs="David" w:hint="cs"/>
+          <w:i/>
+          <w:sz w:val="22"/>
+          <w:szCs w:val="22"/>
+          <w:rtl/>
+        </w:rPr>
+        <w:t>:</w:t>
+      </w:r>
+      <w:r>
+        <w:rPr>
+          <w:rFonts w:ascii="David" w:hAnsi="David" w:cs="David" w:hint="cs"/>
+          <w:i/>
+          <w:sz w:val="22"/>
+          <w:szCs w:val="22"/>
+          <w:rtl/>
+        </w:rPr>
+        <w:t xml:space="preserve"> מחסנית אחת מסמלצת את התווים שנמצאים מצד שמאל לראש הקורא, והמחסנית השנייה מסמלצת את התווים שנמצאים מצד ימין לראש הקורא.</w:t>
+      </w:r>
+    </w:p>
+    <w:p>
+      <w:pPr>
+        <w:pStyle w:val="ListParagraph"/>
+        <w:numPr>
+          <w:ilvl w:val="0"/>
+          <w:numId w:val="36"/>
+        </w:numPr>
+        <w:bidi/>
+        <w:spacing w:line="276" w:lineRule="auto"/>
+        <w:jc w:val="both"/>
+        <w:rPr>
+          <w:rFonts w:ascii="David" w:hAnsi="David" w:cs="David"/>
+          <w:i/>
+          <w:sz w:val="22"/>
+          <w:szCs w:val="22"/>
+        </w:rPr>
+      </w:pPr>
+      <w:r>
+        <w:rPr>
+          <w:rFonts w:ascii="David" w:hAnsi="David" w:cs="David" w:hint="cs"/>
+          <w:i/>
+          <w:sz w:val="22"/>
+          <w:szCs w:val="22"/>
           <w:u w:val="single"/>
           <w:rtl/>
         </w:rPr>
-        <w:t>ב</w:t>
-      </w:r>
+        <w:t>אתחול המחסניות</w:t>
+      </w:r>
+      <w:r>
+        <w:rPr>
+          <w:rFonts w:ascii="David" w:hAnsi="David" w:cs="David" w:hint="cs"/>
+          <w:i/>
+          <w:sz w:val="22"/>
+          <w:szCs w:val="22"/>
+          <w:rtl/>
+        </w:rPr>
+        <w:t>: רצים על המילה בעזרת הא"מ ומכניסים את כל האותיות של המילה למחסנית הראשונה ("השמאלית") (שמסמלצת את מה שנמצא מצד שמאל לראש הקרוא). אחר כך מרוקנים את המחסנית הראשונה לתוך השנייה  ("הימנית") ומגיעים "למצב אפס" שבו כל מה שנמצא מצד ימין לראש הקורא במ"ט שאנו רוצים לסמלץ נמצא במחסנית "הימנית" ובהתחלה במחסנית "השמאלית" אין כלום.</w:t>
+      </w:r>
+    </w:p>
+    <w:p>
+      <w:pPr>
+        <w:pStyle w:val="ListParagraph"/>
+        <w:bidi/>
+        <w:spacing w:line="276" w:lineRule="auto"/>
+        <w:jc w:val="center"/>
+        <w:rPr>
+          <w:rFonts w:ascii="David" w:hAnsi="David" w:cs="David"/>
+          <w:i/>
+          <w:sz w:val="22"/>
+          <w:szCs w:val="22"/>
+          <w:rtl/>
+        </w:rPr>
+      </w:pPr>
+      <w:r>
+        <w:rPr>
+          <w:rFonts w:ascii="David" w:hAnsi="David" w:cs="David"/>
+          <w:i/>
+          <w:noProof/>
+          <w:sz w:val="22"/>
+          <w:szCs w:val="22"/>
+        </w:rPr>
+        <w:drawing>
+          <wp:inline distT="0" distB="0" distL="0" distR="0" wp14:anchorId="5F04E42E" wp14:editId="59B29180">
+            <wp:extent cx="2450592" cy="2630806"/>
+            <wp:effectExtent l="0" t="0" r="6985" b="0"/>
+            <wp:docPr id="52881936" name="Picture 1"/>
+            <wp:cNvGraphicFramePr>
+              <a:graphicFrameLocks xmlns:a="http://schemas.openxmlformats.org/drawingml/2006/main" noChangeAspect="1"/>
+            </wp:cNvGraphicFramePr>
+            <a:graphic xmlns:a="http://schemas.openxmlformats.org/drawingml/2006/main">
+              <a:graphicData uri="http://schemas.openxmlformats.org/drawingml/2006/picture">
+                <pic:pic xmlns:pic="http://schemas.openxmlformats.org/drawingml/2006/picture">
+                  <pic:nvPicPr>
+                    <pic:cNvPr id="0" name="Picture 2"/>
+                    <pic:cNvPicPr>
+                      <a:picLocks noChangeAspect="1" noChangeArrowheads="1"/>
+                    </pic:cNvPicPr>
+                  </pic:nvPicPr>
+                  <pic:blipFill>
+                    <a:blip r:embed="rId9" cstate="print">
+                      <a:extLst>
+                        <a:ext uri="{28A0092B-C50C-407E-A947-70E740481C1C}">
+                          <a14:useLocalDpi xmlns:a14="http://schemas.microsoft.com/office/drawing/2010/main" val="0"/>
+                        </a:ext>
+                      </a:extLst>
+                    </a:blip>
+                    <a:srcRect/>
+                    <a:stretch>
+                      <a:fillRect/>
+                    </a:stretch>
+                  </pic:blipFill>
+                  <pic:spPr bwMode="auto">
+                    <a:xfrm>
+                      <a:off x="0" y="0"/>
+                      <a:ext cx="2468666" cy="2650209"/>
+                    </a:xfrm>
+                    <a:prstGeom prst="rect">
+                      <a:avLst/>
+                    </a:prstGeom>
+                    <a:noFill/>
+                  </pic:spPr>
+                </pic:pic>
+              </a:graphicData>
+            </a:graphic>
+          </wp:inline>
+        </w:drawing>
+      </w:r>
+    </w:p>
+    <w:p>
+      <w:pPr>
+        <w:pStyle w:val="ListParagraph"/>
+        <w:bidi/>
+        <w:spacing w:line="276" w:lineRule="auto"/>
+        <w:rPr>
+          <w:rFonts w:ascii="David" w:hAnsi="David" w:cs="David"/>
+          <w:i/>
+          <w:sz w:val="22"/>
+          <w:szCs w:val="22"/>
+          <w:rtl/>
+        </w:rPr>
+      </w:pPr>
+      <w:r>
+        <w:rPr>
+          <w:rFonts w:ascii="David" w:hAnsi="David" w:cs="David" w:hint="cs"/>
+          <w:i/>
+          <w:sz w:val="22"/>
+          <w:szCs w:val="22"/>
+          <w:rtl/>
+        </w:rPr>
+        <w:t xml:space="preserve">ניתן להגיע למצב הזה בעזרת מעבר על כל אותיות המילה והכנסתן למחסנית "השמאלית" ע"י המעבר </w:t>
+      </w:r>
+      <m:oMath>
+        <m:sSub>
+          <m:sSubPr>
+            <m:ctrlPr>
+              <w:rPr>
+                <w:rFonts w:ascii="Cambria Math" w:hAnsi="Cambria Math" w:cs="David"/>
+                <w:i/>
+                <w:sz w:val="22"/>
+                <w:szCs w:val="22"/>
+              </w:rPr>
+            </m:ctrlPr>
+          </m:sSubPr>
+          <m:e>
+            <m:r>
+              <w:rPr>
+                <w:rFonts w:ascii="Cambria Math" w:hAnsi="Cambria Math" w:cs="David"/>
+                <w:sz w:val="22"/>
+                <w:szCs w:val="22"/>
+              </w:rPr>
+              <m:t>a</m:t>
+            </m:r>
+          </m:e>
+          <m:sub>
+            <m:r>
+              <w:rPr>
+                <w:rFonts w:ascii="Cambria Math" w:hAnsi="Cambria Math" w:cs="David"/>
+                <w:sz w:val="22"/>
+                <w:szCs w:val="22"/>
+              </w:rPr>
+              <m:t>n</m:t>
+            </m:r>
+          </m:sub>
+        </m:sSub>
+        <m:r>
+          <w:rPr>
+            <w:rFonts w:ascii="Cambria Math" w:hAnsi="Cambria Math" w:cs="David"/>
+            <w:sz w:val="22"/>
+            <w:szCs w:val="22"/>
+          </w:rPr>
+          <m:t>,</m:t>
+        </m:r>
+        <m:sSub>
+          <m:sSubPr>
+            <m:ctrlPr>
+              <w:rPr>
+                <w:rFonts w:ascii="Cambria Math" w:hAnsi="Cambria Math" w:cs="David"/>
+                <w:i/>
+                <w:sz w:val="22"/>
+                <w:szCs w:val="22"/>
+              </w:rPr>
+            </m:ctrlPr>
+          </m:sSubPr>
+          <m:e>
+            <m:r>
+              <w:rPr>
+                <w:rFonts w:ascii="Cambria Math" w:hAnsi="Cambria Math" w:cs="David"/>
+                <w:sz w:val="22"/>
+                <w:szCs w:val="22"/>
+              </w:rPr>
+              <m:t>a</m:t>
+            </m:r>
+          </m:e>
+          <m:sub>
+            <m:r>
+              <w:rPr>
+                <w:rFonts w:ascii="Cambria Math" w:hAnsi="Cambria Math" w:cs="David"/>
+                <w:sz w:val="22"/>
+                <w:szCs w:val="22"/>
+              </w:rPr>
+              <m:t>n-1</m:t>
+            </m:r>
+          </m:sub>
+        </m:sSub>
+        <m:r>
+          <w:rPr>
+            <w:rFonts w:ascii="Cambria Math" w:hAnsi="Cambria Math" w:cs="David"/>
+            <w:sz w:val="22"/>
+            <w:szCs w:val="22"/>
+          </w:rPr>
+          <m:t>→</m:t>
+        </m:r>
+        <m:sSub>
+          <m:sSubPr>
+            <m:ctrlPr>
+              <w:rPr>
+                <w:rFonts w:ascii="Cambria Math" w:hAnsi="Cambria Math" w:cs="David"/>
+                <w:i/>
+                <w:sz w:val="22"/>
+                <w:szCs w:val="22"/>
+              </w:rPr>
+            </m:ctrlPr>
+          </m:sSubPr>
+          <m:e>
+            <m:r>
+              <w:rPr>
+                <w:rFonts w:ascii="Cambria Math" w:hAnsi="Cambria Math" w:cs="David"/>
+                <w:sz w:val="22"/>
+                <w:szCs w:val="22"/>
+              </w:rPr>
+              <m:t>a</m:t>
+            </m:r>
+          </m:e>
+          <m:sub>
+            <m:r>
+              <w:rPr>
+                <w:rFonts w:ascii="Cambria Math" w:hAnsi="Cambria Math" w:cs="David"/>
+                <w:sz w:val="22"/>
+                <w:szCs w:val="22"/>
+              </w:rPr>
+              <m:t>n</m:t>
+            </m:r>
+          </m:sub>
+        </m:sSub>
+        <m:r>
+          <w:rPr>
+            <w:rFonts w:ascii="Cambria Math" w:hAnsi="Cambria Math" w:cs="David"/>
+            <w:sz w:val="22"/>
+            <w:szCs w:val="22"/>
+          </w:rPr>
+          <m:t>,ε→ε</m:t>
+        </m:r>
+      </m:oMath>
+      <w:r>
+        <w:rPr>
+          <w:rFonts w:ascii="David" w:hAnsi="David" w:cs="David" w:hint="cs"/>
+          <w:i/>
+          <w:sz w:val="22"/>
+          <w:szCs w:val="22"/>
+          <w:rtl/>
+        </w:rPr>
+        <w:t xml:space="preserve"> עבור </w:t>
+      </w:r>
+      <m:oMath>
+        <m:r>
+          <w:rPr>
+            <w:rFonts w:ascii="Cambria Math" w:hAnsi="Cambria Math" w:cs="David"/>
+            <w:sz w:val="22"/>
+            <w:szCs w:val="22"/>
+          </w:rPr>
+          <m:t>w=</m:t>
+        </m:r>
+        <m:sSub>
+          <m:sSubPr>
+            <m:ctrlPr>
+              <w:rPr>
+                <w:rFonts w:ascii="Cambria Math" w:hAnsi="Cambria Math" w:cs="David"/>
+                <w:i/>
+                <w:sz w:val="22"/>
+                <w:szCs w:val="22"/>
+              </w:rPr>
+            </m:ctrlPr>
+          </m:sSubPr>
+          <m:e>
+            <m:r>
+              <w:rPr>
+                <w:rFonts w:ascii="Cambria Math" w:hAnsi="Cambria Math" w:cs="David"/>
+                <w:sz w:val="22"/>
+                <w:szCs w:val="22"/>
+              </w:rPr>
+              <m:t>a</m:t>
+            </m:r>
+          </m:e>
+          <m:sub>
+            <m:r>
+              <w:rPr>
+                <w:rFonts w:ascii="Cambria Math" w:hAnsi="Cambria Math" w:cs="David"/>
+                <w:sz w:val="22"/>
+                <w:szCs w:val="22"/>
+              </w:rPr>
+              <m:t>1</m:t>
+            </m:r>
+          </m:sub>
+        </m:sSub>
+        <m:sSub>
+          <m:sSubPr>
+            <m:ctrlPr>
+              <w:rPr>
+                <w:rFonts w:ascii="Cambria Math" w:hAnsi="Cambria Math" w:cs="David"/>
+                <w:i/>
+                <w:sz w:val="22"/>
+                <w:szCs w:val="22"/>
+              </w:rPr>
+            </m:ctrlPr>
+          </m:sSubPr>
+          <m:e>
+            <m:r>
+              <w:rPr>
+                <w:rFonts w:ascii="Cambria Math" w:hAnsi="Cambria Math" w:cs="David"/>
+                <w:sz w:val="22"/>
+                <w:szCs w:val="22"/>
+              </w:rPr>
+              <m:t>a</m:t>
+            </m:r>
+          </m:e>
+          <m:sub>
+            <m:r>
+              <w:rPr>
+                <w:rFonts w:ascii="Cambria Math" w:hAnsi="Cambria Math" w:cs="David"/>
+                <w:sz w:val="22"/>
+                <w:szCs w:val="22"/>
+              </w:rPr>
+              <m:t>2</m:t>
+            </m:r>
+          </m:sub>
+        </m:sSub>
+        <m:r>
+          <w:rPr>
+            <w:rFonts w:ascii="Cambria Math" w:hAnsi="Cambria Math" w:cs="David"/>
+            <w:sz w:val="22"/>
+            <w:szCs w:val="22"/>
+          </w:rPr>
+          <m:t>…</m:t>
+        </m:r>
+        <m:sSub>
+          <m:sSubPr>
+            <m:ctrlPr>
+              <w:rPr>
+                <w:rFonts w:ascii="Cambria Math" w:hAnsi="Cambria Math" w:cs="David"/>
+                <w:i/>
+                <w:sz w:val="22"/>
+                <w:szCs w:val="22"/>
+              </w:rPr>
+            </m:ctrlPr>
+          </m:sSubPr>
+          <m:e>
+            <m:r>
+              <w:rPr>
+                <w:rFonts w:ascii="Cambria Math" w:hAnsi="Cambria Math" w:cs="David"/>
+                <w:sz w:val="22"/>
+                <w:szCs w:val="22"/>
+              </w:rPr>
+              <m:t>a</m:t>
+            </m:r>
+          </m:e>
+          <m:sub>
+            <m:r>
+              <w:rPr>
+                <w:rFonts w:ascii="Cambria Math" w:hAnsi="Cambria Math" w:cs="David"/>
+                <w:sz w:val="22"/>
+                <w:szCs w:val="22"/>
+              </w:rPr>
+              <m:t>n</m:t>
+            </m:r>
+          </m:sub>
+        </m:sSub>
+      </m:oMath>
+      <w:r>
+        <w:rPr>
+          <w:rFonts w:ascii="David" w:hAnsi="David" w:cs="David" w:hint="cs"/>
+          <w:i/>
+          <w:sz w:val="22"/>
+          <w:szCs w:val="22"/>
+          <w:rtl/>
+        </w:rPr>
+        <w:t xml:space="preserve">, ואז כאשר הגענו למצב בו אנחנו בסוף המילה משתמשים במעבר </w:t>
+      </w:r>
+      <m:oMath>
+        <m:r>
+          <w:rPr>
+            <w:rFonts w:ascii="Cambria Math" w:hAnsi="Cambria Math" w:cs="David"/>
+            <w:sz w:val="22"/>
+            <w:szCs w:val="22"/>
+          </w:rPr>
+          <m:t>ε,</m:t>
+        </m:r>
+        <m:sSub>
+          <m:sSubPr>
+            <m:ctrlPr>
+              <w:rPr>
+                <w:rFonts w:ascii="Cambria Math" w:hAnsi="Cambria Math" w:cs="David"/>
+                <w:i/>
+                <w:sz w:val="22"/>
+                <w:szCs w:val="22"/>
+              </w:rPr>
+            </m:ctrlPr>
+          </m:sSubPr>
+          <m:e>
+            <m:r>
+              <w:rPr>
+                <w:rFonts w:ascii="Cambria Math" w:hAnsi="Cambria Math" w:cs="David"/>
+                <w:sz w:val="22"/>
+                <w:szCs w:val="22"/>
+              </w:rPr>
+              <m:t>a</m:t>
+            </m:r>
+          </m:e>
+          <m:sub>
+            <m:r>
+              <w:rPr>
+                <w:rFonts w:ascii="Cambria Math" w:hAnsi="Cambria Math" w:cs="David"/>
+                <w:sz w:val="22"/>
+                <w:szCs w:val="22"/>
+              </w:rPr>
+              <m:t>n</m:t>
+            </m:r>
+          </m:sub>
+        </m:sSub>
+        <m:r>
+          <w:rPr>
+            <w:rFonts w:ascii="Cambria Math" w:hAnsi="Cambria Math" w:cs="David"/>
+            <w:sz w:val="22"/>
+            <w:szCs w:val="22"/>
+          </w:rPr>
+          <m:t>→ε,ε→</m:t>
+        </m:r>
+        <m:sSub>
+          <m:sSubPr>
+            <m:ctrlPr>
+              <w:rPr>
+                <w:rFonts w:ascii="Cambria Math" w:hAnsi="Cambria Math" w:cs="David"/>
+                <w:i/>
+                <w:sz w:val="22"/>
+                <w:szCs w:val="22"/>
+              </w:rPr>
+            </m:ctrlPr>
+          </m:sSubPr>
+          <m:e>
+            <m:r>
+              <w:rPr>
+                <w:rFonts w:ascii="Cambria Math" w:hAnsi="Cambria Math" w:cs="David"/>
+                <w:sz w:val="22"/>
+                <w:szCs w:val="22"/>
+              </w:rPr>
+              <m:t>a</m:t>
+            </m:r>
+          </m:e>
+          <m:sub>
+            <m:r>
+              <w:rPr>
+                <w:rFonts w:ascii="Cambria Math" w:hAnsi="Cambria Math" w:cs="David"/>
+                <w:sz w:val="22"/>
+                <w:szCs w:val="22"/>
+              </w:rPr>
+              <m:t>n</m:t>
+            </m:r>
+          </m:sub>
+        </m:sSub>
+      </m:oMath>
+      <w:r>
+        <w:rPr>
+          <w:rFonts w:ascii="David" w:hAnsi="David" w:cs="David" w:hint="cs"/>
+          <w:i/>
+          <w:sz w:val="22"/>
+          <w:szCs w:val="22"/>
+          <w:rtl/>
+        </w:rPr>
+        <w:t xml:space="preserve"> (רואה </w:t>
+      </w:r>
+      <m:oMath>
+        <m:sSub>
+          <m:sSubPr>
+            <m:ctrlPr>
+              <w:rPr>
+                <w:rFonts w:ascii="Cambria Math" w:hAnsi="Cambria Math" w:cs="David"/>
+                <w:i/>
+                <w:sz w:val="22"/>
+                <w:szCs w:val="22"/>
+              </w:rPr>
+            </m:ctrlPr>
+          </m:sSubPr>
+          <m:e>
+            <m:r>
+              <w:rPr>
+                <w:rFonts w:ascii="Cambria Math" w:hAnsi="Cambria Math" w:cs="David"/>
+                <w:sz w:val="22"/>
+                <w:szCs w:val="22"/>
+              </w:rPr>
+              <m:t>a</m:t>
+            </m:r>
+          </m:e>
+          <m:sub>
+            <m:r>
+              <w:rPr>
+                <w:rFonts w:ascii="Cambria Math" w:hAnsi="Cambria Math" w:cs="David"/>
+                <w:sz w:val="22"/>
+                <w:szCs w:val="22"/>
+              </w:rPr>
+              <m:t>n</m:t>
+            </m:r>
+          </m:sub>
+        </m:sSub>
+      </m:oMath>
+      <w:r>
+        <w:rPr>
+          <w:rFonts w:ascii="David" w:hAnsi="David" w:cs="David" w:hint="cs"/>
+          <w:i/>
+          <w:sz w:val="22"/>
+          <w:szCs w:val="22"/>
+          <w:rtl/>
+        </w:rPr>
+        <w:t xml:space="preserve"> במחסנית "השמאלית" ודוחף אותו למחסנית "הימנית") כדי למלא את המחסנית הימנית. לבסוף נקבל שהמחסניות מייצגות את המ"ט לפני תחילת פעולתה.</w:t>
+      </w:r>
+    </w:p>
+    <w:p>
+      <w:pPr>
+        <w:pStyle w:val="ListParagraph"/>
+        <w:bidi/>
+        <w:spacing w:line="276" w:lineRule="auto"/>
+        <w:rPr>
+          <w:rFonts w:ascii="David" w:hAnsi="David" w:cs="David" w:hint="cs"/>
+          <w:i/>
+          <w:sz w:val="22"/>
+          <w:szCs w:val="22"/>
+          <w:rtl/>
+        </w:rPr>
+      </w:pPr>
+    </w:p>
+    <w:p>
+      <w:pPr>
+        <w:pStyle w:val="ListParagraph"/>
+        <w:numPr>
+          <w:ilvl w:val="0"/>
+          <w:numId w:val="36"/>
+        </w:numPr>
+        <w:bidi/>
+        <w:spacing w:line="276" w:lineRule="auto"/>
+        <w:jc w:val="both"/>
+        <w:rPr>
+          <w:rFonts w:ascii="David" w:hAnsi="David" w:cs="David"/>
+          <w:i/>
+          <w:sz w:val="22"/>
+          <w:szCs w:val="22"/>
+        </w:rPr>
+      </w:pPr>
+      <w:r>
+        <w:rPr>
+          <w:rFonts w:ascii="David" w:hAnsi="David" w:cs="David" w:hint="cs"/>
+          <w:i/>
+          <w:sz w:val="22"/>
+          <w:szCs w:val="22"/>
+          <w:u w:val="single"/>
+          <w:rtl/>
+        </w:rPr>
+        <w:t>תזוזה ימינה במ"ט</w:t>
+      </w:r>
+      <w:r>
+        <w:rPr>
+          <w:rFonts w:ascii="David" w:hAnsi="David" w:cs="David" w:hint="cs"/>
+          <w:i/>
+          <w:sz w:val="22"/>
+          <w:szCs w:val="22"/>
+          <w:rtl/>
+        </w:rPr>
+        <w:t xml:space="preserve">: כאשר נרצה לזוז ימינה במ"ט, באוטומט המחסנית אנחנו נעשה </w:t>
+      </w:r>
+      <w:r>
+        <w:rPr>
+          <w:rFonts w:ascii="David" w:hAnsi="David" w:cs="David" w:hint="cs"/>
+          <w:i/>
+          <w:sz w:val="22"/>
+          <w:szCs w:val="22"/>
+        </w:rPr>
+        <w:t>POP</w:t>
+      </w:r>
+      <w:r>
+        <w:rPr>
+          <w:rFonts w:ascii="David" w:hAnsi="David" w:cs="David" w:hint="cs"/>
+          <w:i/>
+          <w:sz w:val="22"/>
+          <w:szCs w:val="22"/>
+          <w:rtl/>
+        </w:rPr>
+        <w:t xml:space="preserve"> למה שנמצא בראש המחסנית "הימנית" ונדחוף לראש המחסנית "השמאלית" את מה שרצינו לכתוב באותו תא שזזנו ממנו ימינה (אם לא שינינו את ערך התא בסרט </w:t>
+      </w:r>
+      <w:r>
+        <w:rPr>
+          <w:rFonts w:ascii="David" w:hAnsi="David" w:cs="David"/>
+          <w:i/>
+          <w:sz w:val="22"/>
+          <w:szCs w:val="22"/>
+          <w:rtl/>
+        </w:rPr>
+        <w:t>–</w:t>
+      </w:r>
+      <w:r>
+        <w:rPr>
+          <w:rFonts w:ascii="David" w:hAnsi="David" w:cs="David" w:hint="cs"/>
+          <w:i/>
+          <w:sz w:val="22"/>
+          <w:szCs w:val="22"/>
+          <w:rtl/>
+        </w:rPr>
+        <w:t xml:space="preserve"> נדחוף את ערך התא. אם שינינו אותו נדחוף את הערך החדש שנכתב למחסנית "השמאלית").</w:t>
+      </w:r>
+    </w:p>
+    <w:p>
+      <w:pPr>
+        <w:pStyle w:val="ListParagraph"/>
+        <w:bidi/>
+        <w:spacing w:line="276" w:lineRule="auto"/>
+        <w:jc w:val="center"/>
+        <w:rPr>
+          <w:rFonts w:ascii="David" w:hAnsi="David" w:cs="David"/>
+          <w:i/>
+          <w:sz w:val="22"/>
+          <w:szCs w:val="22"/>
+          <w:rtl/>
+        </w:rPr>
+      </w:pPr>
+      <w:r>
+        <w:rPr>
+          <w:rFonts w:ascii="David" w:hAnsi="David" w:cs="David"/>
+          <w:i/>
+          <w:noProof/>
+          <w:sz w:val="22"/>
+          <w:szCs w:val="22"/>
+        </w:rPr>
+        <w:lastRenderedPageBreak/>
+        <w:drawing>
+          <wp:inline distT="0" distB="0" distL="0" distR="0" wp14:anchorId="3284BEB5" wp14:editId="2994EC1D">
+            <wp:extent cx="2512728" cy="2684506"/>
+            <wp:effectExtent l="0" t="0" r="1905" b="0"/>
+            <wp:docPr id="952151771" name="Picture 2"/>
+            <wp:cNvGraphicFramePr>
+              <a:graphicFrameLocks xmlns:a="http://schemas.openxmlformats.org/drawingml/2006/main" noChangeAspect="1"/>
+            </wp:cNvGraphicFramePr>
+            <a:graphic xmlns:a="http://schemas.openxmlformats.org/drawingml/2006/main">
+              <a:graphicData uri="http://schemas.openxmlformats.org/drawingml/2006/picture">
+                <pic:pic xmlns:pic="http://schemas.openxmlformats.org/drawingml/2006/picture">
+                  <pic:nvPicPr>
+                    <pic:cNvPr id="0" name="Picture 3"/>
+                    <pic:cNvPicPr>
+                      <a:picLocks noChangeAspect="1" noChangeArrowheads="1"/>
+                    </pic:cNvPicPr>
+                  </pic:nvPicPr>
+                  <pic:blipFill>
+                    <a:blip r:embed="rId10" cstate="print">
+                      <a:extLst>
+                        <a:ext uri="{28A0092B-C50C-407E-A947-70E740481C1C}">
+                          <a14:useLocalDpi xmlns:a14="http://schemas.microsoft.com/office/drawing/2010/main" val="0"/>
+                        </a:ext>
+                      </a:extLst>
+                    </a:blip>
+                    <a:srcRect/>
+                    <a:stretch>
+                      <a:fillRect/>
+                    </a:stretch>
+                  </pic:blipFill>
+                  <pic:spPr bwMode="auto">
+                    <a:xfrm>
+                      <a:off x="0" y="0"/>
+                      <a:ext cx="2525765" cy="2698434"/>
+                    </a:xfrm>
+                    <a:prstGeom prst="rect">
+                      <a:avLst/>
+                    </a:prstGeom>
+                    <a:noFill/>
+                  </pic:spPr>
+                </pic:pic>
+              </a:graphicData>
+            </a:graphic>
+          </wp:inline>
+        </w:drawing>
+      </w:r>
+    </w:p>
+    <w:p>
+      <w:pPr>
+        <w:pStyle w:val="ListParagraph"/>
+        <w:bidi/>
+        <w:spacing w:line="276" w:lineRule="auto"/>
+        <w:rPr>
+          <w:rFonts w:ascii="David" w:hAnsi="David" w:cs="David" w:hint="cs"/>
+          <w:i/>
+          <w:sz w:val="22"/>
+          <w:szCs w:val="22"/>
+          <w:rtl/>
+        </w:rPr>
+      </w:pPr>
+      <w:r>
+        <w:rPr>
+          <w:rFonts w:ascii="David" w:hAnsi="David" w:cs="David" w:hint="cs"/>
+          <w:i/>
+          <w:sz w:val="22"/>
+          <w:szCs w:val="22"/>
+          <w:rtl/>
+        </w:rPr>
+        <w:t xml:space="preserve">בדוגמא הזו הראש הקורא רואה </w:t>
+      </w:r>
+      <m:oMath>
+        <m:sSub>
+          <m:sSubPr>
+            <m:ctrlPr>
+              <w:rPr>
+                <w:rFonts w:ascii="Cambria Math" w:hAnsi="Cambria Math" w:cs="David"/>
+                <w:i/>
+                <w:sz w:val="22"/>
+                <w:szCs w:val="22"/>
+              </w:rPr>
+            </m:ctrlPr>
+          </m:sSubPr>
+          <m:e>
+            <m:r>
+              <w:rPr>
+                <w:rFonts w:ascii="Cambria Math" w:hAnsi="Cambria Math" w:cs="David"/>
+                <w:sz w:val="22"/>
+                <w:szCs w:val="22"/>
+              </w:rPr>
+              <m:t>a</m:t>
+            </m:r>
+          </m:e>
+          <m:sub>
+            <m:r>
+              <w:rPr>
+                <w:rFonts w:ascii="Cambria Math" w:hAnsi="Cambria Math" w:cs="David"/>
+                <w:sz w:val="22"/>
+                <w:szCs w:val="22"/>
+              </w:rPr>
+              <m:t>1</m:t>
+            </m:r>
+          </m:sub>
+        </m:sSub>
+      </m:oMath>
+      <w:r>
+        <w:rPr>
+          <w:rFonts w:ascii="David" w:hAnsi="David" w:cs="David" w:hint="cs"/>
+          <w:i/>
+          <w:sz w:val="22"/>
+          <w:szCs w:val="22"/>
+          <w:rtl/>
+        </w:rPr>
+        <w:t xml:space="preserve">, זז ימינה וכותב במקומו </w:t>
+      </w:r>
+      <w:r>
+        <w:rPr>
+          <w:rFonts w:ascii="David" w:hAnsi="David" w:cs="David" w:hint="cs"/>
+          <w:i/>
+          <w:sz w:val="22"/>
+          <w:szCs w:val="22"/>
+        </w:rPr>
+        <w:t>X</w:t>
+      </w:r>
+      <w:r>
+        <w:rPr>
+          <w:rFonts w:ascii="David" w:hAnsi="David" w:cs="David" w:hint="cs"/>
+          <w:i/>
+          <w:sz w:val="22"/>
+          <w:szCs w:val="22"/>
+          <w:rtl/>
+        </w:rPr>
+        <w:t>.</w:t>
+      </w:r>
+    </w:p>
+    <w:p>
+      <w:pPr>
+        <w:pStyle w:val="ListParagraph"/>
+        <w:numPr>
+          <w:ilvl w:val="0"/>
+          <w:numId w:val="36"/>
+        </w:numPr>
+        <w:bidi/>
+        <w:spacing w:line="276" w:lineRule="auto"/>
+        <w:jc w:val="both"/>
+        <w:rPr>
+          <w:rFonts w:ascii="David" w:hAnsi="David" w:cs="David"/>
+          <w:i/>
+          <w:sz w:val="22"/>
+          <w:szCs w:val="22"/>
+        </w:rPr>
+      </w:pPr>
+      <w:r>
+        <w:rPr>
+          <w:rFonts w:ascii="David" w:hAnsi="David" w:cs="David" w:hint="cs"/>
+          <w:i/>
+          <w:sz w:val="22"/>
+          <w:szCs w:val="22"/>
+          <w:u w:val="single"/>
+          <w:rtl/>
+        </w:rPr>
+        <w:t>תזוזה שמאלה במ"ט</w:t>
+      </w:r>
+      <w:r>
+        <w:rPr>
+          <w:rFonts w:ascii="David" w:hAnsi="David" w:cs="David" w:hint="cs"/>
+          <w:i/>
+          <w:sz w:val="22"/>
+          <w:szCs w:val="22"/>
+          <w:rtl/>
+        </w:rPr>
+        <w:t>: כאשר נרצה לזוז שמאלה במ"ט,</w:t>
+      </w:r>
+      <w:r>
+        <w:rPr>
+          <w:rFonts w:ascii="David" w:hAnsi="David" w:cs="David" w:hint="cs"/>
+          <w:i/>
+          <w:sz w:val="22"/>
+          <w:szCs w:val="22"/>
+          <w:rtl/>
+        </w:rPr>
+        <w:t xml:space="preserve"> </w:t>
+      </w:r>
+      <w:r>
+        <w:rPr>
+          <w:rFonts w:ascii="David" w:hAnsi="David" w:cs="David" w:hint="cs"/>
+          <w:i/>
+          <w:sz w:val="22"/>
+          <w:szCs w:val="22"/>
+          <w:rtl/>
+        </w:rPr>
+        <w:t xml:space="preserve">באוטומט המחסנית אנחנו נעשה  </w:t>
+      </w:r>
+      <w:r>
+        <w:rPr>
+          <w:rFonts w:ascii="David" w:hAnsi="David" w:cs="David" w:hint="cs"/>
+          <w:i/>
+          <w:sz w:val="22"/>
+          <w:szCs w:val="22"/>
+        </w:rPr>
+        <w:t>POP</w:t>
+      </w:r>
+      <w:r>
+        <w:rPr>
+          <w:rFonts w:ascii="David" w:hAnsi="David" w:cs="David" w:hint="cs"/>
+          <w:i/>
+          <w:sz w:val="22"/>
+          <w:szCs w:val="22"/>
+          <w:rtl/>
+        </w:rPr>
+        <w:t xml:space="preserve"> ו-</w:t>
+      </w:r>
+      <w:r>
+        <w:rPr>
+          <w:rFonts w:ascii="David" w:hAnsi="David" w:cs="David" w:hint="cs"/>
+          <w:i/>
+          <w:sz w:val="22"/>
+          <w:szCs w:val="22"/>
+        </w:rPr>
+        <w:t>PUSH</w:t>
+      </w:r>
+      <w:r>
+        <w:rPr>
+          <w:rFonts w:ascii="David" w:hAnsi="David" w:cs="David" w:hint="cs"/>
+          <w:i/>
+          <w:sz w:val="22"/>
+          <w:szCs w:val="22"/>
+          <w:rtl/>
+        </w:rPr>
+        <w:t xml:space="preserve"> למה שאנחנו רוצים לכתוב לתוך המחסנית "הימנית", ונעשה </w:t>
+      </w:r>
+      <w:r>
+        <w:rPr>
+          <w:rFonts w:ascii="David" w:hAnsi="David" w:cs="David" w:hint="cs"/>
+          <w:i/>
+          <w:sz w:val="22"/>
+          <w:szCs w:val="22"/>
+        </w:rPr>
+        <w:t>POP</w:t>
+      </w:r>
+      <w:r>
+        <w:rPr>
+          <w:rFonts w:ascii="David" w:hAnsi="David" w:cs="David" w:hint="cs"/>
+          <w:i/>
+          <w:sz w:val="22"/>
+          <w:szCs w:val="22"/>
+          <w:rtl/>
+        </w:rPr>
+        <w:t xml:space="preserve"> ונדחוף למחסית "הימנית" את מה שנמצא בראש המחסנית "השמאלית" .</w:t>
+      </w:r>
+    </w:p>
+    <w:p>
+      <w:pPr>
+        <w:pStyle w:val="ListParagraph"/>
+        <w:bidi/>
+        <w:spacing w:line="276" w:lineRule="auto"/>
+        <w:jc w:val="center"/>
+        <w:rPr>
+          <w:rFonts w:ascii="David" w:hAnsi="David" w:cs="David"/>
+          <w:i/>
+          <w:sz w:val="22"/>
+          <w:szCs w:val="22"/>
+          <w:rtl/>
+        </w:rPr>
+      </w:pPr>
+      <w:r>
+        <w:rPr>
+          <w:rFonts w:ascii="David" w:hAnsi="David" w:cs="David"/>
+          <w:i/>
+          <w:noProof/>
+          <w:sz w:val="22"/>
+          <w:szCs w:val="22"/>
+        </w:rPr>
+        <w:drawing>
+          <wp:inline distT="0" distB="0" distL="0" distR="0" wp14:anchorId="5132DD84" wp14:editId="2768E7A6">
+            <wp:extent cx="2112025" cy="2249805"/>
+            <wp:effectExtent l="0" t="0" r="2540" b="0"/>
+            <wp:docPr id="478773043" name="Picture 3"/>
+            <wp:cNvGraphicFramePr>
+              <a:graphicFrameLocks xmlns:a="http://schemas.openxmlformats.org/drawingml/2006/main" noChangeAspect="1"/>
+            </wp:cNvGraphicFramePr>
+            <a:graphic xmlns:a="http://schemas.openxmlformats.org/drawingml/2006/main">
+              <a:graphicData uri="http://schemas.openxmlformats.org/drawingml/2006/picture">
+                <pic:pic xmlns:pic="http://schemas.openxmlformats.org/drawingml/2006/picture">
+                  <pic:nvPicPr>
+                    <pic:cNvPr id="0" name="Picture 4"/>
+                    <pic:cNvPicPr>
+                      <a:picLocks noChangeAspect="1" noChangeArrowheads="1"/>
+                    </pic:cNvPicPr>
+                  </pic:nvPicPr>
+                  <pic:blipFill>
+                    <a:blip r:embed="rId11" cstate="print">
+                      <a:extLst>
+                        <a:ext uri="{28A0092B-C50C-407E-A947-70E740481C1C}">
+                          <a14:useLocalDpi xmlns:a14="http://schemas.microsoft.com/office/drawing/2010/main" val="0"/>
+                        </a:ext>
+                      </a:extLst>
+                    </a:blip>
+                    <a:srcRect/>
+                    <a:stretch>
+                      <a:fillRect/>
+                    </a:stretch>
+                  </pic:blipFill>
+                  <pic:spPr bwMode="auto">
+                    <a:xfrm>
+                      <a:off x="0" y="0"/>
+                      <a:ext cx="2119923" cy="2258218"/>
+                    </a:xfrm>
+                    <a:prstGeom prst="rect">
+                      <a:avLst/>
+                    </a:prstGeom>
+                    <a:noFill/>
+                  </pic:spPr>
+                </pic:pic>
+              </a:graphicData>
+            </a:graphic>
+          </wp:inline>
+        </w:drawing>
+      </w:r>
+    </w:p>
+    <w:p>
+      <w:pPr>
+        <w:pStyle w:val="ListParagraph"/>
+        <w:bidi/>
+        <w:spacing w:line="276" w:lineRule="auto"/>
+        <w:rPr>
+          <w:rFonts w:ascii="David" w:hAnsi="David" w:cs="David"/>
+          <w:i/>
+          <w:sz w:val="22"/>
+          <w:szCs w:val="22"/>
+          <w:rtl/>
+        </w:rPr>
+      </w:pPr>
+      <w:r>
+        <w:rPr>
+          <w:rFonts w:ascii="David" w:hAnsi="David" w:cs="David" w:hint="cs"/>
+          <w:i/>
+          <w:sz w:val="22"/>
+          <w:szCs w:val="22"/>
+          <w:rtl/>
+        </w:rPr>
+        <w:t xml:space="preserve">בדוגמא הזו הראש הקורא זז ימינה והחליף את </w:t>
+      </w:r>
+      <m:oMath>
+        <m:sSub>
+          <m:sSubPr>
+            <m:ctrlPr>
+              <w:rPr>
+                <w:rFonts w:ascii="Cambria Math" w:hAnsi="Cambria Math" w:cs="David"/>
+                <w:i/>
+                <w:sz w:val="22"/>
+                <w:szCs w:val="22"/>
+              </w:rPr>
+            </m:ctrlPr>
+          </m:sSubPr>
+          <m:e>
+            <m:r>
+              <w:rPr>
+                <w:rFonts w:ascii="Cambria Math" w:hAnsi="Cambria Math" w:cs="David"/>
+                <w:sz w:val="22"/>
+                <w:szCs w:val="22"/>
+              </w:rPr>
+              <m:t>a</m:t>
+            </m:r>
+          </m:e>
+          <m:sub>
+            <m:r>
+              <w:rPr>
+                <w:rFonts w:ascii="Cambria Math" w:hAnsi="Cambria Math" w:cs="David"/>
+                <w:sz w:val="22"/>
+                <w:szCs w:val="22"/>
+              </w:rPr>
+              <m:t>2</m:t>
+            </m:r>
+          </m:sub>
+        </m:sSub>
+      </m:oMath>
+      <w:r>
+        <w:rPr>
+          <w:rFonts w:ascii="David" w:hAnsi="David" w:cs="David" w:hint="cs"/>
+          <w:i/>
+          <w:sz w:val="22"/>
+          <w:szCs w:val="22"/>
+          <w:rtl/>
+        </w:rPr>
+        <w:t xml:space="preserve"> ב-</w:t>
+      </w:r>
+      <w:r>
+        <w:rPr>
+          <w:rFonts w:ascii="David" w:hAnsi="David" w:cs="David" w:hint="cs"/>
+          <w:i/>
+          <w:sz w:val="22"/>
+          <w:szCs w:val="22"/>
+        </w:rPr>
+        <w:t>Y</w:t>
+      </w:r>
+      <w:r>
+        <w:rPr>
+          <w:rFonts w:ascii="David" w:hAnsi="David" w:cs="David" w:hint="cs"/>
+          <w:i/>
+          <w:sz w:val="22"/>
+          <w:szCs w:val="22"/>
+          <w:rtl/>
+        </w:rPr>
+        <w:t>.</w:t>
+      </w:r>
+    </w:p>
+    <w:p>
+      <w:pPr>
+        <w:pStyle w:val="ListParagraph"/>
+        <w:bidi/>
+        <w:spacing w:line="276" w:lineRule="auto"/>
+        <w:rPr>
+          <w:rFonts w:ascii="David" w:hAnsi="David" w:cs="David"/>
+          <w:i/>
+          <w:sz w:val="22"/>
+          <w:szCs w:val="22"/>
+        </w:rPr>
+      </w:pPr>
+    </w:p>
+    <w:p>
+      <w:pPr>
+        <w:pStyle w:val="ListParagraph"/>
+        <w:numPr>
+          <w:ilvl w:val="0"/>
+          <w:numId w:val="36"/>
+        </w:numPr>
+        <w:bidi/>
+        <w:spacing w:line="276" w:lineRule="auto"/>
+        <w:jc w:val="both"/>
+        <w:rPr>
+          <w:rFonts w:ascii="David" w:hAnsi="David" w:cs="David" w:hint="cs"/>
+          <w:i/>
+          <w:sz w:val="22"/>
+          <w:szCs w:val="22"/>
+          <w:rtl/>
+        </w:rPr>
+      </w:pPr>
+      <w:r>
+        <w:rPr>
+          <w:rFonts w:ascii="David" w:hAnsi="David" w:cs="David" w:hint="cs"/>
+          <w:i/>
+          <w:sz w:val="22"/>
+          <w:szCs w:val="22"/>
+          <w:u w:val="single"/>
+          <w:rtl/>
+        </w:rPr>
+        <w:t>תנאי קבלה</w:t>
+      </w:r>
+      <w:r>
+        <w:rPr>
+          <w:rFonts w:ascii="David" w:hAnsi="David" w:cs="David" w:hint="cs"/>
+          <w:i/>
+          <w:sz w:val="22"/>
+          <w:szCs w:val="22"/>
+          <w:rtl/>
+        </w:rPr>
+        <w:t>: בשימוש הנוכחי במחסניות הן לא תמיד יתרוקנו, לכן נגדיר שכאשר הא"מ הגיע למצב מקבל המילה מתקבלת. בגלל שאנחנו מכניסים את האותיות בצורה דטרמיניסטית לתוך המחסניות, נרצה לסמלץ מתי המ"ט תקבל את המילה, אבל אין אפשרות לדעת מתי המ"ט מקבלת רק על פי הסרט אלא על ידי המצבים שלה (לו היינו בונים לה אוטומט). ולכן ניתן להגדיר מצבים מקבלים כמון המצבים המקבלים במ"ט.</w:t>
+      </w:r>
+    </w:p>
+    <w:p>
+      <w:pPr>
+        <w:bidi/>
+        <w:spacing w:line="276" w:lineRule="auto"/>
+        <w:jc w:val="both"/>
+        <w:rPr>
+          <w:rFonts w:ascii="David" w:hAnsi="David" w:cs="David"/>
+        </w:rPr>
+      </w:pPr>
     </w:p>
     <w:p>
       <w:pPr>
@@ -3106,6 +4911,7 @@
               <w:sz w:val="22"/>
               <w:szCs w:val="22"/>
             </w:rPr>
+            <w:lastRenderedPageBreak/>
             <m:t>ACCEPT</m:t>
           </m:r>
           <m:sSub>
@@ -6787,6 +8593,7 @@
           <w:szCs w:val="22"/>
           <w:rtl/>
         </w:rPr>
+        <w:lastRenderedPageBreak/>
         <w:t xml:space="preserve">אם </w:t>
       </w:r>
       <m:oMath>
@@ -9759,7 +11566,6 @@
           <w:szCs w:val="22"/>
           <w:rtl/>
         </w:rPr>
-        <w:lastRenderedPageBreak/>
         <w:t xml:space="preserve">נבנה מ"ט </w:t>
       </w:r>
       <m:oMath>
@@ -11188,6 +12994,7 @@
           <w:u w:val="single"/>
           <w:rtl/>
         </w:rPr>
+        <w:lastRenderedPageBreak/>
         <w:t xml:space="preserve">שאלה </w:t>
       </w:r>
       <w:r>
@@ -13602,7 +15409,6 @@
           <w:szCs w:val="22"/>
           <w:rtl/>
         </w:rPr>
-        <w:lastRenderedPageBreak/>
         <w:t xml:space="preserve">אם </w:t>
       </w:r>
       <m:oMath>
@@ -14913,6 +16719,7 @@
           <w:szCs w:val="22"/>
           <w:rtl/>
         </w:rPr>
+        <w:lastRenderedPageBreak/>
         <w:t xml:space="preserve">אם הם שונים </w:t>
       </w:r>
       <w:r>
@@ -17166,6 +18973,95 @@
     </w:lvl>
   </w:abstractNum>
   <w:abstractNum w:abstractNumId="8" w15:restartNumberingAfterBreak="0">
+    <w:nsid w:val="27290163"/>
+    <w:multiLevelType w:val="hybridMultilevel"/>
+    <w:tmpl w:val="064CFBD2"/>
+    <w:lvl w:ilvl="0" w:tplc="0409000F">
+      <w:start w:val="1"/>
+      <w:numFmt w:val="decimal"/>
+      <w:lvlText w:val="%1."/>
+      <w:lvlJc w:val="left"/>
+      <w:pPr>
+        <w:ind w:left="720" w:hanging="360"/>
+      </w:pPr>
+      <w:rPr>
+        <w:rFonts w:hint="default"/>
+      </w:rPr>
+    </w:lvl>
+    <w:lvl w:ilvl="1" w:tplc="04090019">
+      <w:start w:val="1"/>
+      <w:numFmt w:val="lowerLetter"/>
+      <w:lvlText w:val="%2."/>
+      <w:lvlJc w:val="left"/>
+      <w:pPr>
+        <w:ind w:left="1440" w:hanging="360"/>
+      </w:pPr>
+    </w:lvl>
+    <w:lvl w:ilvl="2" w:tplc="0409001B" w:tentative="1">
+      <w:start w:val="1"/>
+      <w:numFmt w:val="lowerRoman"/>
+      <w:lvlText w:val="%3."/>
+      <w:lvlJc w:val="right"/>
+      <w:pPr>
+        <w:ind w:left="2160" w:hanging="180"/>
+      </w:pPr>
+    </w:lvl>
+    <w:lvl w:ilvl="3" w:tplc="0409000F" w:tentative="1">
+      <w:start w:val="1"/>
+      <w:numFmt w:val="decimal"/>
+      <w:lvlText w:val="%4."/>
+      <w:lvlJc w:val="left"/>
+      <w:pPr>
+        <w:ind w:left="2880" w:hanging="360"/>
+      </w:pPr>
+    </w:lvl>
+    <w:lvl w:ilvl="4" w:tplc="04090019" w:tentative="1">
+      <w:start w:val="1"/>
+      <w:numFmt w:val="lowerLetter"/>
+      <w:lvlText w:val="%5."/>
+      <w:lvlJc w:val="left"/>
+      <w:pPr>
+        <w:ind w:left="3600" w:hanging="360"/>
+      </w:pPr>
+    </w:lvl>
+    <w:lvl w:ilvl="5" w:tplc="0409001B" w:tentative="1">
+      <w:start w:val="1"/>
+      <w:numFmt w:val="lowerRoman"/>
+      <w:lvlText w:val="%6."/>
+      <w:lvlJc w:val="right"/>
+      <w:pPr>
+        <w:ind w:left="4320" w:hanging="180"/>
+      </w:pPr>
+    </w:lvl>
+    <w:lvl w:ilvl="6" w:tplc="0409000F" w:tentative="1">
+      <w:start w:val="1"/>
+      <w:numFmt w:val="decimal"/>
+      <w:lvlText w:val="%7."/>
+      <w:lvlJc w:val="left"/>
+      <w:pPr>
+        <w:ind w:left="5040" w:hanging="360"/>
+      </w:pPr>
+    </w:lvl>
+    <w:lvl w:ilvl="7" w:tplc="04090019" w:tentative="1">
+      <w:start w:val="1"/>
+      <w:numFmt w:val="lowerLetter"/>
+      <w:lvlText w:val="%8."/>
+      <w:lvlJc w:val="left"/>
+      <w:pPr>
+        <w:ind w:left="5760" w:hanging="360"/>
+      </w:pPr>
+    </w:lvl>
+    <w:lvl w:ilvl="8" w:tplc="0409001B" w:tentative="1">
+      <w:start w:val="1"/>
+      <w:numFmt w:val="lowerRoman"/>
+      <w:lvlText w:val="%9."/>
+      <w:lvlJc w:val="right"/>
+      <w:pPr>
+        <w:ind w:left="6480" w:hanging="180"/>
+      </w:pPr>
+    </w:lvl>
+  </w:abstractNum>
+  <w:abstractNum w:abstractNumId="9" w15:restartNumberingAfterBreak="0">
     <w:nsid w:val="308353C3"/>
     <w:multiLevelType w:val="hybridMultilevel"/>
     <w:tmpl w:val="DD16281A"/>
@@ -17254,7 +19150,7 @@
       </w:pPr>
     </w:lvl>
   </w:abstractNum>
-  <w:abstractNum w:abstractNumId="9" w15:restartNumberingAfterBreak="0">
+  <w:abstractNum w:abstractNumId="10" w15:restartNumberingAfterBreak="0">
     <w:nsid w:val="3124763D"/>
     <w:multiLevelType w:val="hybridMultilevel"/>
     <w:tmpl w:val="CD6E694E"/>
@@ -17343,7 +19239,7 @@
       </w:pPr>
     </w:lvl>
   </w:abstractNum>
-  <w:abstractNum w:abstractNumId="10" w15:restartNumberingAfterBreak="0">
+  <w:abstractNum w:abstractNumId="11" w15:restartNumberingAfterBreak="0">
     <w:nsid w:val="36935C07"/>
     <w:multiLevelType w:val="multilevel"/>
     <w:tmpl w:val="DAEAC446"/>
@@ -17456,7 +19352,7 @@
       </w:rPr>
     </w:lvl>
   </w:abstractNum>
-  <w:abstractNum w:abstractNumId="11" w15:restartNumberingAfterBreak="0">
+  <w:abstractNum w:abstractNumId="12" w15:restartNumberingAfterBreak="0">
     <w:nsid w:val="39890235"/>
     <w:multiLevelType w:val="hybridMultilevel"/>
     <w:tmpl w:val="A1E69332"/>
@@ -17546,7 +19442,7 @@
       </w:pPr>
     </w:lvl>
   </w:abstractNum>
-  <w:abstractNum w:abstractNumId="12" w15:restartNumberingAfterBreak="0">
+  <w:abstractNum w:abstractNumId="13" w15:restartNumberingAfterBreak="0">
     <w:nsid w:val="39C32E67"/>
     <w:multiLevelType w:val="hybridMultilevel"/>
     <w:tmpl w:val="E3CEEC44"/>
@@ -17658,7 +19554,96 @@
       </w:rPr>
     </w:lvl>
   </w:abstractNum>
-  <w:abstractNum w:abstractNumId="13" w15:restartNumberingAfterBreak="0">
+  <w:abstractNum w:abstractNumId="14" w15:restartNumberingAfterBreak="0">
+    <w:nsid w:val="3D0E1322"/>
+    <w:multiLevelType w:val="hybridMultilevel"/>
+    <w:tmpl w:val="663A3D80"/>
+    <w:lvl w:ilvl="0" w:tplc="5A14089C">
+      <w:start w:val="1"/>
+      <w:numFmt w:val="decimal"/>
+      <w:lvlText w:val="%1."/>
+      <w:lvlJc w:val="left"/>
+      <w:pPr>
+        <w:ind w:left="720" w:hanging="360"/>
+      </w:pPr>
+      <w:rPr>
+        <w:rFonts w:hint="default"/>
+      </w:rPr>
+    </w:lvl>
+    <w:lvl w:ilvl="1" w:tplc="04090019" w:tentative="1">
+      <w:start w:val="1"/>
+      <w:numFmt w:val="lowerLetter"/>
+      <w:lvlText w:val="%2."/>
+      <w:lvlJc w:val="left"/>
+      <w:pPr>
+        <w:ind w:left="1440" w:hanging="360"/>
+      </w:pPr>
+    </w:lvl>
+    <w:lvl w:ilvl="2" w:tplc="0409001B" w:tentative="1">
+      <w:start w:val="1"/>
+      <w:numFmt w:val="lowerRoman"/>
+      <w:lvlText w:val="%3."/>
+      <w:lvlJc w:val="right"/>
+      <w:pPr>
+        <w:ind w:left="2160" w:hanging="180"/>
+      </w:pPr>
+    </w:lvl>
+    <w:lvl w:ilvl="3" w:tplc="0409000F" w:tentative="1">
+      <w:start w:val="1"/>
+      <w:numFmt w:val="decimal"/>
+      <w:lvlText w:val="%4."/>
+      <w:lvlJc w:val="left"/>
+      <w:pPr>
+        <w:ind w:left="2880" w:hanging="360"/>
+      </w:pPr>
+    </w:lvl>
+    <w:lvl w:ilvl="4" w:tplc="04090019" w:tentative="1">
+      <w:start w:val="1"/>
+      <w:numFmt w:val="lowerLetter"/>
+      <w:lvlText w:val="%5."/>
+      <w:lvlJc w:val="left"/>
+      <w:pPr>
+        <w:ind w:left="3600" w:hanging="360"/>
+      </w:pPr>
+    </w:lvl>
+    <w:lvl w:ilvl="5" w:tplc="0409001B" w:tentative="1">
+      <w:start w:val="1"/>
+      <w:numFmt w:val="lowerRoman"/>
+      <w:lvlText w:val="%6."/>
+      <w:lvlJc w:val="right"/>
+      <w:pPr>
+        <w:ind w:left="4320" w:hanging="180"/>
+      </w:pPr>
+    </w:lvl>
+    <w:lvl w:ilvl="6" w:tplc="0409000F" w:tentative="1">
+      <w:start w:val="1"/>
+      <w:numFmt w:val="decimal"/>
+      <w:lvlText w:val="%7."/>
+      <w:lvlJc w:val="left"/>
+      <w:pPr>
+        <w:ind w:left="5040" w:hanging="360"/>
+      </w:pPr>
+    </w:lvl>
+    <w:lvl w:ilvl="7" w:tplc="04090019" w:tentative="1">
+      <w:start w:val="1"/>
+      <w:numFmt w:val="lowerLetter"/>
+      <w:lvlText w:val="%8."/>
+      <w:lvlJc w:val="left"/>
+      <w:pPr>
+        <w:ind w:left="5760" w:hanging="360"/>
+      </w:pPr>
+    </w:lvl>
+    <w:lvl w:ilvl="8" w:tplc="0409001B" w:tentative="1">
+      <w:start w:val="1"/>
+      <w:numFmt w:val="lowerRoman"/>
+      <w:lvlText w:val="%9."/>
+      <w:lvlJc w:val="right"/>
+      <w:pPr>
+        <w:ind w:left="6480" w:hanging="180"/>
+      </w:pPr>
+    </w:lvl>
+  </w:abstractNum>
+  <w:abstractNum w:abstractNumId="15" w15:restartNumberingAfterBreak="0">
     <w:nsid w:val="403D1944"/>
     <w:multiLevelType w:val="hybridMultilevel"/>
     <w:tmpl w:val="47B686DE"/>
@@ -17748,7 +19733,7 @@
       </w:pPr>
     </w:lvl>
   </w:abstractNum>
-  <w:abstractNum w:abstractNumId="14" w15:restartNumberingAfterBreak="0">
+  <w:abstractNum w:abstractNumId="16" w15:restartNumberingAfterBreak="0">
     <w:nsid w:val="49160299"/>
     <w:multiLevelType w:val="hybridMultilevel"/>
     <w:tmpl w:val="1E948A2E"/>
@@ -17838,7 +19823,7 @@
       </w:pPr>
     </w:lvl>
   </w:abstractNum>
-  <w:abstractNum w:abstractNumId="15" w15:restartNumberingAfterBreak="0">
+  <w:abstractNum w:abstractNumId="17" w15:restartNumberingAfterBreak="0">
     <w:nsid w:val="4AB41D60"/>
     <w:multiLevelType w:val="hybridMultilevel"/>
     <w:tmpl w:val="1E948A2E"/>
@@ -17928,7 +19913,7 @@
       </w:pPr>
     </w:lvl>
   </w:abstractNum>
-  <w:abstractNum w:abstractNumId="16" w15:restartNumberingAfterBreak="0">
+  <w:abstractNum w:abstractNumId="18" w15:restartNumberingAfterBreak="0">
     <w:nsid w:val="4CA92F92"/>
     <w:multiLevelType w:val="hybridMultilevel"/>
     <w:tmpl w:val="7130B402"/>
@@ -18017,7 +20002,7 @@
       </w:pPr>
     </w:lvl>
   </w:abstractNum>
-  <w:abstractNum w:abstractNumId="17" w15:restartNumberingAfterBreak="0">
+  <w:abstractNum w:abstractNumId="19" w15:restartNumberingAfterBreak="0">
     <w:nsid w:val="4EF307E1"/>
     <w:multiLevelType w:val="hybridMultilevel"/>
     <w:tmpl w:val="FB52449A"/>
@@ -18106,7 +20091,7 @@
       </w:pPr>
     </w:lvl>
   </w:abstractNum>
-  <w:abstractNum w:abstractNumId="18" w15:restartNumberingAfterBreak="0">
+  <w:abstractNum w:abstractNumId="20" w15:restartNumberingAfterBreak="0">
     <w:nsid w:val="5125418A"/>
     <w:multiLevelType w:val="hybridMultilevel"/>
     <w:tmpl w:val="314A2C94"/>
@@ -18219,7 +20204,7 @@
       </w:rPr>
     </w:lvl>
   </w:abstractNum>
-  <w:abstractNum w:abstractNumId="19" w15:restartNumberingAfterBreak="0">
+  <w:abstractNum w:abstractNumId="21" w15:restartNumberingAfterBreak="0">
     <w:nsid w:val="5167218A"/>
     <w:multiLevelType w:val="hybridMultilevel"/>
     <w:tmpl w:val="5D6C6DA2"/>
@@ -18308,7 +20293,7 @@
       </w:pPr>
     </w:lvl>
   </w:abstractNum>
-  <w:abstractNum w:abstractNumId="20" w15:restartNumberingAfterBreak="0">
+  <w:abstractNum w:abstractNumId="22" w15:restartNumberingAfterBreak="0">
     <w:nsid w:val="5356568F"/>
     <w:multiLevelType w:val="hybridMultilevel"/>
     <w:tmpl w:val="DD64D7D8"/>
@@ -18398,7 +20383,7 @@
       </w:pPr>
     </w:lvl>
   </w:abstractNum>
-  <w:abstractNum w:abstractNumId="21" w15:restartNumberingAfterBreak="0">
+  <w:abstractNum w:abstractNumId="23" w15:restartNumberingAfterBreak="0">
     <w:nsid w:val="53994D55"/>
     <w:multiLevelType w:val="hybridMultilevel"/>
     <w:tmpl w:val="A1E69332"/>
@@ -18488,7 +20473,7 @@
       </w:pPr>
     </w:lvl>
   </w:abstractNum>
-  <w:abstractNum w:abstractNumId="22" w15:restartNumberingAfterBreak="0">
+  <w:abstractNum w:abstractNumId="24" w15:restartNumberingAfterBreak="0">
     <w:nsid w:val="5465685F"/>
     <w:multiLevelType w:val="hybridMultilevel"/>
     <w:tmpl w:val="9D58B23E"/>
@@ -18574,7 +20559,7 @@
       </w:pPr>
     </w:lvl>
   </w:abstractNum>
-  <w:abstractNum w:abstractNumId="23" w15:restartNumberingAfterBreak="0">
+  <w:abstractNum w:abstractNumId="25" w15:restartNumberingAfterBreak="0">
     <w:nsid w:val="54D830ED"/>
     <w:multiLevelType w:val="hybridMultilevel"/>
     <w:tmpl w:val="5DC81B26"/>
@@ -18663,7 +20648,7 @@
       </w:pPr>
     </w:lvl>
   </w:abstractNum>
-  <w:abstractNum w:abstractNumId="24" w15:restartNumberingAfterBreak="0">
+  <w:abstractNum w:abstractNumId="26" w15:restartNumberingAfterBreak="0">
     <w:nsid w:val="5FF21C8A"/>
     <w:multiLevelType w:val="multilevel"/>
     <w:tmpl w:val="0409001F"/>
@@ -18755,7 +20740,7 @@
       </w:pPr>
     </w:lvl>
   </w:abstractNum>
-  <w:abstractNum w:abstractNumId="25" w15:restartNumberingAfterBreak="0">
+  <w:abstractNum w:abstractNumId="27" w15:restartNumberingAfterBreak="0">
     <w:nsid w:val="61166328"/>
     <w:multiLevelType w:val="hybridMultilevel"/>
     <w:tmpl w:val="47B686DE"/>
@@ -18845,7 +20830,7 @@
       </w:pPr>
     </w:lvl>
   </w:abstractNum>
-  <w:abstractNum w:abstractNumId="26" w15:restartNumberingAfterBreak="0">
+  <w:abstractNum w:abstractNumId="28" w15:restartNumberingAfterBreak="0">
     <w:nsid w:val="675D1D9E"/>
     <w:multiLevelType w:val="multilevel"/>
     <w:tmpl w:val="0409001F"/>
@@ -18934,7 +20919,7 @@
       </w:pPr>
     </w:lvl>
   </w:abstractNum>
-  <w:abstractNum w:abstractNumId="27" w15:restartNumberingAfterBreak="0">
+  <w:abstractNum w:abstractNumId="29" w15:restartNumberingAfterBreak="0">
     <w:nsid w:val="68B35E7C"/>
     <w:multiLevelType w:val="hybridMultilevel"/>
     <w:tmpl w:val="2CC6FCB4"/>
@@ -19020,7 +21005,7 @@
       </w:pPr>
     </w:lvl>
   </w:abstractNum>
-  <w:abstractNum w:abstractNumId="28" w15:restartNumberingAfterBreak="0">
+  <w:abstractNum w:abstractNumId="30" w15:restartNumberingAfterBreak="0">
     <w:nsid w:val="6962354E"/>
     <w:multiLevelType w:val="hybridMultilevel"/>
     <w:tmpl w:val="320084CC"/>
@@ -19110,7 +21095,7 @@
       </w:pPr>
     </w:lvl>
   </w:abstractNum>
-  <w:abstractNum w:abstractNumId="29" w15:restartNumberingAfterBreak="0">
+  <w:abstractNum w:abstractNumId="31" w15:restartNumberingAfterBreak="0">
     <w:nsid w:val="6A8D7DCC"/>
     <w:multiLevelType w:val="hybridMultilevel"/>
     <w:tmpl w:val="A1E69332"/>
@@ -19200,7 +21185,7 @@
       </w:pPr>
     </w:lvl>
   </w:abstractNum>
-  <w:abstractNum w:abstractNumId="30" w15:restartNumberingAfterBreak="0">
+  <w:abstractNum w:abstractNumId="32" w15:restartNumberingAfterBreak="0">
     <w:nsid w:val="700665D6"/>
     <w:multiLevelType w:val="hybridMultilevel"/>
     <w:tmpl w:val="23062608"/>
@@ -19289,7 +21274,7 @@
       </w:pPr>
     </w:lvl>
   </w:abstractNum>
-  <w:abstractNum w:abstractNumId="31" w15:restartNumberingAfterBreak="0">
+  <w:abstractNum w:abstractNumId="33" w15:restartNumberingAfterBreak="0">
     <w:nsid w:val="75657F91"/>
     <w:multiLevelType w:val="multilevel"/>
     <w:tmpl w:val="E154D838"/>
@@ -19402,7 +21387,7 @@
       </w:rPr>
     </w:lvl>
   </w:abstractNum>
-  <w:abstractNum w:abstractNumId="32" w15:restartNumberingAfterBreak="0">
+  <w:abstractNum w:abstractNumId="34" w15:restartNumberingAfterBreak="0">
     <w:nsid w:val="76C64E9F"/>
     <w:multiLevelType w:val="hybridMultilevel"/>
     <w:tmpl w:val="9F9CD3A4"/>
@@ -19491,7 +21476,7 @@
       </w:pPr>
     </w:lvl>
   </w:abstractNum>
-  <w:abstractNum w:abstractNumId="33" w15:restartNumberingAfterBreak="0">
+  <w:abstractNum w:abstractNumId="35" w15:restartNumberingAfterBreak="0">
     <w:nsid w:val="7BD61762"/>
     <w:multiLevelType w:val="hybridMultilevel"/>
     <w:tmpl w:val="FBD6F2A4"/>
@@ -19584,73 +21569,73 @@
     <w:abstractNumId w:val="6"/>
   </w:num>
   <w:num w:numId="2" w16cid:durableId="1213805258">
-    <w:abstractNumId w:val="18"/>
+    <w:abstractNumId w:val="20"/>
   </w:num>
   <w:num w:numId="3" w16cid:durableId="537087871">
-    <w:abstractNumId w:val="15"/>
+    <w:abstractNumId w:val="17"/>
   </w:num>
   <w:num w:numId="4" w16cid:durableId="1443962234">
-    <w:abstractNumId w:val="14"/>
+    <w:abstractNumId w:val="16"/>
   </w:num>
   <w:num w:numId="5" w16cid:durableId="1157693453">
-    <w:abstractNumId w:val="30"/>
+    <w:abstractNumId w:val="32"/>
   </w:num>
   <w:num w:numId="6" w16cid:durableId="1194925151">
     <w:abstractNumId w:val="2"/>
   </w:num>
   <w:num w:numId="7" w16cid:durableId="2141413533">
-    <w:abstractNumId w:val="9"/>
+    <w:abstractNumId w:val="10"/>
   </w:num>
   <w:num w:numId="8" w16cid:durableId="471675041">
-    <w:abstractNumId w:val="32"/>
+    <w:abstractNumId w:val="34"/>
   </w:num>
   <w:num w:numId="9" w16cid:durableId="412437943">
-    <w:abstractNumId w:val="25"/>
+    <w:abstractNumId w:val="27"/>
   </w:num>
   <w:num w:numId="10" w16cid:durableId="49430383">
     <w:abstractNumId w:val="7"/>
   </w:num>
   <w:num w:numId="11" w16cid:durableId="473445834">
-    <w:abstractNumId w:val="17"/>
+    <w:abstractNumId w:val="19"/>
   </w:num>
   <w:num w:numId="12" w16cid:durableId="1818524281">
-    <w:abstractNumId w:val="33"/>
+    <w:abstractNumId w:val="35"/>
   </w:num>
   <w:num w:numId="13" w16cid:durableId="980572399">
-    <w:abstractNumId w:val="29"/>
+    <w:abstractNumId w:val="31"/>
   </w:num>
   <w:num w:numId="14" w16cid:durableId="119809348">
-    <w:abstractNumId w:val="21"/>
+    <w:abstractNumId w:val="23"/>
   </w:num>
   <w:num w:numId="15" w16cid:durableId="1326543389">
-    <w:abstractNumId w:val="28"/>
+    <w:abstractNumId w:val="30"/>
   </w:num>
   <w:num w:numId="16" w16cid:durableId="445346185">
     <w:abstractNumId w:val="5"/>
   </w:num>
   <w:num w:numId="17" w16cid:durableId="161355634">
-    <w:abstractNumId w:val="13"/>
+    <w:abstractNumId w:val="15"/>
   </w:num>
   <w:num w:numId="18" w16cid:durableId="66533335">
     <w:abstractNumId w:val="3"/>
   </w:num>
   <w:num w:numId="19" w16cid:durableId="1718436465">
-    <w:abstractNumId w:val="11"/>
+    <w:abstractNumId w:val="12"/>
   </w:num>
   <w:num w:numId="20" w16cid:durableId="929117294">
-    <w:abstractNumId w:val="19"/>
+    <w:abstractNumId w:val="21"/>
   </w:num>
   <w:num w:numId="21" w16cid:durableId="1701469145">
-    <w:abstractNumId w:val="23"/>
+    <w:abstractNumId w:val="25"/>
   </w:num>
   <w:num w:numId="22" w16cid:durableId="886794689">
-    <w:abstractNumId w:val="12"/>
+    <w:abstractNumId w:val="13"/>
   </w:num>
   <w:num w:numId="23" w16cid:durableId="1912763771">
-    <w:abstractNumId w:val="16"/>
+    <w:abstractNumId w:val="18"/>
   </w:num>
   <w:num w:numId="24" w16cid:durableId="1607737032">
-    <w:abstractNumId w:val="24"/>
+    <w:abstractNumId w:val="26"/>
   </w:num>
   <w:num w:numId="25" w16cid:durableId="1640303786">
     <w:abstractNumId w:val="4"/>
@@ -19659,28 +21644,34 @@
     <w:abstractNumId w:val="0"/>
   </w:num>
   <w:num w:numId="27" w16cid:durableId="1170634215">
-    <w:abstractNumId w:val="31"/>
+    <w:abstractNumId w:val="33"/>
   </w:num>
   <w:num w:numId="28" w16cid:durableId="1304308947">
-    <w:abstractNumId w:val="27"/>
+    <w:abstractNumId w:val="29"/>
   </w:num>
   <w:num w:numId="29" w16cid:durableId="1066030604">
+    <w:abstractNumId w:val="24"/>
+  </w:num>
+  <w:num w:numId="30" w16cid:durableId="2146894343">
     <w:abstractNumId w:val="22"/>
   </w:num>
-  <w:num w:numId="30" w16cid:durableId="2146894343">
-    <w:abstractNumId w:val="20"/>
-  </w:num>
   <w:num w:numId="31" w16cid:durableId="1963687033">
-    <w:abstractNumId w:val="8"/>
+    <w:abstractNumId w:val="9"/>
   </w:num>
   <w:num w:numId="32" w16cid:durableId="1070272322">
     <w:abstractNumId w:val="1"/>
   </w:num>
   <w:num w:numId="33" w16cid:durableId="787890644">
-    <w:abstractNumId w:val="26"/>
+    <w:abstractNumId w:val="28"/>
   </w:num>
   <w:num w:numId="34" w16cid:durableId="15273161">
-    <w:abstractNumId w:val="10"/>
+    <w:abstractNumId w:val="11"/>
+  </w:num>
+  <w:num w:numId="35" w16cid:durableId="944654307">
+    <w:abstractNumId w:val="8"/>
+  </w:num>
+  <w:num w:numId="36" w16cid:durableId="1386874257">
+    <w:abstractNumId w:val="14"/>
   </w:num>
 </w:numbering>
 </file>
@@ -20176,7 +22167,6 @@
   <w:style w:type="character" w:default="1" w:styleId="DefaultParagraphFont">
     <w:name w:val="Default Paragraph Font"/>
     <w:uiPriority w:val="1"/>
-    <w:semiHidden/>
     <w:unhideWhenUsed/>
   </w:style>
   <w:style w:type="table" w:default="1" w:styleId="TableNormal">

</xml_diff>

<commit_message>
added Cuckoo hashing paper
</commit_message>
<xml_diff>
--- a/Computational Models/HW4.docx
+++ b/Computational Models/HW4.docx
@@ -1954,6 +1954,272 @@
         <w:jc w:val="both"/>
         <w:rPr>
           <w:rFonts w:ascii="David" w:hAnsi="David" w:cs="David"/>
+          <w:i/>
+          <w:sz w:val="22"/>
+          <w:szCs w:val="22"/>
+          <w:rtl/>
+        </w:rPr>
+      </w:pPr>
+    </w:p>
+    <w:p>
+      <w:pPr>
+        <w:bidi/>
+        <w:spacing w:line="276" w:lineRule="auto"/>
+        <w:jc w:val="both"/>
+        <w:rPr>
+          <w:rFonts w:ascii="David" w:hAnsi="David" w:cs="David"/>
+          <w:i/>
+          <w:sz w:val="22"/>
+          <w:szCs w:val="22"/>
+          <w:rtl/>
+        </w:rPr>
+      </w:pPr>
+    </w:p>
+    <w:p>
+      <w:pPr>
+        <w:bidi/>
+        <w:spacing w:line="276" w:lineRule="auto"/>
+        <w:jc w:val="both"/>
+        <w:rPr>
+          <w:rFonts w:ascii="David" w:hAnsi="David" w:cs="David"/>
+          <w:i/>
+          <w:sz w:val="22"/>
+          <w:szCs w:val="22"/>
+          <w:rtl/>
+        </w:rPr>
+      </w:pPr>
+    </w:p>
+    <w:p>
+      <w:pPr>
+        <w:bidi/>
+        <w:spacing w:line="276" w:lineRule="auto"/>
+        <w:jc w:val="both"/>
+        <w:rPr>
+          <w:rFonts w:ascii="David" w:hAnsi="David" w:cs="David"/>
+          <w:i/>
+          <w:sz w:val="22"/>
+          <w:szCs w:val="22"/>
+          <w:rtl/>
+        </w:rPr>
+      </w:pPr>
+    </w:p>
+    <w:p>
+      <w:pPr>
+        <w:bidi/>
+        <w:spacing w:line="276" w:lineRule="auto"/>
+        <w:jc w:val="both"/>
+        <w:rPr>
+          <w:rFonts w:ascii="David" w:hAnsi="David" w:cs="David"/>
+          <w:i/>
+          <w:sz w:val="22"/>
+          <w:szCs w:val="22"/>
+          <w:rtl/>
+        </w:rPr>
+      </w:pPr>
+    </w:p>
+    <w:p>
+      <w:pPr>
+        <w:bidi/>
+        <w:spacing w:line="276" w:lineRule="auto"/>
+        <w:jc w:val="both"/>
+        <w:rPr>
+          <w:rFonts w:ascii="David" w:hAnsi="David" w:cs="David"/>
+          <w:i/>
+          <w:sz w:val="22"/>
+          <w:szCs w:val="22"/>
+          <w:rtl/>
+        </w:rPr>
+      </w:pPr>
+    </w:p>
+    <w:p>
+      <w:pPr>
+        <w:bidi/>
+        <w:spacing w:line="276" w:lineRule="auto"/>
+        <w:jc w:val="both"/>
+        <w:rPr>
+          <w:rFonts w:ascii="David" w:hAnsi="David" w:cs="David"/>
+          <w:i/>
+          <w:sz w:val="22"/>
+          <w:szCs w:val="22"/>
+          <w:rtl/>
+        </w:rPr>
+      </w:pPr>
+    </w:p>
+    <w:p>
+      <w:pPr>
+        <w:bidi/>
+        <w:spacing w:line="276" w:lineRule="auto"/>
+        <w:jc w:val="both"/>
+        <w:rPr>
+          <w:rFonts w:ascii="David" w:hAnsi="David" w:cs="David"/>
+          <w:i/>
+          <w:sz w:val="22"/>
+          <w:szCs w:val="22"/>
+          <w:rtl/>
+        </w:rPr>
+      </w:pPr>
+    </w:p>
+    <w:p>
+      <w:pPr>
+        <w:bidi/>
+        <w:spacing w:line="276" w:lineRule="auto"/>
+        <w:jc w:val="both"/>
+        <w:rPr>
+          <w:rFonts w:ascii="David" w:hAnsi="David" w:cs="David"/>
+          <w:i/>
+          <w:sz w:val="22"/>
+          <w:szCs w:val="22"/>
+          <w:rtl/>
+        </w:rPr>
+      </w:pPr>
+    </w:p>
+    <w:p>
+      <w:pPr>
+        <w:bidi/>
+        <w:spacing w:line="276" w:lineRule="auto"/>
+        <w:jc w:val="both"/>
+        <w:rPr>
+          <w:rFonts w:ascii="David" w:hAnsi="David" w:cs="David"/>
+          <w:i/>
+          <w:sz w:val="22"/>
+          <w:szCs w:val="22"/>
+          <w:rtl/>
+        </w:rPr>
+      </w:pPr>
+    </w:p>
+    <w:p>
+      <w:pPr>
+        <w:bidi/>
+        <w:spacing w:line="276" w:lineRule="auto"/>
+        <w:jc w:val="both"/>
+        <w:rPr>
+          <w:rFonts w:ascii="David" w:hAnsi="David" w:cs="David"/>
+          <w:i/>
+          <w:sz w:val="22"/>
+          <w:szCs w:val="22"/>
+          <w:rtl/>
+        </w:rPr>
+      </w:pPr>
+    </w:p>
+    <w:p>
+      <w:pPr>
+        <w:bidi/>
+        <w:spacing w:line="276" w:lineRule="auto"/>
+        <w:jc w:val="both"/>
+        <w:rPr>
+          <w:rFonts w:ascii="David" w:hAnsi="David" w:cs="David"/>
+          <w:i/>
+          <w:sz w:val="22"/>
+          <w:szCs w:val="22"/>
+          <w:rtl/>
+        </w:rPr>
+      </w:pPr>
+    </w:p>
+    <w:p>
+      <w:pPr>
+        <w:bidi/>
+        <w:spacing w:line="276" w:lineRule="auto"/>
+        <w:jc w:val="both"/>
+        <w:rPr>
+          <w:rFonts w:ascii="David" w:hAnsi="David" w:cs="David"/>
+          <w:i/>
+          <w:sz w:val="22"/>
+          <w:szCs w:val="22"/>
+          <w:rtl/>
+        </w:rPr>
+      </w:pPr>
+    </w:p>
+    <w:p>
+      <w:pPr>
+        <w:bidi/>
+        <w:spacing w:line="276" w:lineRule="auto"/>
+        <w:jc w:val="both"/>
+        <w:rPr>
+          <w:rFonts w:ascii="David" w:hAnsi="David" w:cs="David"/>
+          <w:i/>
+          <w:sz w:val="22"/>
+          <w:szCs w:val="22"/>
+          <w:rtl/>
+        </w:rPr>
+      </w:pPr>
+    </w:p>
+    <w:p>
+      <w:pPr>
+        <w:bidi/>
+        <w:spacing w:line="276" w:lineRule="auto"/>
+        <w:jc w:val="both"/>
+        <w:rPr>
+          <w:rFonts w:ascii="David" w:hAnsi="David" w:cs="David"/>
+          <w:i/>
+          <w:sz w:val="22"/>
+          <w:szCs w:val="22"/>
+          <w:rtl/>
+        </w:rPr>
+      </w:pPr>
+    </w:p>
+    <w:p>
+      <w:pPr>
+        <w:bidi/>
+        <w:spacing w:line="276" w:lineRule="auto"/>
+        <w:jc w:val="both"/>
+        <w:rPr>
+          <w:rFonts w:ascii="David" w:hAnsi="David" w:cs="David"/>
+          <w:i/>
+          <w:sz w:val="22"/>
+          <w:szCs w:val="22"/>
+          <w:rtl/>
+        </w:rPr>
+      </w:pPr>
+    </w:p>
+    <w:p>
+      <w:pPr>
+        <w:bidi/>
+        <w:spacing w:line="276" w:lineRule="auto"/>
+        <w:jc w:val="both"/>
+        <w:rPr>
+          <w:rFonts w:ascii="David" w:hAnsi="David" w:cs="David"/>
+          <w:i/>
+          <w:sz w:val="22"/>
+          <w:szCs w:val="22"/>
+          <w:rtl/>
+        </w:rPr>
+      </w:pPr>
+    </w:p>
+    <w:p>
+      <w:pPr>
+        <w:bidi/>
+        <w:spacing w:line="276" w:lineRule="auto"/>
+        <w:jc w:val="both"/>
+        <w:rPr>
+          <w:rFonts w:ascii="David" w:hAnsi="David" w:cs="David"/>
+          <w:i/>
+          <w:sz w:val="22"/>
+          <w:szCs w:val="22"/>
+          <w:rtl/>
+        </w:rPr>
+      </w:pPr>
+    </w:p>
+    <w:p>
+      <w:pPr>
+        <w:bidi/>
+        <w:spacing w:line="276" w:lineRule="auto"/>
+        <w:jc w:val="both"/>
+        <w:rPr>
+          <w:rFonts w:ascii="David" w:hAnsi="David" w:cs="David"/>
+          <w:i/>
+          <w:sz w:val="22"/>
+          <w:szCs w:val="22"/>
+          <w:rtl/>
+        </w:rPr>
+      </w:pPr>
+    </w:p>
+    <w:p>
+      <w:pPr>
+        <w:bidi/>
+        <w:spacing w:line="276" w:lineRule="auto"/>
+        <w:jc w:val="both"/>
+        <w:rPr>
+          <w:rFonts w:ascii="David" w:hAnsi="David" w:cs="David"/>
           <w:color w:val="C00000"/>
           <w:sz w:val="28"/>
           <w:szCs w:val="28"/>
@@ -1969,6 +2235,7 @@
           <w:u w:val="single"/>
           <w:rtl/>
         </w:rPr>
+        <w:lastRenderedPageBreak/>
         <w:t xml:space="preserve">שאלה </w:t>
       </w:r>
       <w:r>
@@ -2315,7 +2582,7 @@
         <w:bidi/>
         <w:spacing w:line="276" w:lineRule="auto"/>
         <w:rPr>
-          <w:rFonts w:ascii="David" w:hAnsi="David" w:cs="David" w:hint="cs"/>
+          <w:rFonts w:ascii="David" w:hAnsi="David" w:cs="David"/>
           <w:i/>
           <w:sz w:val="22"/>
           <w:szCs w:val="22"/>
@@ -2399,7 +2666,6 @@
           <w:u w:val="single"/>
           <w:rtl/>
         </w:rPr>
-        <w:lastRenderedPageBreak/>
         <w:t>הכנסת והוצאת איברים</w:t>
       </w:r>
       <w:r>
@@ -2429,15 +2695,7 @@
             <w:sz w:val="22"/>
             <w:szCs w:val="22"/>
           </w:rPr>
-          <m:t>σ</m:t>
-        </m:r>
-        <m:r>
-          <w:rPr>
-            <w:rFonts w:ascii="Cambria Math" w:hAnsi="Cambria Math" w:cs="David"/>
-            <w:sz w:val="22"/>
-            <w:szCs w:val="22"/>
-          </w:rPr>
-          <m:t>,</m:t>
+          <m:t>σ,</m:t>
         </m:r>
         <m:sSub>
           <m:sSubPr>
@@ -2764,7 +3022,7 @@
         <w:spacing w:line="276" w:lineRule="auto"/>
         <w:jc w:val="both"/>
         <w:rPr>
-          <w:rFonts w:ascii="David" w:hAnsi="David" w:cs="David" w:hint="cs"/>
+          <w:rFonts w:ascii="David" w:hAnsi="David" w:cs="David"/>
           <w:i/>
           <w:sz w:val="22"/>
           <w:szCs w:val="22"/>
@@ -2791,6 +3049,16 @@
           <w:rtl/>
         </w:rPr>
         <w:t xml:space="preserve">: </w:t>
+      </w:r>
+      <w:r>
+        <w:rPr>
+          <w:rFonts w:ascii="David" w:hAnsi="David" w:cs="David" w:hint="cs"/>
+          <w:i/>
+          <w:sz w:val="22"/>
+          <w:szCs w:val="22"/>
+          <w:rtl/>
+        </w:rPr>
+        <w:t>כשהמ"ט תכיל רק את # ונהיה במצב מקבל באוטומט שמבטא את המ"ט נקבל את המילה.</w:t>
       </w:r>
     </w:p>
     <w:p>
@@ -3354,6 +3622,7 @@
           <w:sz w:val="22"/>
           <w:szCs w:val="22"/>
         </w:rPr>
+        <w:lastRenderedPageBreak/>
         <w:drawing>
           <wp:inline distT="0" distB="0" distL="0" distR="0" wp14:anchorId="5F04E42E" wp14:editId="59B29180">
             <wp:extent cx="2450592" cy="2630806"/>
@@ -3823,7 +4092,7 @@
         <w:bidi/>
         <w:spacing w:line="276" w:lineRule="auto"/>
         <w:rPr>
-          <w:rFonts w:ascii="David" w:hAnsi="David" w:cs="David" w:hint="cs"/>
+          <w:rFonts w:ascii="David" w:hAnsi="David" w:cs="David"/>
           <w:i/>
           <w:sz w:val="22"/>
           <w:szCs w:val="22"/>
@@ -3931,7 +4200,6 @@
           <w:sz w:val="22"/>
           <w:szCs w:val="22"/>
         </w:rPr>
-        <w:lastRenderedPageBreak/>
         <w:drawing>
           <wp:inline distT="0" distB="0" distL="0" distR="0" wp14:anchorId="3284BEB5" wp14:editId="2994EC1D">
             <wp:extent cx="2512728" cy="2684506"/>
@@ -3985,7 +4253,7 @@
         <w:bidi/>
         <w:spacing w:line="276" w:lineRule="auto"/>
         <w:rPr>
-          <w:rFonts w:ascii="David" w:hAnsi="David" w:cs="David" w:hint="cs"/>
+          <w:rFonts w:ascii="David" w:hAnsi="David" w:cs="David"/>
           <w:i/>
           <w:sz w:val="22"/>
           <w:szCs w:val="22"/>
@@ -4204,6 +4472,7 @@
           <w:sz w:val="22"/>
           <w:szCs w:val="22"/>
         </w:rPr>
+        <w:lastRenderedPageBreak/>
         <w:drawing>
           <wp:inline distT="0" distB="0" distL="0" distR="0" wp14:anchorId="5132DD84" wp14:editId="2768E7A6">
             <wp:extent cx="2112025" cy="2249805"/>
@@ -4362,7 +4631,7 @@
         <w:spacing w:line="276" w:lineRule="auto"/>
         <w:jc w:val="both"/>
         <w:rPr>
-          <w:rFonts w:ascii="David" w:hAnsi="David" w:cs="David" w:hint="cs"/>
+          <w:rFonts w:ascii="David" w:hAnsi="David" w:cs="David"/>
           <w:i/>
           <w:sz w:val="22"/>
           <w:szCs w:val="22"/>
@@ -4398,6 +4667,398 @@
         <w:jc w:val="both"/>
         <w:rPr>
           <w:rFonts w:ascii="David" w:hAnsi="David" w:cs="David"/>
+        </w:rPr>
+      </w:pPr>
+    </w:p>
+    <w:p>
+      <w:pPr>
+        <w:bidi/>
+        <w:spacing w:line="276" w:lineRule="auto"/>
+        <w:jc w:val="both"/>
+        <w:rPr>
+          <w:rFonts w:ascii="David" w:hAnsi="David" w:cs="David"/>
+          <w:sz w:val="28"/>
+          <w:szCs w:val="28"/>
+          <w:u w:val="single"/>
+          <w:rtl/>
+        </w:rPr>
+      </w:pPr>
+    </w:p>
+    <w:p>
+      <w:pPr>
+        <w:bidi/>
+        <w:spacing w:line="276" w:lineRule="auto"/>
+        <w:jc w:val="both"/>
+        <w:rPr>
+          <w:rFonts w:ascii="David" w:hAnsi="David" w:cs="David"/>
+          <w:sz w:val="28"/>
+          <w:szCs w:val="28"/>
+          <w:u w:val="single"/>
+          <w:rtl/>
+        </w:rPr>
+      </w:pPr>
+    </w:p>
+    <w:p>
+      <w:pPr>
+        <w:bidi/>
+        <w:spacing w:line="276" w:lineRule="auto"/>
+        <w:jc w:val="both"/>
+        <w:rPr>
+          <w:rFonts w:ascii="David" w:hAnsi="David" w:cs="David"/>
+          <w:sz w:val="28"/>
+          <w:szCs w:val="28"/>
+          <w:u w:val="single"/>
+          <w:rtl/>
+        </w:rPr>
+      </w:pPr>
+    </w:p>
+    <w:p>
+      <w:pPr>
+        <w:bidi/>
+        <w:spacing w:line="276" w:lineRule="auto"/>
+        <w:jc w:val="both"/>
+        <w:rPr>
+          <w:rFonts w:ascii="David" w:hAnsi="David" w:cs="David"/>
+          <w:sz w:val="28"/>
+          <w:szCs w:val="28"/>
+          <w:u w:val="single"/>
+          <w:rtl/>
+        </w:rPr>
+      </w:pPr>
+    </w:p>
+    <w:p>
+      <w:pPr>
+        <w:bidi/>
+        <w:spacing w:line="276" w:lineRule="auto"/>
+        <w:jc w:val="both"/>
+        <w:rPr>
+          <w:rFonts w:ascii="David" w:hAnsi="David" w:cs="David"/>
+          <w:sz w:val="28"/>
+          <w:szCs w:val="28"/>
+          <w:u w:val="single"/>
+          <w:rtl/>
+        </w:rPr>
+      </w:pPr>
+    </w:p>
+    <w:p>
+      <w:pPr>
+        <w:bidi/>
+        <w:spacing w:line="276" w:lineRule="auto"/>
+        <w:jc w:val="both"/>
+        <w:rPr>
+          <w:rFonts w:ascii="David" w:hAnsi="David" w:cs="David"/>
+          <w:sz w:val="28"/>
+          <w:szCs w:val="28"/>
+          <w:u w:val="single"/>
+          <w:rtl/>
+        </w:rPr>
+      </w:pPr>
+    </w:p>
+    <w:p>
+      <w:pPr>
+        <w:bidi/>
+        <w:spacing w:line="276" w:lineRule="auto"/>
+        <w:jc w:val="both"/>
+        <w:rPr>
+          <w:rFonts w:ascii="David" w:hAnsi="David" w:cs="David"/>
+          <w:sz w:val="28"/>
+          <w:szCs w:val="28"/>
+          <w:u w:val="single"/>
+          <w:rtl/>
+        </w:rPr>
+      </w:pPr>
+    </w:p>
+    <w:p>
+      <w:pPr>
+        <w:bidi/>
+        <w:spacing w:line="276" w:lineRule="auto"/>
+        <w:jc w:val="both"/>
+        <w:rPr>
+          <w:rFonts w:ascii="David" w:hAnsi="David" w:cs="David"/>
+          <w:sz w:val="28"/>
+          <w:szCs w:val="28"/>
+          <w:u w:val="single"/>
+          <w:rtl/>
+        </w:rPr>
+      </w:pPr>
+    </w:p>
+    <w:p>
+      <w:pPr>
+        <w:bidi/>
+        <w:spacing w:line="276" w:lineRule="auto"/>
+        <w:jc w:val="both"/>
+        <w:rPr>
+          <w:rFonts w:ascii="David" w:hAnsi="David" w:cs="David"/>
+          <w:sz w:val="28"/>
+          <w:szCs w:val="28"/>
+          <w:u w:val="single"/>
+          <w:rtl/>
+        </w:rPr>
+      </w:pPr>
+    </w:p>
+    <w:p>
+      <w:pPr>
+        <w:bidi/>
+        <w:spacing w:line="276" w:lineRule="auto"/>
+        <w:jc w:val="both"/>
+        <w:rPr>
+          <w:rFonts w:ascii="David" w:hAnsi="David" w:cs="David"/>
+          <w:sz w:val="28"/>
+          <w:szCs w:val="28"/>
+          <w:u w:val="single"/>
+          <w:rtl/>
+        </w:rPr>
+      </w:pPr>
+    </w:p>
+    <w:p>
+      <w:pPr>
+        <w:bidi/>
+        <w:spacing w:line="276" w:lineRule="auto"/>
+        <w:jc w:val="both"/>
+        <w:rPr>
+          <w:rFonts w:ascii="David" w:hAnsi="David" w:cs="David"/>
+          <w:sz w:val="28"/>
+          <w:szCs w:val="28"/>
+          <w:u w:val="single"/>
+          <w:rtl/>
+        </w:rPr>
+      </w:pPr>
+    </w:p>
+    <w:p>
+      <w:pPr>
+        <w:bidi/>
+        <w:spacing w:line="276" w:lineRule="auto"/>
+        <w:jc w:val="both"/>
+        <w:rPr>
+          <w:rFonts w:ascii="David" w:hAnsi="David" w:cs="David"/>
+          <w:sz w:val="28"/>
+          <w:szCs w:val="28"/>
+          <w:u w:val="single"/>
+          <w:rtl/>
+        </w:rPr>
+      </w:pPr>
+    </w:p>
+    <w:p>
+      <w:pPr>
+        <w:bidi/>
+        <w:spacing w:line="276" w:lineRule="auto"/>
+        <w:jc w:val="both"/>
+        <w:rPr>
+          <w:rFonts w:ascii="David" w:hAnsi="David" w:cs="David"/>
+          <w:sz w:val="28"/>
+          <w:szCs w:val="28"/>
+          <w:u w:val="single"/>
+          <w:rtl/>
+        </w:rPr>
+      </w:pPr>
+    </w:p>
+    <w:p>
+      <w:pPr>
+        <w:bidi/>
+        <w:spacing w:line="276" w:lineRule="auto"/>
+        <w:jc w:val="both"/>
+        <w:rPr>
+          <w:rFonts w:ascii="David" w:hAnsi="David" w:cs="David"/>
+          <w:sz w:val="28"/>
+          <w:szCs w:val="28"/>
+          <w:u w:val="single"/>
+          <w:rtl/>
+        </w:rPr>
+      </w:pPr>
+    </w:p>
+    <w:p>
+      <w:pPr>
+        <w:bidi/>
+        <w:spacing w:line="276" w:lineRule="auto"/>
+        <w:jc w:val="both"/>
+        <w:rPr>
+          <w:rFonts w:ascii="David" w:hAnsi="David" w:cs="David"/>
+          <w:sz w:val="28"/>
+          <w:szCs w:val="28"/>
+          <w:u w:val="single"/>
+          <w:rtl/>
+        </w:rPr>
+      </w:pPr>
+    </w:p>
+    <w:p>
+      <w:pPr>
+        <w:bidi/>
+        <w:spacing w:line="276" w:lineRule="auto"/>
+        <w:jc w:val="both"/>
+        <w:rPr>
+          <w:rFonts w:ascii="David" w:hAnsi="David" w:cs="David"/>
+          <w:sz w:val="28"/>
+          <w:szCs w:val="28"/>
+          <w:u w:val="single"/>
+          <w:rtl/>
+        </w:rPr>
+      </w:pPr>
+    </w:p>
+    <w:p>
+      <w:pPr>
+        <w:bidi/>
+        <w:spacing w:line="276" w:lineRule="auto"/>
+        <w:jc w:val="both"/>
+        <w:rPr>
+          <w:rFonts w:ascii="David" w:hAnsi="David" w:cs="David"/>
+          <w:sz w:val="28"/>
+          <w:szCs w:val="28"/>
+          <w:u w:val="single"/>
+          <w:rtl/>
+        </w:rPr>
+      </w:pPr>
+    </w:p>
+    <w:p>
+      <w:pPr>
+        <w:bidi/>
+        <w:spacing w:line="276" w:lineRule="auto"/>
+        <w:jc w:val="both"/>
+        <w:rPr>
+          <w:rFonts w:ascii="David" w:hAnsi="David" w:cs="David"/>
+          <w:sz w:val="28"/>
+          <w:szCs w:val="28"/>
+          <w:u w:val="single"/>
+          <w:rtl/>
+        </w:rPr>
+      </w:pPr>
+    </w:p>
+    <w:p>
+      <w:pPr>
+        <w:bidi/>
+        <w:spacing w:line="276" w:lineRule="auto"/>
+        <w:jc w:val="both"/>
+        <w:rPr>
+          <w:rFonts w:ascii="David" w:hAnsi="David" w:cs="David"/>
+          <w:sz w:val="28"/>
+          <w:szCs w:val="28"/>
+          <w:u w:val="single"/>
+          <w:rtl/>
+        </w:rPr>
+      </w:pPr>
+    </w:p>
+    <w:p>
+      <w:pPr>
+        <w:bidi/>
+        <w:spacing w:line="276" w:lineRule="auto"/>
+        <w:jc w:val="both"/>
+        <w:rPr>
+          <w:rFonts w:ascii="David" w:hAnsi="David" w:cs="David"/>
+          <w:sz w:val="28"/>
+          <w:szCs w:val="28"/>
+          <w:u w:val="single"/>
+          <w:rtl/>
+        </w:rPr>
+      </w:pPr>
+    </w:p>
+    <w:p>
+      <w:pPr>
+        <w:bidi/>
+        <w:spacing w:line="276" w:lineRule="auto"/>
+        <w:jc w:val="both"/>
+        <w:rPr>
+          <w:rFonts w:ascii="David" w:hAnsi="David" w:cs="David"/>
+          <w:sz w:val="28"/>
+          <w:szCs w:val="28"/>
+          <w:u w:val="single"/>
+          <w:rtl/>
+        </w:rPr>
+      </w:pPr>
+    </w:p>
+    <w:p>
+      <w:pPr>
+        <w:bidi/>
+        <w:spacing w:line="276" w:lineRule="auto"/>
+        <w:jc w:val="both"/>
+        <w:rPr>
+          <w:rFonts w:ascii="David" w:hAnsi="David" w:cs="David"/>
+          <w:sz w:val="28"/>
+          <w:szCs w:val="28"/>
+          <w:u w:val="single"/>
+          <w:rtl/>
+        </w:rPr>
+      </w:pPr>
+    </w:p>
+    <w:p>
+      <w:pPr>
+        <w:bidi/>
+        <w:spacing w:line="276" w:lineRule="auto"/>
+        <w:jc w:val="both"/>
+        <w:rPr>
+          <w:rFonts w:ascii="David" w:hAnsi="David" w:cs="David"/>
+          <w:sz w:val="28"/>
+          <w:szCs w:val="28"/>
+          <w:u w:val="single"/>
+          <w:rtl/>
+        </w:rPr>
+      </w:pPr>
+    </w:p>
+    <w:p>
+      <w:pPr>
+        <w:bidi/>
+        <w:spacing w:line="276" w:lineRule="auto"/>
+        <w:jc w:val="both"/>
+        <w:rPr>
+          <w:rFonts w:ascii="David" w:hAnsi="David" w:cs="David"/>
+          <w:sz w:val="28"/>
+          <w:szCs w:val="28"/>
+          <w:u w:val="single"/>
+          <w:rtl/>
+        </w:rPr>
+      </w:pPr>
+    </w:p>
+    <w:p>
+      <w:pPr>
+        <w:bidi/>
+        <w:spacing w:line="276" w:lineRule="auto"/>
+        <w:jc w:val="both"/>
+        <w:rPr>
+          <w:rFonts w:ascii="David" w:hAnsi="David" w:cs="David"/>
+          <w:sz w:val="28"/>
+          <w:szCs w:val="28"/>
+          <w:u w:val="single"/>
+          <w:rtl/>
+        </w:rPr>
+      </w:pPr>
+    </w:p>
+    <w:p>
+      <w:pPr>
+        <w:bidi/>
+        <w:spacing w:line="276" w:lineRule="auto"/>
+        <w:jc w:val="both"/>
+        <w:rPr>
+          <w:rFonts w:ascii="David" w:hAnsi="David" w:cs="David"/>
+          <w:sz w:val="28"/>
+          <w:szCs w:val="28"/>
+          <w:u w:val="single"/>
+          <w:rtl/>
+        </w:rPr>
+      </w:pPr>
+    </w:p>
+    <w:p>
+      <w:pPr>
+        <w:bidi/>
+        <w:spacing w:line="276" w:lineRule="auto"/>
+        <w:jc w:val="both"/>
+        <w:rPr>
+          <w:rFonts w:ascii="David" w:hAnsi="David" w:cs="David"/>
+          <w:sz w:val="28"/>
+          <w:szCs w:val="28"/>
+          <w:u w:val="single"/>
+          <w:rtl/>
+        </w:rPr>
+      </w:pPr>
+    </w:p>
+    <w:p>
+      <w:pPr>
+        <w:bidi/>
+        <w:spacing w:line="276" w:lineRule="auto"/>
+        <w:jc w:val="both"/>
+        <w:rPr>
+          <w:rFonts w:ascii="David" w:hAnsi="David" w:cs="David"/>
+          <w:sz w:val="28"/>
+          <w:szCs w:val="28"/>
+          <w:u w:val="single"/>
+          <w:rtl/>
         </w:rPr>
       </w:pPr>
     </w:p>
@@ -4438,6 +5099,7 @@
           <w:u w:val="single"/>
           <w:rtl/>
         </w:rPr>
+        <w:lastRenderedPageBreak/>
         <w:t xml:space="preserve">שאלה </w:t>
       </w:r>
       <w:r>
@@ -4911,7 +5573,6 @@
               <w:sz w:val="22"/>
               <w:szCs w:val="22"/>
             </w:rPr>
-            <w:lastRenderedPageBreak/>
             <m:t>ACCEPT</m:t>
           </m:r>
           <m:sSub>
@@ -7901,6 +8562,17 @@
         <w:jc w:val="both"/>
         <w:rPr>
           <w:rFonts w:ascii="David" w:hAnsi="David" w:cs="David"/>
+          <w:rtl/>
+        </w:rPr>
+      </w:pPr>
+    </w:p>
+    <w:p>
+      <w:pPr>
+        <w:bidi/>
+        <w:spacing w:line="276" w:lineRule="auto"/>
+        <w:jc w:val="both"/>
+        <w:rPr>
+          <w:rFonts w:ascii="David" w:hAnsi="David" w:cs="David"/>
         </w:rPr>
       </w:pPr>
     </w:p>
@@ -7927,6 +8599,7 @@
           <w:u w:val="single"/>
           <w:rtl/>
         </w:rPr>
+        <w:lastRenderedPageBreak/>
         <w:t xml:space="preserve">שאלה </w:t>
       </w:r>
       <w:r>
@@ -8593,7 +9266,6 @@
           <w:szCs w:val="22"/>
           <w:rtl/>
         </w:rPr>
-        <w:lastRenderedPageBreak/>
         <w:t xml:space="preserve">אם </w:t>
       </w:r>
       <m:oMath>
@@ -11259,6 +11931,90 @@
       <w:pPr>
         <w:bidi/>
         <w:spacing w:line="276" w:lineRule="auto"/>
+        <w:rPr>
+          <w:rFonts w:ascii="David" w:hAnsi="David" w:cs="David"/>
+          <w:sz w:val="22"/>
+          <w:szCs w:val="22"/>
+          <w:rtl/>
+        </w:rPr>
+      </w:pPr>
+    </w:p>
+    <w:p>
+      <w:pPr>
+        <w:bidi/>
+        <w:spacing w:line="276" w:lineRule="auto"/>
+        <w:rPr>
+          <w:rFonts w:ascii="David" w:hAnsi="David" w:cs="David"/>
+          <w:sz w:val="22"/>
+          <w:szCs w:val="22"/>
+          <w:rtl/>
+        </w:rPr>
+      </w:pPr>
+    </w:p>
+    <w:p>
+      <w:pPr>
+        <w:bidi/>
+        <w:spacing w:line="276" w:lineRule="auto"/>
+        <w:rPr>
+          <w:rFonts w:ascii="David" w:hAnsi="David" w:cs="David"/>
+          <w:sz w:val="22"/>
+          <w:szCs w:val="22"/>
+          <w:rtl/>
+        </w:rPr>
+      </w:pPr>
+    </w:p>
+    <w:p>
+      <w:pPr>
+        <w:bidi/>
+        <w:spacing w:line="276" w:lineRule="auto"/>
+        <w:rPr>
+          <w:rFonts w:ascii="David" w:hAnsi="David" w:cs="David"/>
+          <w:sz w:val="22"/>
+          <w:szCs w:val="22"/>
+          <w:rtl/>
+        </w:rPr>
+      </w:pPr>
+    </w:p>
+    <w:p>
+      <w:pPr>
+        <w:bidi/>
+        <w:spacing w:line="276" w:lineRule="auto"/>
+        <w:rPr>
+          <w:rFonts w:ascii="David" w:hAnsi="David" w:cs="David"/>
+          <w:sz w:val="22"/>
+          <w:szCs w:val="22"/>
+          <w:rtl/>
+        </w:rPr>
+      </w:pPr>
+    </w:p>
+    <w:p>
+      <w:pPr>
+        <w:bidi/>
+        <w:spacing w:line="276" w:lineRule="auto"/>
+        <w:rPr>
+          <w:rFonts w:ascii="David" w:hAnsi="David" w:cs="David"/>
+          <w:sz w:val="22"/>
+          <w:szCs w:val="22"/>
+          <w:rtl/>
+        </w:rPr>
+      </w:pPr>
+    </w:p>
+    <w:p>
+      <w:pPr>
+        <w:bidi/>
+        <w:spacing w:line="276" w:lineRule="auto"/>
+        <w:rPr>
+          <w:rFonts w:ascii="David" w:hAnsi="David" w:cs="David"/>
+          <w:sz w:val="22"/>
+          <w:szCs w:val="22"/>
+          <w:rtl/>
+        </w:rPr>
+      </w:pPr>
+    </w:p>
+    <w:p>
+      <w:pPr>
+        <w:bidi/>
+        <w:spacing w:line="276" w:lineRule="auto"/>
         <w:jc w:val="both"/>
         <w:rPr>
           <w:rFonts w:ascii="David" w:hAnsi="David" w:cs="David"/>
@@ -11271,6 +12027,7 @@
           <w:u w:val="single"/>
           <w:rtl/>
         </w:rPr>
+        <w:lastRenderedPageBreak/>
         <w:t xml:space="preserve">סעיף </w:t>
       </w:r>
       <w:r>
@@ -11488,16 +12245,16 @@
         <w:jc w:val="both"/>
         <w:rPr>
           <w:rFonts w:ascii="David" w:hAnsi="David" w:cs="David"/>
-          <w:color w:val="FF0000"/>
-          <w:sz w:val="22"/>
-          <w:szCs w:val="22"/>
-          <w:rtl/>
-        </w:rPr>
-      </w:pPr>
-      <w:r>
-        <w:rPr>
-          <w:rFonts w:ascii="David" w:hAnsi="David" w:cs="David" w:hint="cs"/>
-          <w:color w:val="FF0000"/>
+          <w:color w:val="000000" w:themeColor="text1"/>
+          <w:sz w:val="22"/>
+          <w:szCs w:val="22"/>
+          <w:rtl/>
+        </w:rPr>
+      </w:pPr>
+      <w:r>
+        <w:rPr>
+          <w:rFonts w:ascii="David" w:hAnsi="David" w:cs="David" w:hint="cs"/>
+          <w:color w:val="000000" w:themeColor="text1"/>
           <w:sz w:val="22"/>
           <w:szCs w:val="22"/>
           <w:rtl/>
@@ -11508,7 +12265,7 @@
         <m:r>
           <w:rPr>
             <w:rFonts w:ascii="Cambria Math" w:hAnsi="Cambria Math" w:cs="David"/>
-            <w:color w:val="FF0000"/>
+            <w:color w:val="000000" w:themeColor="text1"/>
             <w:sz w:val="22"/>
             <w:szCs w:val="22"/>
           </w:rPr>
@@ -11518,7 +12275,7 @@
       <w:r>
         <w:rPr>
           <w:rFonts w:ascii="David" w:hAnsi="David" w:cs="David" w:hint="cs"/>
-          <w:color w:val="FF0000"/>
+          <w:color w:val="000000" w:themeColor="text1"/>
           <w:sz w:val="22"/>
           <w:szCs w:val="22"/>
           <w:rtl/>
@@ -11529,7 +12286,7 @@
         <m:r>
           <w:rPr>
             <w:rFonts w:ascii="Cambria Math" w:hAnsi="Cambria Math" w:cs="David"/>
-            <w:color w:val="FF0000"/>
+            <w:color w:val="000000" w:themeColor="text1"/>
             <w:sz w:val="22"/>
             <w:szCs w:val="22"/>
           </w:rPr>
@@ -11539,7 +12296,7 @@
       <w:r>
         <w:rPr>
           <w:rFonts w:ascii="David" w:hAnsi="David" w:cs="David" w:hint="cs"/>
-          <w:color w:val="FF0000"/>
+          <w:color w:val="000000" w:themeColor="text1"/>
           <w:sz w:val="22"/>
           <w:szCs w:val="22"/>
           <w:rtl/>
@@ -11553,15 +12310,15 @@
         <w:spacing w:line="276" w:lineRule="auto"/>
         <w:rPr>
           <w:rFonts w:ascii="David" w:hAnsi="David" w:cs="David"/>
-          <w:color w:val="FF0000"/>
-          <w:sz w:val="22"/>
-          <w:szCs w:val="22"/>
-        </w:rPr>
-      </w:pPr>
-      <w:r>
-        <w:rPr>
-          <w:rFonts w:ascii="David" w:hAnsi="David" w:cs="David" w:hint="cs"/>
-          <w:color w:val="FF0000"/>
+          <w:color w:val="000000" w:themeColor="text1"/>
+          <w:sz w:val="22"/>
+          <w:szCs w:val="22"/>
+        </w:rPr>
+      </w:pPr>
+      <w:r>
+        <w:rPr>
+          <w:rFonts w:ascii="David" w:hAnsi="David" w:cs="David" w:hint="cs"/>
+          <w:color w:val="000000" w:themeColor="text1"/>
           <w:sz w:val="22"/>
           <w:szCs w:val="22"/>
           <w:rtl/>
@@ -11572,7 +12329,7 @@
         <m:r>
           <w:rPr>
             <w:rFonts w:ascii="Cambria Math" w:hAnsi="Cambria Math" w:cs="David"/>
-            <w:color w:val="FF0000"/>
+            <w:color w:val="000000" w:themeColor="text1"/>
             <w:sz w:val="22"/>
             <w:szCs w:val="22"/>
           </w:rPr>
@@ -11582,7 +12339,7 @@
       <w:r>
         <w:rPr>
           <w:rFonts w:ascii="David" w:hAnsi="David" w:cs="David" w:hint="cs"/>
-          <w:color w:val="FF0000"/>
+          <w:color w:val="000000" w:themeColor="text1"/>
           <w:sz w:val="22"/>
           <w:szCs w:val="22"/>
           <w:rtl/>
@@ -11593,7 +12350,7 @@
         <m:r>
           <w:rPr>
             <w:rFonts w:ascii="Cambria Math" w:hAnsi="Cambria Math" w:cs="David"/>
-            <w:color w:val="FF0000"/>
+            <w:color w:val="000000" w:themeColor="text1"/>
             <w:sz w:val="22"/>
             <w:szCs w:val="22"/>
           </w:rPr>
@@ -11603,7 +12360,7 @@
       <w:r>
         <w:rPr>
           <w:rFonts w:ascii="David" w:hAnsi="David" w:cs="David" w:hint="cs"/>
-          <w:color w:val="FF0000"/>
+          <w:color w:val="000000" w:themeColor="text1"/>
           <w:sz w:val="22"/>
           <w:szCs w:val="22"/>
           <w:rtl/>
@@ -11614,7 +12371,7 @@
         <m:r>
           <w:rPr>
             <w:rFonts w:ascii="Cambria Math" w:hAnsi="Cambria Math" w:cs="David"/>
-            <w:color w:val="FF0000"/>
+            <w:color w:val="000000" w:themeColor="text1"/>
             <w:sz w:val="22"/>
             <w:szCs w:val="22"/>
           </w:rPr>
@@ -11624,7 +12381,7 @@
       <w:r>
         <w:rPr>
           <w:rFonts w:ascii="David" w:hAnsi="David" w:cs="David" w:hint="cs"/>
-          <w:color w:val="FF0000"/>
+          <w:color w:val="000000" w:themeColor="text1"/>
           <w:sz w:val="22"/>
           <w:szCs w:val="22"/>
           <w:rtl/>
@@ -11634,7 +12391,7 @@
       <w:r>
         <w:rPr>
           <w:rFonts w:ascii="David" w:hAnsi="David" w:cs="David"/>
-          <w:color w:val="FF0000"/>
+          <w:color w:val="000000" w:themeColor="text1"/>
           <w:sz w:val="22"/>
           <w:szCs w:val="22"/>
           <w:rtl/>
@@ -11644,7 +12401,7 @@
       <w:r>
         <w:rPr>
           <w:rFonts w:ascii="David" w:hAnsi="David" w:cs="David" w:hint="cs"/>
-          <w:color w:val="FF0000"/>
+          <w:color w:val="000000" w:themeColor="text1"/>
           <w:sz w:val="22"/>
           <w:szCs w:val="22"/>
           <w:rtl/>
@@ -11655,7 +12412,7 @@
         <m:r>
           <w:rPr>
             <w:rFonts w:ascii="Cambria Math" w:hAnsi="Cambria Math" w:cs="David"/>
-            <w:color w:val="FF0000"/>
+            <w:color w:val="000000" w:themeColor="text1"/>
             <w:sz w:val="22"/>
             <w:szCs w:val="22"/>
           </w:rPr>
@@ -11667,7 +12424,7 @@
               <w:rPr>
                 <w:rFonts w:ascii="Cambria Math" w:hAnsi="Cambria Math" w:cs="David"/>
                 <w:i/>
-                <w:color w:val="FF0000"/>
+                <w:color w:val="000000" w:themeColor="text1"/>
                 <w:sz w:val="22"/>
                 <w:szCs w:val="22"/>
               </w:rPr>
@@ -11677,7 +12434,7 @@
             <m:r>
               <w:rPr>
                 <w:rFonts w:ascii="Cambria Math" w:hAnsi="Cambria Math" w:cs="David"/>
-                <w:color w:val="FF0000"/>
+                <w:color w:val="000000" w:themeColor="text1"/>
                 <w:sz w:val="22"/>
                 <w:szCs w:val="22"/>
               </w:rPr>
@@ -11688,7 +12445,7 @@
             <m:r>
               <w:rPr>
                 <w:rFonts w:ascii="Cambria Math" w:hAnsi="Cambria Math" w:cs="David"/>
-                <w:color w:val="FF0000"/>
+                <w:color w:val="000000" w:themeColor="text1"/>
                 <w:sz w:val="22"/>
                 <w:szCs w:val="22"/>
               </w:rPr>
@@ -11699,7 +12456,7 @@
         <m:r>
           <w:rPr>
             <w:rFonts w:ascii="Cambria Math" w:hAnsi="Cambria Math" w:cs="David"/>
-            <w:color w:val="FF0000"/>
+            <w:color w:val="000000" w:themeColor="text1"/>
             <w:sz w:val="22"/>
             <w:szCs w:val="22"/>
           </w:rPr>
@@ -11711,7 +12468,7 @@
               <w:rPr>
                 <w:rFonts w:ascii="Cambria Math" w:hAnsi="Cambria Math" w:cs="David"/>
                 <w:i/>
-                <w:color w:val="FF0000"/>
+                <w:color w:val="000000" w:themeColor="text1"/>
                 <w:sz w:val="22"/>
                 <w:szCs w:val="22"/>
               </w:rPr>
@@ -11721,7 +12478,7 @@
             <m:r>
               <w:rPr>
                 <w:rFonts w:ascii="Cambria Math" w:hAnsi="Cambria Math" w:cs="David"/>
-                <w:color w:val="FF0000"/>
+                <w:color w:val="000000" w:themeColor="text1"/>
                 <w:sz w:val="22"/>
                 <w:szCs w:val="22"/>
               </w:rPr>
@@ -11732,7 +12489,7 @@
             <m:r>
               <w:rPr>
                 <w:rFonts w:ascii="Cambria Math" w:hAnsi="Cambria Math" w:cs="David"/>
-                <w:color w:val="FF0000"/>
+                <w:color w:val="000000" w:themeColor="text1"/>
                 <w:sz w:val="22"/>
                 <w:szCs w:val="22"/>
               </w:rPr>
@@ -11743,7 +12500,7 @@
         <m:r>
           <w:rPr>
             <w:rFonts w:ascii="Cambria Math" w:hAnsi="Cambria Math" w:cs="David"/>
-            <w:color w:val="FF0000"/>
+            <w:color w:val="000000" w:themeColor="text1"/>
             <w:sz w:val="22"/>
             <w:szCs w:val="22"/>
           </w:rPr>
@@ -11753,7 +12510,7 @@
       <w:r>
         <w:rPr>
           <w:rFonts w:ascii="David" w:hAnsi="David" w:cs="David" w:hint="cs"/>
-          <w:color w:val="FF0000"/>
+          <w:color w:val="000000" w:themeColor="text1"/>
           <w:sz w:val="22"/>
           <w:szCs w:val="22"/>
           <w:rtl/>
@@ -11766,7 +12523,7 @@
         <w:spacing w:line="276" w:lineRule="auto"/>
         <w:rPr>
           <w:rFonts w:ascii="David" w:hAnsi="David" w:cs="David"/>
-          <w:color w:val="FF0000"/>
+          <w:color w:val="000000" w:themeColor="text1"/>
           <w:sz w:val="22"/>
           <w:szCs w:val="22"/>
         </w:rPr>
@@ -11776,7 +12533,7 @@
           <m:r>
             <w:rPr>
               <w:rFonts w:ascii="Cambria Math" w:hAnsi="Cambria Math" w:cs="David"/>
-              <w:color w:val="FF0000"/>
+              <w:color w:val="000000" w:themeColor="text1"/>
               <w:sz w:val="22"/>
               <w:szCs w:val="22"/>
             </w:rPr>
@@ -11788,7 +12545,7 @@
                 <w:rPr>
                   <w:rFonts w:ascii="Cambria Math" w:hAnsi="Cambria Math" w:cs="David"/>
                   <w:i/>
-                  <w:color w:val="FF0000"/>
+                  <w:color w:val="000000" w:themeColor="text1"/>
                   <w:sz w:val="22"/>
                   <w:szCs w:val="22"/>
                 </w:rPr>
@@ -11798,7 +12555,7 @@
               <m:r>
                 <w:rPr>
                   <w:rFonts w:ascii="Cambria Math" w:hAnsi="Cambria Math" w:cs="David"/>
-                  <w:color w:val="FF0000"/>
+                  <w:color w:val="000000" w:themeColor="text1"/>
                   <w:sz w:val="22"/>
                   <w:szCs w:val="22"/>
                 </w:rPr>
@@ -11809,7 +12566,7 @@
               <m:r>
                 <w:rPr>
                   <w:rFonts w:ascii="Cambria Math" w:hAnsi="Cambria Math" w:cs="David"/>
-                  <w:color w:val="FF0000"/>
+                  <w:color w:val="000000" w:themeColor="text1"/>
                   <w:sz w:val="22"/>
                   <w:szCs w:val="22"/>
                 </w:rPr>
@@ -11820,7 +12577,7 @@
           <m:r>
             <w:rPr>
               <w:rFonts w:ascii="Cambria Math" w:hAnsi="Cambria Math" w:cs="David"/>
-              <w:color w:val="FF0000"/>
+              <w:color w:val="000000" w:themeColor="text1"/>
               <w:sz w:val="22"/>
               <w:szCs w:val="22"/>
             </w:rPr>
@@ -11832,7 +12589,7 @@
                 <w:rPr>
                   <w:rFonts w:ascii="Cambria Math" w:hAnsi="Cambria Math" w:cs="David"/>
                   <w:i/>
-                  <w:color w:val="FF0000"/>
+                  <w:color w:val="000000" w:themeColor="text1"/>
                   <w:sz w:val="22"/>
                   <w:szCs w:val="22"/>
                 </w:rPr>
@@ -11842,7 +12599,7 @@
               <m:r>
                 <w:rPr>
                   <w:rFonts w:ascii="Cambria Math" w:hAnsi="Cambria Math" w:cs="David"/>
-                  <w:color w:val="FF0000"/>
+                  <w:color w:val="000000" w:themeColor="text1"/>
                   <w:sz w:val="22"/>
                   <w:szCs w:val="22"/>
                 </w:rPr>
@@ -11853,7 +12610,7 @@
               <m:r>
                 <w:rPr>
                   <w:rFonts w:ascii="Cambria Math" w:hAnsi="Cambria Math" w:cs="David"/>
-                  <w:color w:val="FF0000"/>
+                  <w:color w:val="000000" w:themeColor="text1"/>
                   <w:sz w:val="22"/>
                   <w:szCs w:val="22"/>
                 </w:rPr>
@@ -11864,7 +12621,7 @@
           <m:r>
             <w:rPr>
               <w:rFonts w:ascii="Cambria Math" w:hAnsi="Cambria Math" w:cs="David"/>
-              <w:color w:val="FF0000"/>
+              <w:color w:val="000000" w:themeColor="text1"/>
               <w:sz w:val="22"/>
               <w:szCs w:val="22"/>
             </w:rPr>
@@ -11881,16 +12638,16 @@
           <w:rFonts w:ascii="David" w:hAnsi="David" w:cs="David"/>
           <w:b/>
           <w:bCs/>
-          <w:color w:val="FF0000"/>
-          <w:sz w:val="22"/>
-          <w:szCs w:val="22"/>
-          <w:rtl/>
-        </w:rPr>
-      </w:pPr>
-      <w:r>
-        <w:rPr>
-          <w:rFonts w:ascii="David" w:hAnsi="David" w:cs="David" w:hint="cs"/>
-          <w:color w:val="FF0000"/>
+          <w:color w:val="000000" w:themeColor="text1"/>
+          <w:sz w:val="22"/>
+          <w:szCs w:val="22"/>
+          <w:rtl/>
+        </w:rPr>
+      </w:pPr>
+      <w:r>
+        <w:rPr>
+          <w:rFonts w:ascii="David" w:hAnsi="David" w:cs="David" w:hint="cs"/>
+          <w:color w:val="000000" w:themeColor="text1"/>
           <w:sz w:val="22"/>
           <w:szCs w:val="22"/>
           <w:rtl/>
@@ -11904,7 +12661,7 @@
           </m:rPr>
           <w:rPr>
             <w:rFonts w:ascii="Cambria Math" w:hAnsi="Cambria Math" w:cs="David"/>
-            <w:color w:val="FF0000"/>
+            <w:color w:val="000000" w:themeColor="text1"/>
             <w:sz w:val="22"/>
             <w:szCs w:val="22"/>
           </w:rPr>
@@ -11918,7 +12675,7 @@
                 <w:b/>
                 <w:bCs/>
                 <w:i/>
-                <w:color w:val="FF0000"/>
+                <w:color w:val="000000" w:themeColor="text1"/>
                 <w:sz w:val="22"/>
                 <w:szCs w:val="22"/>
               </w:rPr>
@@ -11931,7 +12688,7 @@
               </m:rPr>
               <w:rPr>
                 <w:rFonts w:ascii="Cambria Math" w:hAnsi="Cambria Math" w:cs="David"/>
-                <w:color w:val="FF0000"/>
+                <w:color w:val="000000" w:themeColor="text1"/>
                 <w:sz w:val="22"/>
                 <w:szCs w:val="22"/>
               </w:rPr>
@@ -11945,7 +12702,7 @@
           </m:rPr>
           <w:rPr>
             <w:rFonts w:ascii="Cambria Math" w:hAnsi="Cambria Math" w:cs="David"/>
-            <w:color w:val="FF0000"/>
+            <w:color w:val="000000" w:themeColor="text1"/>
             <w:sz w:val="22"/>
             <w:szCs w:val="22"/>
           </w:rPr>
@@ -11959,7 +12716,7 @@
                 <w:b/>
                 <w:bCs/>
                 <w:i/>
-                <w:color w:val="FF0000"/>
+                <w:color w:val="000000" w:themeColor="text1"/>
                 <w:sz w:val="22"/>
                 <w:szCs w:val="22"/>
               </w:rPr>
@@ -11972,7 +12729,7 @@
               </m:rPr>
               <w:rPr>
                 <w:rFonts w:ascii="Cambria Math" w:hAnsi="Cambria Math" w:cs="David"/>
-                <w:color w:val="FF0000"/>
+                <w:color w:val="000000" w:themeColor="text1"/>
                 <w:sz w:val="22"/>
                 <w:szCs w:val="22"/>
               </w:rPr>
@@ -11986,7 +12743,7 @@
               </m:rPr>
               <w:rPr>
                 <w:rFonts w:ascii="Cambria Math" w:hAnsi="Cambria Math" w:cs="David"/>
-                <w:color w:val="FF0000"/>
+                <w:color w:val="000000" w:themeColor="text1"/>
                 <w:sz w:val="22"/>
                 <w:szCs w:val="22"/>
               </w:rPr>
@@ -12000,7 +12757,7 @@
           </m:rPr>
           <w:rPr>
             <w:rFonts w:ascii="Cambria Math" w:hAnsi="Cambria Math" w:cs="David"/>
-            <w:color w:val="FF0000"/>
+            <w:color w:val="000000" w:themeColor="text1"/>
             <w:sz w:val="22"/>
             <w:szCs w:val="22"/>
           </w:rPr>
@@ -12014,7 +12771,7 @@
                 <w:b/>
                 <w:bCs/>
                 <w:i/>
-                <w:color w:val="FF0000"/>
+                <w:color w:val="000000" w:themeColor="text1"/>
                 <w:sz w:val="22"/>
                 <w:szCs w:val="22"/>
               </w:rPr>
@@ -12027,7 +12784,7 @@
               </m:rPr>
               <w:rPr>
                 <w:rFonts w:ascii="Cambria Math" w:hAnsi="Cambria Math" w:cs="David"/>
-                <w:color w:val="FF0000"/>
+                <w:color w:val="000000" w:themeColor="text1"/>
                 <w:sz w:val="22"/>
                 <w:szCs w:val="22"/>
               </w:rPr>
@@ -12041,7 +12798,7 @@
               </m:rPr>
               <w:rPr>
                 <w:rFonts w:ascii="Cambria Math" w:hAnsi="Cambria Math" w:cs="David"/>
-                <w:color w:val="FF0000"/>
+                <w:color w:val="000000" w:themeColor="text1"/>
                 <w:sz w:val="22"/>
                 <w:szCs w:val="22"/>
               </w:rPr>
@@ -12055,7 +12812,7 @@
           </m:rPr>
           <w:rPr>
             <w:rFonts w:ascii="Cambria Math" w:hAnsi="Cambria Math" w:cs="David"/>
-            <w:color w:val="FF0000"/>
+            <w:color w:val="000000" w:themeColor="text1"/>
             <w:sz w:val="22"/>
             <w:szCs w:val="22"/>
           </w:rPr>
@@ -12069,16 +12826,16 @@
         <w:spacing w:line="276" w:lineRule="auto"/>
         <w:rPr>
           <w:rFonts w:ascii="David" w:hAnsi="David" w:cs="David"/>
-          <w:color w:val="FF0000"/>
-          <w:sz w:val="22"/>
-          <w:szCs w:val="22"/>
-          <w:rtl/>
-        </w:rPr>
-      </w:pPr>
-      <w:r>
-        <w:rPr>
-          <w:rFonts w:ascii="David" w:hAnsi="David" w:cs="David" w:hint="cs"/>
-          <w:color w:val="FF0000"/>
+          <w:color w:val="000000" w:themeColor="text1"/>
+          <w:sz w:val="22"/>
+          <w:szCs w:val="22"/>
+          <w:rtl/>
+        </w:rPr>
+      </w:pPr>
+      <w:r>
+        <w:rPr>
+          <w:rFonts w:ascii="David" w:hAnsi="David" w:cs="David" w:hint="cs"/>
+          <w:color w:val="000000" w:themeColor="text1"/>
           <w:sz w:val="22"/>
           <w:szCs w:val="22"/>
           <w:rtl/>
@@ -12092,8 +12849,7 @@
         <w:spacing w:line="276" w:lineRule="auto"/>
         <w:rPr>
           <w:rFonts w:ascii="David" w:hAnsi="David" w:cs="David"/>
-          <w:i/>
-          <w:color w:val="FF0000"/>
+          <w:color w:val="000000" w:themeColor="text1"/>
           <w:sz w:val="22"/>
           <w:szCs w:val="22"/>
           <w:rtl/>
@@ -12106,7 +12862,7 @@
               <w:rPr>
                 <w:rFonts w:ascii="Cambria Math" w:hAnsi="Cambria Math" w:cs="David"/>
                 <w:i/>
-                <w:color w:val="FF0000"/>
+                <w:color w:val="000000" w:themeColor="text1"/>
                 <w:sz w:val="22"/>
                 <w:szCs w:val="22"/>
               </w:rPr>
@@ -12116,7 +12872,7 @@
             <m:r>
               <w:rPr>
                 <w:rFonts w:ascii="Cambria Math" w:hAnsi="Cambria Math" w:cs="David"/>
-                <w:color w:val="FF0000"/>
+                <w:color w:val="000000" w:themeColor="text1"/>
                 <w:sz w:val="22"/>
                 <w:szCs w:val="22"/>
               </w:rPr>
@@ -12127,7 +12883,7 @@
             <m:r>
               <w:rPr>
                 <w:rFonts w:ascii="Cambria Math" w:hAnsi="Cambria Math" w:cs="David"/>
-                <w:color w:val="FF0000"/>
+                <w:color w:val="000000" w:themeColor="text1"/>
                 <w:sz w:val="22"/>
                 <w:szCs w:val="22"/>
               </w:rPr>
@@ -12139,7 +12895,7 @@
       <w:r>
         <w:rPr>
           <w:rFonts w:ascii="David" w:hAnsi="David" w:cs="David" w:hint="cs"/>
-          <w:color w:val="FF0000"/>
+          <w:color w:val="000000" w:themeColor="text1"/>
           <w:sz w:val="22"/>
           <w:szCs w:val="22"/>
           <w:rtl/>
@@ -12149,7 +12905,7 @@
       <w:r>
         <w:rPr>
           <w:rFonts w:ascii="David" w:hAnsi="David" w:cs="David"/>
-          <w:color w:val="FF0000"/>
+          <w:color w:val="000000" w:themeColor="text1"/>
           <w:sz w:val="22"/>
           <w:szCs w:val="22"/>
           <w:rtl/>
@@ -12159,18 +12915,157 @@
       <w:r>
         <w:rPr>
           <w:rFonts w:ascii="David" w:hAnsi="David" w:cs="David" w:hint="cs"/>
-          <w:color w:val="FF0000"/>
-          <w:sz w:val="22"/>
-          <w:szCs w:val="22"/>
-          <w:rtl/>
-        </w:rPr>
-        <w:t xml:space="preserve"> מריצה את </w:t>
-      </w:r>
-      <m:oMath>
-        <m:r>
-          <w:rPr>
-            <w:rFonts w:ascii="Cambria Math" w:hAnsi="Cambria Math" w:cs="David"/>
-            <w:color w:val="FF0000"/>
+          <w:color w:val="000000" w:themeColor="text1"/>
+          <w:sz w:val="22"/>
+          <w:szCs w:val="22"/>
+          <w:rtl/>
+        </w:rPr>
+        <w:t xml:space="preserve"> </w:t>
+      </w:r>
+    </w:p>
+    <w:p>
+      <w:pPr>
+        <w:pStyle w:val="ListParagraph"/>
+        <w:numPr>
+          <w:ilvl w:val="0"/>
+          <w:numId w:val="37"/>
+        </w:numPr>
+        <w:bidi/>
+        <w:spacing w:line="276" w:lineRule="auto"/>
+        <w:rPr>
+          <w:rFonts w:ascii="David" w:hAnsi="David" w:cs="David"/>
+          <w:i/>
+          <w:color w:val="000000" w:themeColor="text1"/>
+          <w:sz w:val="22"/>
+          <w:szCs w:val="22"/>
+        </w:rPr>
+      </w:pPr>
+      <w:r>
+        <w:rPr>
+          <w:rFonts w:ascii="David" w:hAnsi="David" w:cs="David" w:hint="cs"/>
+          <w:color w:val="000000" w:themeColor="text1"/>
+          <w:sz w:val="22"/>
+          <w:szCs w:val="22"/>
+          <w:rtl/>
+        </w:rPr>
+        <w:t>אם הקלט הוא המילה הריקה</w:t>
+      </w:r>
+      <w:r>
+        <w:rPr>
+          <w:rFonts w:ascii="David" w:hAnsi="David" w:cs="David" w:hint="cs"/>
+          <w:color w:val="000000" w:themeColor="text1"/>
+          <w:sz w:val="22"/>
+          <w:szCs w:val="22"/>
+          <w:rtl/>
+        </w:rPr>
+        <w:t xml:space="preserve"> </w:t>
+      </w:r>
+      <m:oMath>
+        <m:r>
+          <w:rPr>
+            <w:rFonts w:ascii="Cambria Math" w:hAnsi="Cambria Math" w:cs="Cambria Math" w:hint="cs"/>
+            <w:color w:val="000000" w:themeColor="text1"/>
+            <w:sz w:val="22"/>
+            <w:szCs w:val="22"/>
+            <w:rtl/>
+          </w:rPr>
+          <m:t>ε</m:t>
+        </m:r>
+      </m:oMath>
+      <w:r>
+        <w:rPr>
+          <w:rFonts w:ascii="David" w:hAnsi="David" w:cs="David" w:hint="cs"/>
+          <w:color w:val="000000" w:themeColor="text1"/>
+          <w:sz w:val="22"/>
+          <w:szCs w:val="22"/>
+          <w:rtl/>
+        </w:rPr>
+        <w:t xml:space="preserve"> </w:t>
+      </w:r>
+      <w:r>
+        <w:rPr>
+          <w:rFonts w:ascii="David" w:hAnsi="David" w:cs="David"/>
+          <w:color w:val="000000" w:themeColor="text1"/>
+          <w:sz w:val="22"/>
+          <w:szCs w:val="22"/>
+          <w:rtl/>
+        </w:rPr>
+        <w:t>–</w:t>
+      </w:r>
+      <w:r>
+        <w:rPr>
+          <w:rFonts w:ascii="David" w:hAnsi="David" w:cs="David" w:hint="cs"/>
+          <w:color w:val="000000" w:themeColor="text1"/>
+          <w:sz w:val="22"/>
+          <w:szCs w:val="22"/>
+          <w:rtl/>
+        </w:rPr>
+        <w:t xml:space="preserve"> קבל, אחרת.</w:t>
+      </w:r>
+      <w:r>
+        <w:rPr>
+          <w:rFonts w:ascii="David" w:hAnsi="David" w:cs="David" w:hint="cs"/>
+          <w:color w:val="000000" w:themeColor="text1"/>
+          <w:sz w:val="22"/>
+          <w:szCs w:val="22"/>
+          <w:rtl/>
+        </w:rPr>
+        <w:t xml:space="preserve"> </w:t>
+      </w:r>
+      <w:r>
+        <w:rPr>
+          <w:rFonts w:ascii="David" w:hAnsi="David" w:cs="David" w:hint="cs"/>
+          <w:color w:val="A6A6A6" w:themeColor="background1" w:themeShade="A6"/>
+          <w:sz w:val="22"/>
+          <w:szCs w:val="22"/>
+          <w:rtl/>
+        </w:rPr>
+        <w:t>(יכולנו לשים כל מילה אחרת באותה מידה)</w:t>
+      </w:r>
+    </w:p>
+    <w:p>
+      <w:pPr>
+        <w:pStyle w:val="ListParagraph"/>
+        <w:numPr>
+          <w:ilvl w:val="0"/>
+          <w:numId w:val="37"/>
+        </w:numPr>
+        <w:bidi/>
+        <w:spacing w:line="276" w:lineRule="auto"/>
+        <w:rPr>
+          <w:rFonts w:ascii="David" w:hAnsi="David" w:cs="David"/>
+          <w:i/>
+          <w:color w:val="000000" w:themeColor="text1"/>
+          <w:sz w:val="22"/>
+          <w:szCs w:val="22"/>
+          <w:rtl/>
+        </w:rPr>
+      </w:pPr>
+      <w:r>
+        <w:rPr>
+          <w:rFonts w:ascii="David" w:hAnsi="David" w:cs="David" w:hint="cs"/>
+          <w:color w:val="000000" w:themeColor="text1"/>
+          <w:sz w:val="22"/>
+          <w:szCs w:val="22"/>
+          <w:rtl/>
+        </w:rPr>
+        <w:t>הרץ</w:t>
+      </w:r>
+      <w:r>
+        <w:rPr>
+          <w:rFonts w:ascii="David" w:hAnsi="David" w:cs="David" w:hint="cs"/>
+          <w:color w:val="000000" w:themeColor="text1"/>
+          <w:sz w:val="22"/>
+          <w:szCs w:val="22"/>
+          <w:rtl/>
+        </w:rPr>
+        <w:t xml:space="preserve"> את </w:t>
+      </w:r>
+      <m:oMath>
+        <m:r>
+          <w:rPr>
+            <w:rFonts w:ascii="Cambria Math" w:hAnsi="Cambria Math" w:cs="David"/>
+            <w:color w:val="000000" w:themeColor="text1"/>
             <w:sz w:val="22"/>
             <w:szCs w:val="22"/>
           </w:rPr>
@@ -12180,7 +13075,7 @@
       <w:r>
         <w:rPr>
           <w:rFonts w:ascii="David" w:hAnsi="David" w:cs="David" w:hint="cs"/>
-          <w:color w:val="FF0000"/>
+          <w:color w:val="000000" w:themeColor="text1"/>
           <w:sz w:val="22"/>
           <w:szCs w:val="22"/>
           <w:rtl/>
@@ -12191,7 +13086,7 @@
         <m:r>
           <w:rPr>
             <w:rFonts w:ascii="Cambria Math" w:hAnsi="Cambria Math" w:cs="David"/>
-            <w:color w:val="FF0000"/>
+            <w:color w:val="000000" w:themeColor="text1"/>
             <w:sz w:val="22"/>
             <w:szCs w:val="22"/>
           </w:rPr>
@@ -12201,12 +13096,32 @@
       <w:r>
         <w:rPr>
           <w:rFonts w:ascii="David" w:hAnsi="David" w:cs="David" w:hint="cs"/>
-          <w:color w:val="FF0000"/>
-          <w:sz w:val="22"/>
-          <w:szCs w:val="22"/>
-          <w:rtl/>
-        </w:rPr>
-        <w:t xml:space="preserve"> ונוהגת כמוה.</w:t>
+          <w:color w:val="000000" w:themeColor="text1"/>
+          <w:sz w:val="22"/>
+          <w:szCs w:val="22"/>
+          <w:rtl/>
+        </w:rPr>
+        <w:t xml:space="preserve"> </w:t>
+      </w:r>
+      <w:r>
+        <w:rPr>
+          <w:rFonts w:ascii="David" w:hAnsi="David" w:cs="David" w:hint="cs"/>
+          <w:color w:val="000000" w:themeColor="text1"/>
+          <w:sz w:val="22"/>
+          <w:szCs w:val="22"/>
+          <w:rtl/>
+        </w:rPr>
+        <w:t>ופעל</w:t>
+      </w:r>
+      <w:r>
+        <w:rPr>
+          <w:rFonts w:ascii="David" w:hAnsi="David" w:cs="David" w:hint="cs"/>
+          <w:color w:val="000000" w:themeColor="text1"/>
+          <w:sz w:val="22"/>
+          <w:szCs w:val="22"/>
+          <w:rtl/>
+        </w:rPr>
+        <w:t xml:space="preserve"> כמוה.</w:t>
       </w:r>
     </w:p>
     <w:p>
@@ -12216,7 +13131,7 @@
         <w:jc w:val="both"/>
         <w:rPr>
           <w:rFonts w:ascii="David" w:hAnsi="David" w:cs="David"/>
-          <w:color w:val="FF0000"/>
+          <w:color w:val="000000" w:themeColor="text1"/>
           <w:sz w:val="22"/>
           <w:szCs w:val="22"/>
           <w:rtl/>
@@ -12229,7 +13144,7 @@
               <w:rPr>
                 <w:rFonts w:ascii="Cambria Math" w:hAnsi="Cambria Math" w:cs="David"/>
                 <w:i/>
-                <w:color w:val="FF0000"/>
+                <w:color w:val="000000" w:themeColor="text1"/>
                 <w:sz w:val="22"/>
                 <w:szCs w:val="22"/>
               </w:rPr>
@@ -12239,7 +13154,7 @@
             <m:r>
               <w:rPr>
                 <w:rFonts w:ascii="Cambria Math" w:hAnsi="Cambria Math" w:cs="David"/>
-                <w:color w:val="FF0000"/>
+                <w:color w:val="000000" w:themeColor="text1"/>
                 <w:sz w:val="22"/>
                 <w:szCs w:val="22"/>
               </w:rPr>
@@ -12250,7 +13165,7 @@
             <m:r>
               <w:rPr>
                 <w:rFonts w:ascii="Cambria Math" w:hAnsi="Cambria Math" w:cs="David"/>
-                <w:color w:val="FF0000"/>
+                <w:color w:val="000000" w:themeColor="text1"/>
                 <w:sz w:val="22"/>
                 <w:szCs w:val="22"/>
               </w:rPr>
@@ -12262,7 +13177,7 @@
       <w:r>
         <w:rPr>
           <w:rFonts w:ascii="David" w:hAnsi="David" w:cs="David" w:hint="cs"/>
-          <w:color w:val="FF0000"/>
+          <w:color w:val="000000" w:themeColor="text1"/>
           <w:sz w:val="22"/>
           <w:szCs w:val="22"/>
           <w:rtl/>
@@ -12272,7 +13187,7 @@
       <w:r>
         <w:rPr>
           <w:rFonts w:ascii="David" w:hAnsi="David" w:cs="David"/>
-          <w:color w:val="FF0000"/>
+          <w:color w:val="000000" w:themeColor="text1"/>
           <w:sz w:val="22"/>
           <w:szCs w:val="22"/>
           <w:rtl/>
@@ -12282,13 +13197,113 @@
       <w:r>
         <w:rPr>
           <w:rFonts w:ascii="David" w:hAnsi="David" w:cs="David" w:hint="cs"/>
-          <w:color w:val="FF0000"/>
-          <w:sz w:val="22"/>
-          <w:szCs w:val="22"/>
-          <w:rtl/>
-        </w:rPr>
-        <w:t xml:space="preserve"> מכונת טיורינג שמקבלת כל מילה.</w:t>
-      </w:r>
+          <w:color w:val="000000" w:themeColor="text1"/>
+          <w:sz w:val="22"/>
+          <w:szCs w:val="22"/>
+          <w:rtl/>
+        </w:rPr>
+        <w:t xml:space="preserve"> מכונת טיורינג </w:t>
+      </w:r>
+      <w:r>
+        <w:rPr>
+          <w:rFonts w:ascii="David" w:hAnsi="David" w:cs="David" w:hint="cs"/>
+          <w:color w:val="000000" w:themeColor="text1"/>
+          <w:sz w:val="22"/>
+          <w:szCs w:val="22"/>
+          <w:rtl/>
+        </w:rPr>
+        <w:t>שדוחה</w:t>
+      </w:r>
+      <w:r>
+        <w:rPr>
+          <w:rFonts w:ascii="David" w:hAnsi="David" w:cs="David" w:hint="cs"/>
+          <w:color w:val="000000" w:themeColor="text1"/>
+          <w:sz w:val="22"/>
+          <w:szCs w:val="22"/>
+          <w:rtl/>
+        </w:rPr>
+        <w:t xml:space="preserve"> כל מילה.</w:t>
+      </w:r>
+      <w:r>
+        <w:rPr>
+          <w:rFonts w:ascii="David" w:hAnsi="David" w:cs="David" w:hint="cs"/>
+          <w:color w:val="000000" w:themeColor="text1"/>
+          <w:sz w:val="22"/>
+          <w:szCs w:val="22"/>
+          <w:rtl/>
+        </w:rPr>
+        <w:t xml:space="preserve"> כלומר </w:t>
+      </w:r>
+      <m:oMath>
+        <m:r>
+          <w:rPr>
+            <w:rFonts w:ascii="Cambria Math" w:hAnsi="Cambria Math" w:cs="David"/>
+            <w:color w:val="000000" w:themeColor="text1"/>
+            <w:sz w:val="22"/>
+            <w:szCs w:val="22"/>
+          </w:rPr>
+          <m:t>L</m:t>
+        </m:r>
+        <m:d>
+          <m:dPr>
+            <m:ctrlPr>
+              <w:rPr>
+                <w:rFonts w:ascii="Cambria Math" w:hAnsi="Cambria Math" w:cs="David"/>
+                <w:i/>
+                <w:color w:val="000000" w:themeColor="text1"/>
+                <w:sz w:val="22"/>
+                <w:szCs w:val="22"/>
+              </w:rPr>
+            </m:ctrlPr>
+          </m:dPr>
+          <m:e>
+            <m:sSub>
+              <m:sSubPr>
+                <m:ctrlPr>
+                  <w:rPr>
+                    <w:rFonts w:ascii="Cambria Math" w:hAnsi="Cambria Math" w:cs="David"/>
+                    <w:i/>
+                    <w:color w:val="000000" w:themeColor="text1"/>
+                    <w:sz w:val="22"/>
+                    <w:szCs w:val="22"/>
+                  </w:rPr>
+                </m:ctrlPr>
+              </m:sSubPr>
+              <m:e>
+                <m:r>
+                  <w:rPr>
+                    <w:rFonts w:ascii="Cambria Math" w:hAnsi="Cambria Math" w:cs="David"/>
+                    <w:color w:val="000000" w:themeColor="text1"/>
+                    <w:sz w:val="22"/>
+                    <w:szCs w:val="22"/>
+                  </w:rPr>
+                  <m:t>M</m:t>
+                </m:r>
+              </m:e>
+              <m:sub>
+                <m:r>
+                  <w:rPr>
+                    <w:rFonts w:ascii="Cambria Math" w:hAnsi="Cambria Math" w:cs="David"/>
+                    <w:color w:val="000000" w:themeColor="text1"/>
+                    <w:sz w:val="22"/>
+                    <w:szCs w:val="22"/>
+                  </w:rPr>
+                  <m:t>2</m:t>
+                </m:r>
+              </m:sub>
+            </m:sSub>
+          </m:e>
+        </m:d>
+        <m:r>
+          <w:rPr>
+            <w:rFonts w:ascii="Cambria Math" w:hAnsi="Cambria Math" w:cs="David"/>
+            <w:color w:val="000000" w:themeColor="text1"/>
+            <w:sz w:val="22"/>
+            <w:szCs w:val="22"/>
+          </w:rPr>
+          <m:t>=∅</m:t>
+        </m:r>
+      </m:oMath>
     </w:p>
     <w:p>
       <w:pPr>
@@ -12297,7 +13312,7 @@
         <w:jc w:val="both"/>
         <w:rPr>
           <w:rFonts w:ascii="David" w:hAnsi="David" w:cs="David"/>
-          <w:color w:val="FF0000"/>
+          <w:color w:val="000000" w:themeColor="text1"/>
           <w:sz w:val="22"/>
           <w:szCs w:val="22"/>
           <w:rtl/>
@@ -12311,16 +13326,16 @@
         <w:jc w:val="both"/>
         <w:rPr>
           <w:rFonts w:ascii="David" w:hAnsi="David" w:cs="David"/>
-          <w:color w:val="FF0000"/>
-          <w:sz w:val="22"/>
-          <w:szCs w:val="22"/>
-          <w:rtl/>
-        </w:rPr>
-      </w:pPr>
-      <w:r>
-        <w:rPr>
-          <w:rFonts w:ascii="David" w:hAnsi="David" w:cs="David" w:hint="cs"/>
-          <w:color w:val="FF0000"/>
+          <w:color w:val="000000" w:themeColor="text1"/>
+          <w:sz w:val="22"/>
+          <w:szCs w:val="22"/>
+          <w:rtl/>
+        </w:rPr>
+      </w:pPr>
+      <w:r>
+        <w:rPr>
+          <w:rFonts w:ascii="David" w:hAnsi="David" w:cs="David" w:hint="cs"/>
+          <w:color w:val="000000" w:themeColor="text1"/>
           <w:sz w:val="22"/>
           <w:szCs w:val="22"/>
           <w:rtl/>
@@ -12339,16 +13354,16 @@
         <w:spacing w:line="276" w:lineRule="auto"/>
         <w:rPr>
           <w:rFonts w:ascii="David" w:hAnsi="David" w:cs="David"/>
-          <w:color w:val="FF0000"/>
-          <w:sz w:val="22"/>
-          <w:szCs w:val="22"/>
-          <w:rtl/>
-        </w:rPr>
-      </w:pPr>
-      <w:r>
-        <w:rPr>
-          <w:rFonts w:ascii="David" w:hAnsi="David" w:cs="David" w:hint="cs"/>
-          <w:color w:val="FF0000"/>
+          <w:color w:val="000000" w:themeColor="text1"/>
+          <w:sz w:val="22"/>
+          <w:szCs w:val="22"/>
+          <w:rtl/>
+        </w:rPr>
+      </w:pPr>
+      <w:r>
+        <w:rPr>
+          <w:rFonts w:ascii="David" w:hAnsi="David" w:cs="David" w:hint="cs"/>
+          <w:color w:val="000000" w:themeColor="text1"/>
           <w:sz w:val="22"/>
           <w:szCs w:val="22"/>
           <w:rtl/>
@@ -12359,7 +13374,7 @@
         <m:r>
           <w:rPr>
             <w:rFonts w:ascii="Cambria Math" w:hAnsi="Cambria Math" w:cs="David"/>
-            <w:color w:val="FF0000"/>
+            <w:color w:val="000000" w:themeColor="text1"/>
             <w:sz w:val="22"/>
             <w:szCs w:val="22"/>
           </w:rPr>
@@ -12369,7 +13384,7 @@
       <w:r>
         <w:rPr>
           <w:rFonts w:ascii="David" w:hAnsi="David" w:cs="David" w:hint="cs"/>
-          <w:color w:val="FF0000"/>
+          <w:color w:val="000000" w:themeColor="text1"/>
           <w:sz w:val="22"/>
           <w:szCs w:val="22"/>
           <w:rtl/>
@@ -12380,7 +13395,7 @@
         <m:r>
           <w:rPr>
             <w:rFonts w:ascii="Cambria Math" w:hAnsi="Cambria Math" w:cs="David"/>
-            <w:color w:val="FF0000"/>
+            <w:color w:val="000000" w:themeColor="text1"/>
             <w:sz w:val="22"/>
             <w:szCs w:val="22"/>
           </w:rPr>
@@ -12390,18 +13405,38 @@
       <w:r>
         <w:rPr>
           <w:rFonts w:ascii="David" w:hAnsi="David" w:cs="David" w:hint="cs"/>
-          <w:color w:val="FF0000"/>
-          <w:sz w:val="22"/>
-          <w:szCs w:val="22"/>
-          <w:rtl/>
-        </w:rPr>
-        <w:t xml:space="preserve"> לא מקבלת את </w:t>
-      </w:r>
-      <m:oMath>
-        <m:r>
-          <w:rPr>
-            <w:rFonts w:ascii="Cambria Math" w:hAnsi="Cambria Math" w:cs="David"/>
-            <w:color w:val="FF0000"/>
+          <w:color w:val="000000" w:themeColor="text1"/>
+          <w:sz w:val="22"/>
+          <w:szCs w:val="22"/>
+          <w:rtl/>
+        </w:rPr>
+        <w:t xml:space="preserve"> </w:t>
+      </w:r>
+      <w:r>
+        <w:rPr>
+          <w:rFonts w:ascii="David" w:hAnsi="David" w:cs="David" w:hint="cs"/>
+          <w:color w:val="000000" w:themeColor="text1"/>
+          <w:sz w:val="22"/>
+          <w:szCs w:val="22"/>
+          <w:rtl/>
+        </w:rPr>
+        <w:t>דוחה</w:t>
+      </w:r>
+      <w:r>
+        <w:rPr>
+          <w:rFonts w:ascii="David" w:hAnsi="David" w:cs="David" w:hint="cs"/>
+          <w:color w:val="000000" w:themeColor="text1"/>
+          <w:sz w:val="22"/>
+          <w:szCs w:val="22"/>
+          <w:rtl/>
+        </w:rPr>
+        <w:t xml:space="preserve"> את </w:t>
+      </w:r>
+      <m:oMath>
+        <m:r>
+          <w:rPr>
+            <w:rFonts w:ascii="Cambria Math" w:hAnsi="Cambria Math" w:cs="David"/>
+            <w:color w:val="000000" w:themeColor="text1"/>
             <w:sz w:val="22"/>
             <w:szCs w:val="22"/>
           </w:rPr>
@@ -12411,7 +13446,7 @@
       <w:r>
         <w:rPr>
           <w:rFonts w:ascii="David" w:hAnsi="David" w:cs="David" w:hint="cs"/>
-          <w:color w:val="FF0000"/>
+          <w:color w:val="000000" w:themeColor="text1"/>
           <w:sz w:val="22"/>
           <w:szCs w:val="22"/>
           <w:rtl/>
@@ -12422,7 +13457,7 @@
         <m:r>
           <w:rPr>
             <w:rFonts w:ascii="Cambria Math" w:hAnsi="Cambria Math" w:cs="David"/>
-            <w:color w:val="FF0000"/>
+            <w:color w:val="000000" w:themeColor="text1"/>
             <w:sz w:val="22"/>
             <w:szCs w:val="22"/>
           </w:rPr>
@@ -12432,7 +13467,7 @@
       <w:r>
         <w:rPr>
           <w:rFonts w:ascii="David" w:hAnsi="David" w:cs="David" w:hint="cs"/>
-          <w:color w:val="FF0000"/>
+          <w:color w:val="000000" w:themeColor="text1"/>
           <w:sz w:val="22"/>
           <w:szCs w:val="22"/>
           <w:rtl/>
@@ -12446,7 +13481,7 @@
               <w:rPr>
                 <w:rFonts w:ascii="Cambria Math" w:hAnsi="Cambria Math" w:cs="David"/>
                 <w:i/>
-                <w:color w:val="FF0000"/>
+                <w:color w:val="000000" w:themeColor="text1"/>
                 <w:sz w:val="22"/>
                 <w:szCs w:val="22"/>
               </w:rPr>
@@ -12456,7 +13491,7 @@
             <m:r>
               <w:rPr>
                 <w:rFonts w:ascii="Cambria Math" w:hAnsi="Cambria Math" w:cs="David"/>
-                <w:color w:val="FF0000"/>
+                <w:color w:val="000000" w:themeColor="text1"/>
                 <w:sz w:val="22"/>
                 <w:szCs w:val="22"/>
               </w:rPr>
@@ -12467,7 +13502,7 @@
             <m:r>
               <w:rPr>
                 <w:rFonts w:ascii="Cambria Math" w:hAnsi="Cambria Math" w:cs="David"/>
-                <w:color w:val="FF0000"/>
+                <w:color w:val="000000" w:themeColor="text1"/>
                 <w:sz w:val="22"/>
                 <w:szCs w:val="22"/>
               </w:rPr>
@@ -12479,12 +13514,152 @@
       <w:r>
         <w:rPr>
           <w:rFonts w:ascii="David" w:hAnsi="David" w:cs="David" w:hint="cs"/>
-          <w:color w:val="FF0000"/>
-          <w:sz w:val="22"/>
-          <w:szCs w:val="22"/>
-          <w:rtl/>
-        </w:rPr>
-        <w:t xml:space="preserve"> דוחה כל קלט שהיא תקבל אז היא שפתה היא השפה הריקה וגודלה הוא 0, שהוא גודל קבוע, לעומת השפה של </w:t>
+          <w:color w:val="000000" w:themeColor="text1"/>
+          <w:sz w:val="22"/>
+          <w:szCs w:val="22"/>
+          <w:rtl/>
+        </w:rPr>
+        <w:t xml:space="preserve"> </w:t>
+      </w:r>
+      <w:r>
+        <w:rPr>
+          <w:rFonts w:ascii="David" w:hAnsi="David" w:cs="David" w:hint="cs"/>
+          <w:color w:val="000000" w:themeColor="text1"/>
+          <w:sz w:val="22"/>
+          <w:szCs w:val="22"/>
+          <w:rtl/>
+        </w:rPr>
+        <w:t xml:space="preserve">מקבלת רק את הקלט שהוא המילה הריקה, עבור כל מילה שהיא לא </w:t>
+      </w:r>
+      <m:oMath>
+        <m:r>
+          <w:rPr>
+            <w:rFonts w:ascii="Cambria Math" w:hAnsi="Cambria Math" w:cs="Cambria Math" w:hint="cs"/>
+            <w:color w:val="000000" w:themeColor="text1"/>
+            <w:sz w:val="22"/>
+            <w:szCs w:val="22"/>
+            <w:rtl/>
+          </w:rPr>
+          <m:t>ε</m:t>
+        </m:r>
+      </m:oMath>
+      <w:r>
+        <w:rPr>
+          <w:rFonts w:ascii="David" w:hAnsi="David" w:cs="David" w:hint="cs"/>
+          <w:color w:val="000000" w:themeColor="text1"/>
+          <w:sz w:val="22"/>
+          <w:szCs w:val="22"/>
+          <w:rtl/>
+        </w:rPr>
+        <w:t xml:space="preserve"> </w:t>
+      </w:r>
+      <w:r>
+        <w:rPr>
+          <w:rFonts w:ascii="David" w:hAnsi="David" w:cs="David" w:hint="cs"/>
+          <w:color w:val="000000" w:themeColor="text1"/>
+          <w:sz w:val="22"/>
+          <w:szCs w:val="22"/>
+          <w:rtl/>
+        </w:rPr>
+        <w:t xml:space="preserve">נריץ את </w:t>
+      </w:r>
+      <w:r>
+        <w:rPr>
+          <w:rFonts w:ascii="David" w:hAnsi="David" w:cs="David" w:hint="cs"/>
+          <w:color w:val="000000" w:themeColor="text1"/>
+          <w:sz w:val="22"/>
+          <w:szCs w:val="22"/>
+        </w:rPr>
+        <w:t>M</w:t>
+      </w:r>
+      <w:r>
+        <w:rPr>
+          <w:rFonts w:ascii="David" w:hAnsi="David" w:cs="David" w:hint="cs"/>
+          <w:color w:val="000000" w:themeColor="text1"/>
+          <w:sz w:val="22"/>
+          <w:szCs w:val="22"/>
+          <w:rtl/>
+        </w:rPr>
+        <w:t xml:space="preserve"> על </w:t>
+      </w:r>
+      <w:r>
+        <w:rPr>
+          <w:rFonts w:ascii="David" w:hAnsi="David" w:cs="David"/>
+          <w:color w:val="000000" w:themeColor="text1"/>
+          <w:sz w:val="22"/>
+          <w:szCs w:val="22"/>
+        </w:rPr>
+        <w:t>w</w:t>
+      </w:r>
+      <w:r>
+        <w:rPr>
+          <w:rFonts w:ascii="David" w:hAnsi="David" w:cs="David" w:hint="cs"/>
+          <w:color w:val="000000" w:themeColor="text1"/>
+          <w:sz w:val="22"/>
+          <w:szCs w:val="22"/>
+          <w:rtl/>
+        </w:rPr>
+        <w:t xml:space="preserve"> ונפעל כמוה, ומשום ש-</w:t>
+      </w:r>
+      <w:r>
+        <w:rPr>
+          <w:rFonts w:ascii="David" w:hAnsi="David" w:cs="David" w:hint="cs"/>
+          <w:color w:val="000000" w:themeColor="text1"/>
+          <w:sz w:val="22"/>
+          <w:szCs w:val="22"/>
+        </w:rPr>
+        <w:t>M</w:t>
+      </w:r>
+      <w:r>
+        <w:rPr>
+          <w:rFonts w:ascii="David" w:hAnsi="David" w:cs="David" w:hint="cs"/>
+          <w:color w:val="000000" w:themeColor="text1"/>
+          <w:sz w:val="22"/>
+          <w:szCs w:val="22"/>
+          <w:rtl/>
+        </w:rPr>
+        <w:t xml:space="preserve"> דוחה את </w:t>
+      </w:r>
+      <w:r>
+        <w:rPr>
+          <w:rFonts w:ascii="David" w:hAnsi="David" w:cs="David"/>
+          <w:color w:val="000000" w:themeColor="text1"/>
+          <w:sz w:val="22"/>
+          <w:szCs w:val="22"/>
+        </w:rPr>
+        <w:t>w</w:t>
+      </w:r>
+      <w:r>
+        <w:rPr>
+          <w:rFonts w:ascii="David" w:hAnsi="David" w:cs="David" w:hint="cs"/>
+          <w:color w:val="000000" w:themeColor="text1"/>
+          <w:sz w:val="22"/>
+          <w:szCs w:val="22"/>
+          <w:rtl/>
+        </w:rPr>
+        <w:t xml:space="preserve"> לא נקבל אף מילה שאינה </w:t>
+      </w:r>
+      <m:oMath>
+        <m:r>
+          <w:rPr>
+            <w:rFonts w:ascii="Cambria Math" w:hAnsi="Cambria Math" w:cs="Cambria Math" w:hint="cs"/>
+            <w:color w:val="000000" w:themeColor="text1"/>
+            <w:sz w:val="22"/>
+            <w:szCs w:val="22"/>
+            <w:rtl/>
+          </w:rPr>
+          <m:t>ε</m:t>
+        </m:r>
+      </m:oMath>
+      <w:r>
+        <w:rPr>
+          <w:rFonts w:ascii="David" w:hAnsi="David" w:cs="David" w:hint="cs"/>
+          <w:color w:val="000000" w:themeColor="text1"/>
+          <w:sz w:val="22"/>
+          <w:szCs w:val="22"/>
+          <w:rtl/>
+        </w:rPr>
+        <w:t xml:space="preserve">. כלומר השפה של </w:t>
       </w:r>
       <m:oMath>
         <m:sSub>
@@ -12493,7 +13668,7 @@
               <w:rPr>
                 <w:rFonts w:ascii="Cambria Math" w:hAnsi="Cambria Math" w:cs="David"/>
                 <w:i/>
-                <w:color w:val="FF0000"/>
+                <w:color w:val="000000" w:themeColor="text1"/>
                 <w:sz w:val="22"/>
                 <w:szCs w:val="22"/>
               </w:rPr>
@@ -12503,7 +13678,7 @@
             <m:r>
               <w:rPr>
                 <w:rFonts w:ascii="Cambria Math" w:hAnsi="Cambria Math" w:cs="David"/>
-                <w:color w:val="FF0000"/>
+                <w:color w:val="000000" w:themeColor="text1"/>
                 <w:sz w:val="22"/>
                 <w:szCs w:val="22"/>
               </w:rPr>
@@ -12514,11 +13689,11 @@
             <m:r>
               <w:rPr>
                 <w:rFonts w:ascii="Cambria Math" w:hAnsi="Cambria Math" w:cs="David"/>
-                <w:color w:val="FF0000"/>
-                <w:sz w:val="22"/>
-                <w:szCs w:val="22"/>
-              </w:rPr>
-              <m:t>2</m:t>
+                <w:color w:val="000000" w:themeColor="text1"/>
+                <w:sz w:val="22"/>
+                <w:szCs w:val="22"/>
+              </w:rPr>
+              <m:t>1</m:t>
             </m:r>
           </m:sub>
         </m:sSub>
@@ -12526,18 +13701,215 @@
       <w:r>
         <w:rPr>
           <w:rFonts w:ascii="David" w:hAnsi="David" w:cs="David" w:hint="cs"/>
-          <w:color w:val="FF0000"/>
-          <w:sz w:val="22"/>
-          <w:szCs w:val="22"/>
-          <w:rtl/>
-        </w:rPr>
-        <w:t xml:space="preserve"> שהיא כל המילים האפשריות שהוא גודל לא קבוע, לכן מתקיים גם </w:t>
-      </w:r>
-      <m:oMath>
-        <m:r>
-          <w:rPr>
-            <w:rFonts w:ascii="Cambria Math" w:hAnsi="Cambria Math" w:cs="David"/>
-            <w:color w:val="FF0000"/>
+          <w:color w:val="000000" w:themeColor="text1"/>
+          <w:sz w:val="22"/>
+          <w:szCs w:val="22"/>
+          <w:rtl/>
+        </w:rPr>
+        <w:t xml:space="preserve"> </w:t>
+      </w:r>
+      <w:r>
+        <w:rPr>
+          <w:rFonts w:ascii="David" w:hAnsi="David" w:cs="David" w:hint="cs"/>
+          <w:color w:val="000000" w:themeColor="text1"/>
+          <w:sz w:val="22"/>
+          <w:szCs w:val="22"/>
+          <w:rtl/>
+        </w:rPr>
+        <w:t xml:space="preserve"> היא </w:t>
+      </w:r>
+      <m:oMath>
+        <m:r>
+          <w:rPr>
+            <w:rFonts w:ascii="Cambria Math" w:hAnsi="Cambria Math" w:cs="David"/>
+            <w:color w:val="000000" w:themeColor="text1"/>
+            <w:sz w:val="22"/>
+            <w:szCs w:val="22"/>
+          </w:rPr>
+          <m:t>L</m:t>
+        </m:r>
+        <m:d>
+          <m:dPr>
+            <m:ctrlPr>
+              <w:rPr>
+                <w:rFonts w:ascii="Cambria Math" w:hAnsi="Cambria Math" w:cs="David"/>
+                <w:i/>
+                <w:color w:val="000000" w:themeColor="text1"/>
+                <w:sz w:val="22"/>
+                <w:szCs w:val="22"/>
+              </w:rPr>
+            </m:ctrlPr>
+          </m:dPr>
+          <m:e>
+            <m:sSub>
+              <m:sSubPr>
+                <m:ctrlPr>
+                  <w:rPr>
+                    <w:rFonts w:ascii="Cambria Math" w:hAnsi="Cambria Math" w:cs="David"/>
+                    <w:i/>
+                    <w:color w:val="000000" w:themeColor="text1"/>
+                    <w:sz w:val="22"/>
+                    <w:szCs w:val="22"/>
+                  </w:rPr>
+                </m:ctrlPr>
+              </m:sSubPr>
+              <m:e>
+                <m:r>
+                  <w:rPr>
+                    <w:rFonts w:ascii="Cambria Math" w:hAnsi="Cambria Math" w:cs="David"/>
+                    <w:color w:val="000000" w:themeColor="text1"/>
+                    <w:sz w:val="22"/>
+                    <w:szCs w:val="22"/>
+                  </w:rPr>
+                  <m:t>M</m:t>
+                </m:r>
+              </m:e>
+              <m:sub>
+                <m:r>
+                  <w:rPr>
+                    <w:rFonts w:ascii="Cambria Math" w:hAnsi="Cambria Math" w:cs="David"/>
+                    <w:color w:val="000000" w:themeColor="text1"/>
+                    <w:sz w:val="22"/>
+                    <w:szCs w:val="22"/>
+                  </w:rPr>
+                  <m:t>1</m:t>
+                </m:r>
+              </m:sub>
+            </m:sSub>
+          </m:e>
+        </m:d>
+        <m:r>
+          <w:rPr>
+            <w:rFonts w:ascii="Cambria Math" w:hAnsi="Cambria Math" w:cs="David"/>
+            <w:color w:val="000000" w:themeColor="text1"/>
+            <w:sz w:val="22"/>
+            <w:szCs w:val="22"/>
+          </w:rPr>
+          <m:t>={ε}</m:t>
+        </m:r>
+      </m:oMath>
+      <w:r>
+        <w:rPr>
+          <w:rFonts w:ascii="David" w:hAnsi="David" w:cs="David" w:hint="cs"/>
+          <w:color w:val="000000" w:themeColor="text1"/>
+          <w:sz w:val="22"/>
+          <w:szCs w:val="22"/>
+          <w:rtl/>
+        </w:rPr>
+        <w:t xml:space="preserve">, כלומר </w:t>
+      </w:r>
+      <m:oMath>
+        <m:d>
+          <m:dPr>
+            <m:begChr m:val="|"/>
+            <m:endChr m:val="|"/>
+            <m:ctrlPr>
+              <w:rPr>
+                <w:rFonts w:ascii="Cambria Math" w:hAnsi="Cambria Math" w:cs="David"/>
+                <w:i/>
+                <w:color w:val="000000" w:themeColor="text1"/>
+                <w:sz w:val="22"/>
+                <w:szCs w:val="22"/>
+              </w:rPr>
+            </m:ctrlPr>
+          </m:dPr>
+          <m:e>
+            <m:r>
+              <w:rPr>
+                <w:rFonts w:ascii="Cambria Math" w:hAnsi="Cambria Math" w:cs="David"/>
+                <w:color w:val="000000" w:themeColor="text1"/>
+                <w:sz w:val="22"/>
+                <w:szCs w:val="22"/>
+              </w:rPr>
+              <m:t>L</m:t>
+            </m:r>
+            <m:d>
+              <m:dPr>
+                <m:ctrlPr>
+                  <w:rPr>
+                    <w:rFonts w:ascii="Cambria Math" w:hAnsi="Cambria Math" w:cs="David"/>
+                    <w:i/>
+                    <w:color w:val="000000" w:themeColor="text1"/>
+                    <w:sz w:val="22"/>
+                    <w:szCs w:val="22"/>
+                  </w:rPr>
+                </m:ctrlPr>
+              </m:dPr>
+              <m:e>
+                <m:sSub>
+                  <m:sSubPr>
+                    <m:ctrlPr>
+                      <w:rPr>
+                        <w:rFonts w:ascii="Cambria Math" w:hAnsi="Cambria Math" w:cs="David"/>
+                        <w:i/>
+                        <w:color w:val="000000" w:themeColor="text1"/>
+                        <w:sz w:val="22"/>
+                        <w:szCs w:val="22"/>
+                      </w:rPr>
+                    </m:ctrlPr>
+                  </m:sSubPr>
+                  <m:e>
+                    <m:r>
+                      <w:rPr>
+                        <w:rFonts w:ascii="Cambria Math" w:hAnsi="Cambria Math" w:cs="David"/>
+                        <w:color w:val="000000" w:themeColor="text1"/>
+                        <w:sz w:val="22"/>
+                        <w:szCs w:val="22"/>
+                      </w:rPr>
+                      <m:t>M</m:t>
+                    </m:r>
+                  </m:e>
+                  <m:sub>
+                    <m:r>
+                      <w:rPr>
+                        <w:rFonts w:ascii="Cambria Math" w:hAnsi="Cambria Math" w:cs="David"/>
+                        <w:color w:val="000000" w:themeColor="text1"/>
+                        <w:sz w:val="22"/>
+                        <w:szCs w:val="22"/>
+                      </w:rPr>
+                      <m:t>1</m:t>
+                    </m:r>
+                  </m:sub>
+                </m:sSub>
+              </m:e>
+            </m:d>
+          </m:e>
+        </m:d>
+        <m:r>
+          <w:rPr>
+            <w:rFonts w:ascii="Cambria Math" w:hAnsi="Cambria Math" w:cs="David"/>
+            <w:color w:val="000000" w:themeColor="text1"/>
+            <w:sz w:val="22"/>
+            <w:szCs w:val="22"/>
+          </w:rPr>
+          <m:t>=1</m:t>
+        </m:r>
+      </m:oMath>
+      <w:r>
+        <w:rPr>
+          <w:rFonts w:ascii="David" w:hAnsi="David" w:cs="David" w:hint="cs"/>
+          <w:color w:val="000000" w:themeColor="text1"/>
+          <w:sz w:val="22"/>
+          <w:szCs w:val="22"/>
+          <w:rtl/>
+        </w:rPr>
+        <w:t xml:space="preserve"> </w:t>
+      </w:r>
+      <w:r>
+        <w:rPr>
+          <w:rFonts w:ascii="David" w:hAnsi="David" w:cs="David" w:hint="cs"/>
+          <w:color w:val="000000" w:themeColor="text1"/>
+          <w:sz w:val="22"/>
+          <w:szCs w:val="22"/>
+          <w:rtl/>
+        </w:rPr>
+        <w:t xml:space="preserve">לכן מתקיים גם </w:t>
+      </w:r>
+      <m:oMath>
+        <m:r>
+          <w:rPr>
+            <w:rFonts w:ascii="Cambria Math" w:hAnsi="Cambria Math" w:cs="David"/>
+            <w:color w:val="000000" w:themeColor="text1"/>
             <w:sz w:val="22"/>
             <w:szCs w:val="22"/>
           </w:rPr>
@@ -12549,7 +13921,7 @@
               <w:rPr>
                 <w:rFonts w:ascii="Cambria Math" w:hAnsi="Cambria Math" w:cs="David"/>
                 <w:i/>
-                <w:color w:val="FF0000"/>
+                <w:color w:val="000000" w:themeColor="text1"/>
                 <w:sz w:val="22"/>
                 <w:szCs w:val="22"/>
               </w:rPr>
@@ -12559,7 +13931,7 @@
             <m:r>
               <w:rPr>
                 <w:rFonts w:ascii="Cambria Math" w:hAnsi="Cambria Math" w:cs="David"/>
-                <w:color w:val="FF0000"/>
+                <w:color w:val="000000" w:themeColor="text1"/>
                 <w:sz w:val="22"/>
                 <w:szCs w:val="22"/>
               </w:rPr>
@@ -12570,7 +13942,7 @@
             <m:r>
               <w:rPr>
                 <w:rFonts w:ascii="Cambria Math" w:hAnsi="Cambria Math" w:cs="David"/>
-                <w:color w:val="FF0000"/>
+                <w:color w:val="000000" w:themeColor="text1"/>
                 <w:sz w:val="22"/>
                 <w:szCs w:val="22"/>
               </w:rPr>
@@ -12581,7 +13953,7 @@
         <m:r>
           <w:rPr>
             <w:rFonts w:ascii="Cambria Math" w:hAnsi="Cambria Math" w:cs="David"/>
-            <w:color w:val="FF0000"/>
+            <w:color w:val="000000" w:themeColor="text1"/>
             <w:sz w:val="22"/>
             <w:szCs w:val="22"/>
           </w:rPr>
@@ -12593,7 +13965,7 @@
               <w:rPr>
                 <w:rFonts w:ascii="Cambria Math" w:hAnsi="Cambria Math" w:cs="David"/>
                 <w:i/>
-                <w:color w:val="FF0000"/>
+                <w:color w:val="000000" w:themeColor="text1"/>
                 <w:sz w:val="22"/>
                 <w:szCs w:val="22"/>
               </w:rPr>
@@ -12603,7 +13975,7 @@
             <m:r>
               <w:rPr>
                 <w:rFonts w:ascii="Cambria Math" w:hAnsi="Cambria Math" w:cs="David"/>
-                <w:color w:val="FF0000"/>
+                <w:color w:val="000000" w:themeColor="text1"/>
                 <w:sz w:val="22"/>
                 <w:szCs w:val="22"/>
               </w:rPr>
@@ -12614,7 +13986,7 @@
             <m:r>
               <w:rPr>
                 <w:rFonts w:ascii="Cambria Math" w:hAnsi="Cambria Math" w:cs="David"/>
-                <w:color w:val="FF0000"/>
+                <w:color w:val="000000" w:themeColor="text1"/>
                 <w:sz w:val="22"/>
                 <w:szCs w:val="22"/>
               </w:rPr>
@@ -12625,7 +13997,7 @@
         <m:r>
           <w:rPr>
             <w:rFonts w:ascii="Cambria Math" w:hAnsi="Cambria Math" w:cs="David"/>
-            <w:color w:val="FF0000"/>
+            <w:color w:val="000000" w:themeColor="text1"/>
             <w:sz w:val="22"/>
             <w:szCs w:val="22"/>
           </w:rPr>
@@ -12635,7 +14007,101 @@
       <w:r>
         <w:rPr>
           <w:rFonts w:ascii="David" w:hAnsi="David" w:cs="David" w:hint="cs"/>
-          <w:color w:val="FF0000"/>
+          <w:color w:val="000000" w:themeColor="text1"/>
+          <w:sz w:val="22"/>
+          <w:szCs w:val="22"/>
+          <w:rtl/>
+        </w:rPr>
+        <w:t xml:space="preserve"> כי יש בשפה של </w:t>
+      </w:r>
+      <m:oMath>
+        <m:sSub>
+          <m:sSubPr>
+            <m:ctrlPr>
+              <w:rPr>
+                <w:rFonts w:ascii="Cambria Math" w:hAnsi="Cambria Math" w:cs="David"/>
+                <w:i/>
+                <w:color w:val="000000" w:themeColor="text1"/>
+                <w:sz w:val="22"/>
+                <w:szCs w:val="22"/>
+              </w:rPr>
+            </m:ctrlPr>
+          </m:sSubPr>
+          <m:e>
+            <m:r>
+              <w:rPr>
+                <w:rFonts w:ascii="Cambria Math" w:hAnsi="Cambria Math" w:cs="David"/>
+                <w:color w:val="000000" w:themeColor="text1"/>
+                <w:sz w:val="22"/>
+                <w:szCs w:val="22"/>
+              </w:rPr>
+              <m:t>M</m:t>
+            </m:r>
+          </m:e>
+          <m:sub>
+            <m:r>
+              <w:rPr>
+                <w:rFonts w:ascii="Cambria Math" w:hAnsi="Cambria Math" w:cs="David"/>
+                <w:color w:val="000000" w:themeColor="text1"/>
+                <w:sz w:val="22"/>
+                <w:szCs w:val="22"/>
+              </w:rPr>
+              <m:t>1</m:t>
+            </m:r>
+          </m:sub>
+        </m:sSub>
+      </m:oMath>
+      <w:r>
+        <w:rPr>
+          <w:rFonts w:ascii="David" w:hAnsi="David" w:cs="David" w:hint="cs"/>
+          <w:color w:val="000000" w:themeColor="text1"/>
+          <w:sz w:val="22"/>
+          <w:szCs w:val="22"/>
+          <w:rtl/>
+        </w:rPr>
+        <w:t xml:space="preserve"> כמות קבועה של מילים שאין ב-</w:t>
+      </w:r>
+      <m:oMath>
+        <m:sSub>
+          <m:sSubPr>
+            <m:ctrlPr>
+              <w:rPr>
+                <w:rFonts w:ascii="Cambria Math" w:hAnsi="Cambria Math" w:cs="David"/>
+                <w:i/>
+                <w:color w:val="000000" w:themeColor="text1"/>
+                <w:sz w:val="22"/>
+                <w:szCs w:val="22"/>
+              </w:rPr>
+            </m:ctrlPr>
+          </m:sSubPr>
+          <m:e>
+            <m:r>
+              <w:rPr>
+                <w:rFonts w:ascii="Cambria Math" w:hAnsi="Cambria Math" w:cs="David"/>
+                <w:color w:val="000000" w:themeColor="text1"/>
+                <w:sz w:val="22"/>
+                <w:szCs w:val="22"/>
+              </w:rPr>
+              <m:t>M</m:t>
+            </m:r>
+          </m:e>
+          <m:sub>
+            <m:r>
+              <w:rPr>
+                <w:rFonts w:ascii="Cambria Math" w:hAnsi="Cambria Math" w:cs="David"/>
+                <w:color w:val="000000" w:themeColor="text1"/>
+                <w:sz w:val="22"/>
+                <w:szCs w:val="22"/>
+              </w:rPr>
+              <m:t>2</m:t>
+            </m:r>
+          </m:sub>
+        </m:sSub>
+      </m:oMath>
+      <w:r>
+        <w:rPr>
+          <w:rFonts w:ascii="David" w:hAnsi="David" w:cs="David" w:hint="cs"/>
+          <w:color w:val="000000" w:themeColor="text1"/>
           <w:sz w:val="22"/>
           <w:szCs w:val="22"/>
           <w:rtl/>
@@ -12654,16 +14120,16 @@
         <w:spacing w:line="276" w:lineRule="auto"/>
         <w:rPr>
           <w:rFonts w:ascii="David" w:hAnsi="David" w:cs="David"/>
-          <w:color w:val="FF0000"/>
-          <w:sz w:val="22"/>
-          <w:szCs w:val="22"/>
-          <w:rtl/>
-        </w:rPr>
-      </w:pPr>
-      <w:r>
-        <w:rPr>
-          <w:rFonts w:ascii="David" w:hAnsi="David" w:cs="David" w:hint="cs"/>
-          <w:color w:val="FF0000"/>
+          <w:color w:val="000000" w:themeColor="text1"/>
+          <w:sz w:val="22"/>
+          <w:szCs w:val="22"/>
+          <w:rtl/>
+        </w:rPr>
+      </w:pPr>
+      <w:r>
+        <w:rPr>
+          <w:rFonts w:ascii="David" w:hAnsi="David" w:cs="David" w:hint="cs"/>
+          <w:color w:val="000000" w:themeColor="text1"/>
           <w:sz w:val="22"/>
           <w:szCs w:val="22"/>
           <w:rtl/>
@@ -12674,7 +14140,7 @@
         <m:r>
           <w:rPr>
             <w:rFonts w:ascii="Cambria Math" w:hAnsi="Cambria Math" w:cs="David"/>
-            <w:color w:val="FF0000"/>
+            <w:color w:val="000000" w:themeColor="text1"/>
             <w:sz w:val="22"/>
             <w:szCs w:val="22"/>
           </w:rPr>
@@ -12684,7 +14150,7 @@
       <w:r>
         <w:rPr>
           <w:rFonts w:ascii="David" w:hAnsi="David" w:cs="David" w:hint="cs"/>
-          <w:color w:val="FF0000"/>
+          <w:color w:val="000000" w:themeColor="text1"/>
           <w:sz w:val="22"/>
           <w:szCs w:val="22"/>
           <w:rtl/>
@@ -12695,7 +14161,7 @@
         <m:r>
           <w:rPr>
             <w:rFonts w:ascii="Cambria Math" w:hAnsi="Cambria Math" w:cs="David"/>
-            <w:color w:val="FF0000"/>
+            <w:color w:val="000000" w:themeColor="text1"/>
             <w:sz w:val="22"/>
             <w:szCs w:val="22"/>
           </w:rPr>
@@ -12705,7 +14171,7 @@
       <w:r>
         <w:rPr>
           <w:rFonts w:ascii="David" w:hAnsi="David" w:cs="David" w:hint="cs"/>
-          <w:color w:val="FF0000"/>
+          <w:color w:val="000000" w:themeColor="text1"/>
           <w:sz w:val="22"/>
           <w:szCs w:val="22"/>
           <w:rtl/>
@@ -12716,7 +14182,7 @@
         <m:r>
           <w:rPr>
             <w:rFonts w:ascii="Cambria Math" w:hAnsi="Cambria Math" w:cs="David"/>
-            <w:color w:val="FF0000"/>
+            <w:color w:val="000000" w:themeColor="text1"/>
             <w:sz w:val="22"/>
             <w:szCs w:val="22"/>
           </w:rPr>
@@ -12726,7 +14192,7 @@
       <w:r>
         <w:rPr>
           <w:rFonts w:ascii="David" w:hAnsi="David" w:cs="David" w:hint="cs"/>
-          <w:color w:val="FF0000"/>
+          <w:color w:val="000000" w:themeColor="text1"/>
           <w:sz w:val="22"/>
           <w:szCs w:val="22"/>
           <w:rtl/>
@@ -12737,7 +14203,7 @@
         <m:r>
           <w:rPr>
             <w:rFonts w:ascii="Cambria Math" w:hAnsi="Cambria Math" w:cs="David"/>
-            <w:color w:val="FF0000"/>
+            <w:color w:val="000000" w:themeColor="text1"/>
             <w:sz w:val="22"/>
             <w:szCs w:val="22"/>
           </w:rPr>
@@ -12747,7 +14213,7 @@
       <w:r>
         <w:rPr>
           <w:rFonts w:ascii="David" w:hAnsi="David" w:cs="David" w:hint="cs"/>
-          <w:color w:val="FF0000"/>
+          <w:color w:val="000000" w:themeColor="text1"/>
           <w:sz w:val="22"/>
           <w:szCs w:val="22"/>
           <w:rtl/>
@@ -12761,7 +14227,7 @@
               <w:rPr>
                 <w:rFonts w:ascii="Cambria Math" w:hAnsi="Cambria Math" w:cs="David"/>
                 <w:i/>
-                <w:color w:val="FF0000"/>
+                <w:color w:val="000000" w:themeColor="text1"/>
                 <w:sz w:val="22"/>
                 <w:szCs w:val="22"/>
               </w:rPr>
@@ -12771,7 +14237,7 @@
             <m:r>
               <w:rPr>
                 <w:rFonts w:ascii="Cambria Math" w:hAnsi="Cambria Math" w:cs="David"/>
-                <w:color w:val="FF0000"/>
+                <w:color w:val="000000" w:themeColor="text1"/>
                 <w:sz w:val="22"/>
                 <w:szCs w:val="22"/>
               </w:rPr>
@@ -12782,7 +14248,7 @@
             <m:r>
               <w:rPr>
                 <w:rFonts w:ascii="Cambria Math" w:hAnsi="Cambria Math" w:cs="David"/>
-                <w:color w:val="FF0000"/>
+                <w:color w:val="000000" w:themeColor="text1"/>
                 <w:sz w:val="22"/>
                 <w:szCs w:val="22"/>
               </w:rPr>
@@ -12794,12 +14260,22 @@
       <w:r>
         <w:rPr>
           <w:rFonts w:ascii="David" w:hAnsi="David" w:cs="David" w:hint="cs"/>
-          <w:color w:val="FF0000"/>
-          <w:sz w:val="22"/>
-          <w:szCs w:val="22"/>
-          <w:rtl/>
-        </w:rPr>
-        <w:t xml:space="preserve"> מקבלת כל קלט שהיא תקבל אז היא שפתה היא השפה של כל המילים וגודלה הוא אינסופי ולא קבוע, השפה של </w:t>
+          <w:color w:val="000000" w:themeColor="text1"/>
+          <w:sz w:val="22"/>
+          <w:szCs w:val="22"/>
+          <w:rtl/>
+        </w:rPr>
+        <w:t xml:space="preserve"> </w:t>
+      </w:r>
+      <w:r>
+        <w:rPr>
+          <w:rFonts w:ascii="David" w:hAnsi="David" w:cs="David" w:hint="cs"/>
+          <w:color w:val="000000" w:themeColor="text1"/>
+          <w:sz w:val="22"/>
+          <w:szCs w:val="22"/>
+          <w:rtl/>
+        </w:rPr>
+        <w:t xml:space="preserve">מקבלת את המילה הריקה, וגם את כל המילים שאינן המילה הריקה לפי צעד 2, אז השפה של </w:t>
       </w:r>
       <m:oMath>
         <m:sSub>
@@ -12808,7 +14284,7 @@
               <w:rPr>
                 <w:rFonts w:ascii="Cambria Math" w:hAnsi="Cambria Math" w:cs="David"/>
                 <w:i/>
-                <w:color w:val="FF0000"/>
+                <w:color w:val="000000" w:themeColor="text1"/>
                 <w:sz w:val="22"/>
                 <w:szCs w:val="22"/>
               </w:rPr>
@@ -12818,7 +14294,7 @@
             <m:r>
               <w:rPr>
                 <w:rFonts w:ascii="Cambria Math" w:hAnsi="Cambria Math" w:cs="David"/>
-                <w:color w:val="FF0000"/>
+                <w:color w:val="000000" w:themeColor="text1"/>
                 <w:sz w:val="22"/>
                 <w:szCs w:val="22"/>
               </w:rPr>
@@ -12829,11 +14305,11 @@
             <m:r>
               <w:rPr>
                 <w:rFonts w:ascii="Cambria Math" w:hAnsi="Cambria Math" w:cs="David"/>
-                <w:color w:val="FF0000"/>
-                <w:sz w:val="22"/>
-                <w:szCs w:val="22"/>
-              </w:rPr>
-              <m:t>2</m:t>
+                <w:color w:val="000000" w:themeColor="text1"/>
+                <w:sz w:val="22"/>
+                <w:szCs w:val="22"/>
+              </w:rPr>
+              <m:t>1</m:t>
             </m:r>
           </m:sub>
         </m:sSub>
@@ -12841,30 +14317,21 @@
       <w:r>
         <w:rPr>
           <w:rFonts w:ascii="David" w:hAnsi="David" w:cs="David" w:hint="cs"/>
-          <w:color w:val="FF0000"/>
-          <w:sz w:val="22"/>
-          <w:szCs w:val="22"/>
-          <w:rtl/>
-        </w:rPr>
-        <w:t xml:space="preserve"> היא בכל אופן שפת כל המילים האפשריות שהוא גודל לא קבוע, לכן מתקיים גם </w:t>
-      </w:r>
-      <m:oMath>
-        <m:r>
-          <w:rPr>
-            <w:rFonts w:ascii="Cambria Math" w:hAnsi="Cambria Math" w:cs="David"/>
-            <w:color w:val="FF0000"/>
-            <w:sz w:val="22"/>
-            <w:szCs w:val="22"/>
-          </w:rPr>
-          <m:t>&lt;</m:t>
-        </m:r>
+          <w:color w:val="000000" w:themeColor="text1"/>
+          <w:sz w:val="22"/>
+          <w:szCs w:val="22"/>
+          <w:rtl/>
+        </w:rPr>
+        <w:t xml:space="preserve"> היא שפת כל המילים מעל הא"ב, כלומר יש כמות אינסופית של מילים ב-</w:t>
+      </w:r>
+      <m:oMath>
         <m:sSub>
           <m:sSubPr>
             <m:ctrlPr>
               <w:rPr>
                 <w:rFonts w:ascii="Cambria Math" w:hAnsi="Cambria Math" w:cs="David"/>
                 <w:i/>
-                <w:color w:val="FF0000"/>
+                <w:color w:val="000000" w:themeColor="text1"/>
                 <w:sz w:val="22"/>
                 <w:szCs w:val="22"/>
               </w:rPr>
@@ -12874,7 +14341,7 @@
             <m:r>
               <w:rPr>
                 <w:rFonts w:ascii="Cambria Math" w:hAnsi="Cambria Math" w:cs="David"/>
-                <w:color w:val="FF0000"/>
+                <w:color w:val="000000" w:themeColor="text1"/>
                 <w:sz w:val="22"/>
                 <w:szCs w:val="22"/>
               </w:rPr>
@@ -12885,7 +14352,7 @@
             <m:r>
               <w:rPr>
                 <w:rFonts w:ascii="Cambria Math" w:hAnsi="Cambria Math" w:cs="David"/>
-                <w:color w:val="FF0000"/>
+                <w:color w:val="000000" w:themeColor="text1"/>
                 <w:sz w:val="22"/>
                 <w:szCs w:val="22"/>
               </w:rPr>
@@ -12893,22 +14360,35 @@
             </m:r>
           </m:sub>
         </m:sSub>
-        <m:r>
-          <w:rPr>
-            <w:rFonts w:ascii="Cambria Math" w:hAnsi="Cambria Math" w:cs="David"/>
-            <w:color w:val="FF0000"/>
-            <w:sz w:val="22"/>
-            <w:szCs w:val="22"/>
-          </w:rPr>
-          <m:t>,</m:t>
-        </m:r>
+      </m:oMath>
+      <w:r>
+        <w:rPr>
+          <w:rFonts w:ascii="David" w:hAnsi="David" w:cs="David" w:hint="cs"/>
+          <w:color w:val="000000" w:themeColor="text1"/>
+          <w:sz w:val="22"/>
+          <w:szCs w:val="22"/>
+          <w:rtl/>
+        </w:rPr>
+        <w:t xml:space="preserve"> </w:t>
+      </w:r>
+      <w:r>
+        <w:rPr>
+          <w:rFonts w:ascii="David" w:hAnsi="David" w:cs="David" w:hint="cs"/>
+          <w:color w:val="000000" w:themeColor="text1"/>
+          <w:sz w:val="22"/>
+          <w:szCs w:val="22"/>
+          <w:rtl/>
+        </w:rPr>
+        <w:t xml:space="preserve"> וכמות סופית (0) של מילים ב-</w:t>
+      </w:r>
+      <m:oMath>
         <m:sSub>
           <m:sSubPr>
             <m:ctrlPr>
               <w:rPr>
                 <w:rFonts w:ascii="Cambria Math" w:hAnsi="Cambria Math" w:cs="David"/>
                 <w:i/>
-                <w:color w:val="FF0000"/>
+                <w:color w:val="000000" w:themeColor="text1"/>
                 <w:sz w:val="22"/>
                 <w:szCs w:val="22"/>
               </w:rPr>
@@ -12918,7 +14398,7 @@
             <m:r>
               <w:rPr>
                 <w:rFonts w:ascii="Cambria Math" w:hAnsi="Cambria Math" w:cs="David"/>
-                <w:color w:val="FF0000"/>
+                <w:color w:val="000000" w:themeColor="text1"/>
                 <w:sz w:val="22"/>
                 <w:szCs w:val="22"/>
               </w:rPr>
@@ -12929,7 +14409,7 @@
             <m:r>
               <w:rPr>
                 <w:rFonts w:ascii="Cambria Math" w:hAnsi="Cambria Math" w:cs="David"/>
-                <w:color w:val="FF0000"/>
+                <w:color w:val="000000" w:themeColor="text1"/>
                 <w:sz w:val="22"/>
                 <w:szCs w:val="22"/>
               </w:rPr>
@@ -12937,10 +14417,120 @@
             </m:r>
           </m:sub>
         </m:sSub>
-        <m:r>
-          <w:rPr>
-            <w:rFonts w:ascii="Cambria Math" w:hAnsi="Cambria Math" w:cs="David"/>
-            <w:color w:val="FF0000"/>
+      </m:oMath>
+      <w:r>
+        <w:rPr>
+          <w:rFonts w:ascii="David" w:hAnsi="David" w:cs="David" w:hint="cs"/>
+          <w:color w:val="000000" w:themeColor="text1"/>
+          <w:sz w:val="22"/>
+          <w:szCs w:val="22"/>
+          <w:rtl/>
+        </w:rPr>
+        <w:t xml:space="preserve"> </w:t>
+      </w:r>
+      <w:r>
+        <w:rPr>
+          <w:rFonts w:ascii="David" w:hAnsi="David" w:cs="David" w:hint="cs"/>
+          <w:color w:val="000000" w:themeColor="text1"/>
+          <w:sz w:val="22"/>
+          <w:szCs w:val="22"/>
+          <w:rtl/>
+        </w:rPr>
+        <w:t xml:space="preserve">לכן מתקיים גם </w:t>
+      </w:r>
+      <m:oMath>
+        <m:r>
+          <w:rPr>
+            <w:rFonts w:ascii="Cambria Math" w:hAnsi="Cambria Math" w:cs="David"/>
+            <w:color w:val="000000" w:themeColor="text1"/>
+            <w:sz w:val="22"/>
+            <w:szCs w:val="22"/>
+          </w:rPr>
+          <m:t>&lt;</m:t>
+        </m:r>
+        <m:sSub>
+          <m:sSubPr>
+            <m:ctrlPr>
+              <w:rPr>
+                <w:rFonts w:ascii="Cambria Math" w:hAnsi="Cambria Math" w:cs="David"/>
+                <w:i/>
+                <w:color w:val="000000" w:themeColor="text1"/>
+                <w:sz w:val="22"/>
+                <w:szCs w:val="22"/>
+              </w:rPr>
+            </m:ctrlPr>
+          </m:sSubPr>
+          <m:e>
+            <m:r>
+              <w:rPr>
+                <w:rFonts w:ascii="Cambria Math" w:hAnsi="Cambria Math" w:cs="David"/>
+                <w:color w:val="000000" w:themeColor="text1"/>
+                <w:sz w:val="22"/>
+                <w:szCs w:val="22"/>
+              </w:rPr>
+              <m:t>M</m:t>
+            </m:r>
+          </m:e>
+          <m:sub>
+            <m:r>
+              <w:rPr>
+                <w:rFonts w:ascii="Cambria Math" w:hAnsi="Cambria Math" w:cs="David"/>
+                <w:color w:val="000000" w:themeColor="text1"/>
+                <w:sz w:val="22"/>
+                <w:szCs w:val="22"/>
+              </w:rPr>
+              <m:t>1</m:t>
+            </m:r>
+          </m:sub>
+        </m:sSub>
+        <m:r>
+          <w:rPr>
+            <w:rFonts w:ascii="Cambria Math" w:hAnsi="Cambria Math" w:cs="David"/>
+            <w:color w:val="000000" w:themeColor="text1"/>
+            <w:sz w:val="22"/>
+            <w:szCs w:val="22"/>
+          </w:rPr>
+          <m:t>,</m:t>
+        </m:r>
+        <m:sSub>
+          <m:sSubPr>
+            <m:ctrlPr>
+              <w:rPr>
+                <w:rFonts w:ascii="Cambria Math" w:hAnsi="Cambria Math" w:cs="David"/>
+                <w:i/>
+                <w:color w:val="000000" w:themeColor="text1"/>
+                <w:sz w:val="22"/>
+                <w:szCs w:val="22"/>
+              </w:rPr>
+            </m:ctrlPr>
+          </m:sSubPr>
+          <m:e>
+            <m:r>
+              <w:rPr>
+                <w:rFonts w:ascii="Cambria Math" w:hAnsi="Cambria Math" w:cs="David"/>
+                <w:color w:val="000000" w:themeColor="text1"/>
+                <w:sz w:val="22"/>
+                <w:szCs w:val="22"/>
+              </w:rPr>
+              <m:t>M</m:t>
+            </m:r>
+          </m:e>
+          <m:sub>
+            <m:r>
+              <w:rPr>
+                <w:rFonts w:ascii="Cambria Math" w:hAnsi="Cambria Math" w:cs="David"/>
+                <w:color w:val="000000" w:themeColor="text1"/>
+                <w:sz w:val="22"/>
+                <w:szCs w:val="22"/>
+              </w:rPr>
+              <m:t>2</m:t>
+            </m:r>
+          </m:sub>
+        </m:sSub>
+        <m:r>
+          <w:rPr>
+            <w:rFonts w:ascii="Cambria Math" w:hAnsi="Cambria Math" w:cs="David"/>
+            <w:color w:val="000000" w:themeColor="text1"/>
             <w:sz w:val="22"/>
             <w:szCs w:val="22"/>
           </w:rPr>
@@ -12950,7 +14540,7 @@
       <w:r>
         <w:rPr>
           <w:rFonts w:ascii="David" w:hAnsi="David" w:cs="David" w:hint="cs"/>
-          <w:color w:val="FF0000"/>
+          <w:color w:val="000000" w:themeColor="text1"/>
           <w:sz w:val="22"/>
           <w:szCs w:val="22"/>
           <w:rtl/>
@@ -12994,7 +14584,6 @@
           <w:u w:val="single"/>
           <w:rtl/>
         </w:rPr>
-        <w:lastRenderedPageBreak/>
         <w:t xml:space="preserve">שאלה </w:t>
       </w:r>
       <w:r>
@@ -14843,7 +16432,43 @@
           <w:szCs w:val="22"/>
           <w:rtl/>
         </w:rPr>
-        <w:t>השפה ניתנת לקבלה אבל אבל כריעה, נוכיח את זה בעזאת רדוקציה מ-</w:t>
+        <w:t xml:space="preserve">השפה ניתנת לקבלה אבל </w:t>
+      </w:r>
+      <w:r>
+        <w:rPr>
+          <w:rFonts w:ascii="David" w:hAnsi="David" w:cs="David" w:hint="cs"/>
+          <w:sz w:val="22"/>
+          <w:szCs w:val="22"/>
+          <w:rtl/>
+        </w:rPr>
+        <w:t>לא</w:t>
+      </w:r>
+      <w:r>
+        <w:rPr>
+          <w:rFonts w:ascii="David" w:hAnsi="David" w:cs="David" w:hint="cs"/>
+          <w:sz w:val="22"/>
+          <w:szCs w:val="22"/>
+          <w:rtl/>
+        </w:rPr>
+        <w:t xml:space="preserve"> כריעה, נוכיח את זה בעז</w:t>
+      </w:r>
+      <w:r>
+        <w:rPr>
+          <w:rFonts w:ascii="David" w:hAnsi="David" w:cs="David" w:hint="cs"/>
+          <w:sz w:val="22"/>
+          <w:szCs w:val="22"/>
+          <w:rtl/>
+        </w:rPr>
+        <w:t>ר</w:t>
+      </w:r>
+      <w:r>
+        <w:rPr>
+          <w:rFonts w:ascii="David" w:hAnsi="David" w:cs="David" w:hint="cs"/>
+          <w:sz w:val="22"/>
+          <w:szCs w:val="22"/>
+          <w:rtl/>
+        </w:rPr>
+        <w:t>ת רדוקציה מ-</w:t>
       </w:r>
       <w:r>
         <w:rPr>
@@ -16719,7 +18344,6 @@
           <w:szCs w:val="22"/>
           <w:rtl/>
         </w:rPr>
-        <w:lastRenderedPageBreak/>
         <w:t xml:space="preserve">אם הם שונים </w:t>
       </w:r>
       <w:r>
@@ -21006,6 +22630,96 @@
     </w:lvl>
   </w:abstractNum>
   <w:abstractNum w:abstractNumId="30" w15:restartNumberingAfterBreak="0">
+    <w:nsid w:val="68E61EAF"/>
+    <w:multiLevelType w:val="hybridMultilevel"/>
+    <w:tmpl w:val="E89E86C2"/>
+    <w:lvl w:ilvl="0" w:tplc="0409000F">
+      <w:start w:val="1"/>
+      <w:numFmt w:val="decimal"/>
+      <w:lvlText w:val="%1."/>
+      <w:lvlJc w:val="left"/>
+      <w:pPr>
+        <w:ind w:left="720" w:hanging="360"/>
+      </w:pPr>
+      <w:rPr>
+        <w:rFonts w:hint="default"/>
+        <w:i w:val="0"/>
+      </w:rPr>
+    </w:lvl>
+    <w:lvl w:ilvl="1" w:tplc="04090019" w:tentative="1">
+      <w:start w:val="1"/>
+      <w:numFmt w:val="lowerLetter"/>
+      <w:lvlText w:val="%2."/>
+      <w:lvlJc w:val="left"/>
+      <w:pPr>
+        <w:ind w:left="1440" w:hanging="360"/>
+      </w:pPr>
+    </w:lvl>
+    <w:lvl w:ilvl="2" w:tplc="0409001B" w:tentative="1">
+      <w:start w:val="1"/>
+      <w:numFmt w:val="lowerRoman"/>
+      <w:lvlText w:val="%3."/>
+      <w:lvlJc w:val="right"/>
+      <w:pPr>
+        <w:ind w:left="2160" w:hanging="180"/>
+      </w:pPr>
+    </w:lvl>
+    <w:lvl w:ilvl="3" w:tplc="0409000F" w:tentative="1">
+      <w:start w:val="1"/>
+      <w:numFmt w:val="decimal"/>
+      <w:lvlText w:val="%4."/>
+      <w:lvlJc w:val="left"/>
+      <w:pPr>
+        <w:ind w:left="2880" w:hanging="360"/>
+      </w:pPr>
+    </w:lvl>
+    <w:lvl w:ilvl="4" w:tplc="04090019" w:tentative="1">
+      <w:start w:val="1"/>
+      <w:numFmt w:val="lowerLetter"/>
+      <w:lvlText w:val="%5."/>
+      <w:lvlJc w:val="left"/>
+      <w:pPr>
+        <w:ind w:left="3600" w:hanging="360"/>
+      </w:pPr>
+    </w:lvl>
+    <w:lvl w:ilvl="5" w:tplc="0409001B" w:tentative="1">
+      <w:start w:val="1"/>
+      <w:numFmt w:val="lowerRoman"/>
+      <w:lvlText w:val="%6."/>
+      <w:lvlJc w:val="right"/>
+      <w:pPr>
+        <w:ind w:left="4320" w:hanging="180"/>
+      </w:pPr>
+    </w:lvl>
+    <w:lvl w:ilvl="6" w:tplc="0409000F" w:tentative="1">
+      <w:start w:val="1"/>
+      <w:numFmt w:val="decimal"/>
+      <w:lvlText w:val="%7."/>
+      <w:lvlJc w:val="left"/>
+      <w:pPr>
+        <w:ind w:left="5040" w:hanging="360"/>
+      </w:pPr>
+    </w:lvl>
+    <w:lvl w:ilvl="7" w:tplc="04090019" w:tentative="1">
+      <w:start w:val="1"/>
+      <w:numFmt w:val="lowerLetter"/>
+      <w:lvlText w:val="%8."/>
+      <w:lvlJc w:val="left"/>
+      <w:pPr>
+        <w:ind w:left="5760" w:hanging="360"/>
+      </w:pPr>
+    </w:lvl>
+    <w:lvl w:ilvl="8" w:tplc="0409001B" w:tentative="1">
+      <w:start w:val="1"/>
+      <w:numFmt w:val="lowerRoman"/>
+      <w:lvlText w:val="%9."/>
+      <w:lvlJc w:val="right"/>
+      <w:pPr>
+        <w:ind w:left="6480" w:hanging="180"/>
+      </w:pPr>
+    </w:lvl>
+  </w:abstractNum>
+  <w:abstractNum w:abstractNumId="31" w15:restartNumberingAfterBreak="0">
     <w:nsid w:val="6962354E"/>
     <w:multiLevelType w:val="hybridMultilevel"/>
     <w:tmpl w:val="320084CC"/>
@@ -21095,7 +22809,7 @@
       </w:pPr>
     </w:lvl>
   </w:abstractNum>
-  <w:abstractNum w:abstractNumId="31" w15:restartNumberingAfterBreak="0">
+  <w:abstractNum w:abstractNumId="32" w15:restartNumberingAfterBreak="0">
     <w:nsid w:val="6A8D7DCC"/>
     <w:multiLevelType w:val="hybridMultilevel"/>
     <w:tmpl w:val="A1E69332"/>
@@ -21185,7 +22899,7 @@
       </w:pPr>
     </w:lvl>
   </w:abstractNum>
-  <w:abstractNum w:abstractNumId="32" w15:restartNumberingAfterBreak="0">
+  <w:abstractNum w:abstractNumId="33" w15:restartNumberingAfterBreak="0">
     <w:nsid w:val="700665D6"/>
     <w:multiLevelType w:val="hybridMultilevel"/>
     <w:tmpl w:val="23062608"/>
@@ -21274,7 +22988,7 @@
       </w:pPr>
     </w:lvl>
   </w:abstractNum>
-  <w:abstractNum w:abstractNumId="33" w15:restartNumberingAfterBreak="0">
+  <w:abstractNum w:abstractNumId="34" w15:restartNumberingAfterBreak="0">
     <w:nsid w:val="75657F91"/>
     <w:multiLevelType w:val="multilevel"/>
     <w:tmpl w:val="E154D838"/>
@@ -21387,7 +23101,7 @@
       </w:rPr>
     </w:lvl>
   </w:abstractNum>
-  <w:abstractNum w:abstractNumId="34" w15:restartNumberingAfterBreak="0">
+  <w:abstractNum w:abstractNumId="35" w15:restartNumberingAfterBreak="0">
     <w:nsid w:val="76C64E9F"/>
     <w:multiLevelType w:val="hybridMultilevel"/>
     <w:tmpl w:val="9F9CD3A4"/>
@@ -21476,7 +23190,7 @@
       </w:pPr>
     </w:lvl>
   </w:abstractNum>
-  <w:abstractNum w:abstractNumId="35" w15:restartNumberingAfterBreak="0">
+  <w:abstractNum w:abstractNumId="36" w15:restartNumberingAfterBreak="0">
     <w:nsid w:val="7BD61762"/>
     <w:multiLevelType w:val="hybridMultilevel"/>
     <w:tmpl w:val="FBD6F2A4"/>
@@ -21578,7 +23292,7 @@
     <w:abstractNumId w:val="16"/>
   </w:num>
   <w:num w:numId="5" w16cid:durableId="1157693453">
-    <w:abstractNumId w:val="32"/>
+    <w:abstractNumId w:val="33"/>
   </w:num>
   <w:num w:numId="6" w16cid:durableId="1194925151">
     <w:abstractNumId w:val="2"/>
@@ -21587,7 +23301,7 @@
     <w:abstractNumId w:val="10"/>
   </w:num>
   <w:num w:numId="8" w16cid:durableId="471675041">
-    <w:abstractNumId w:val="34"/>
+    <w:abstractNumId w:val="35"/>
   </w:num>
   <w:num w:numId="9" w16cid:durableId="412437943">
     <w:abstractNumId w:val="27"/>
@@ -21599,16 +23313,16 @@
     <w:abstractNumId w:val="19"/>
   </w:num>
   <w:num w:numId="12" w16cid:durableId="1818524281">
-    <w:abstractNumId w:val="35"/>
+    <w:abstractNumId w:val="36"/>
   </w:num>
   <w:num w:numId="13" w16cid:durableId="980572399">
-    <w:abstractNumId w:val="31"/>
+    <w:abstractNumId w:val="32"/>
   </w:num>
   <w:num w:numId="14" w16cid:durableId="119809348">
     <w:abstractNumId w:val="23"/>
   </w:num>
   <w:num w:numId="15" w16cid:durableId="1326543389">
-    <w:abstractNumId w:val="30"/>
+    <w:abstractNumId w:val="31"/>
   </w:num>
   <w:num w:numId="16" w16cid:durableId="445346185">
     <w:abstractNumId w:val="5"/>
@@ -21644,7 +23358,7 @@
     <w:abstractNumId w:val="0"/>
   </w:num>
   <w:num w:numId="27" w16cid:durableId="1170634215">
-    <w:abstractNumId w:val="33"/>
+    <w:abstractNumId w:val="34"/>
   </w:num>
   <w:num w:numId="28" w16cid:durableId="1304308947">
     <w:abstractNumId w:val="29"/>
@@ -21672,6 +23386,9 @@
   </w:num>
   <w:num w:numId="36" w16cid:durableId="1386874257">
     <w:abstractNumId w:val="14"/>
+  </w:num>
+  <w:num w:numId="37" w16cid:durableId="1608928420">
+    <w:abstractNumId w:val="30"/>
   </w:num>
 </w:numbering>
 </file>
@@ -22167,6 +23884,7 @@
   <w:style w:type="character" w:default="1" w:styleId="DefaultParagraphFont">
     <w:name w:val="Default Paragraph Font"/>
     <w:uiPriority w:val="1"/>
+    <w:semiHidden/>
     <w:unhideWhenUsed/>
   </w:style>
   <w:style w:type="table" w:default="1" w:styleId="TableNormal">

</xml_diff>

<commit_message>
HW3 ML fixed decision trees
</commit_message>
<xml_diff>
--- a/Computational Models/HW4.docx
+++ b/Computational Models/HW4.docx
@@ -12527,14 +12527,106 @@
           <w:rtl/>
         </w:rPr>
       </w:pPr>
-      <w:r>
-        <w:rPr>
-          <w:rFonts w:ascii="David" w:hAnsi="David" w:cs="David" w:hint="cs"/>
+    </w:p>
+    <w:p>
+      <w:pPr>
+        <w:bidi/>
+        <w:spacing w:line="276" w:lineRule="auto"/>
+        <w:jc w:val="both"/>
+        <w:rPr>
+          <w:rFonts w:ascii="David" w:hAnsi="David" w:cs="David"/>
+          <w:i/>
           <w:color w:val="000000" w:themeColor="text1"/>
           <w:sz w:val="22"/>
           <w:szCs w:val="22"/>
           <w:rtl/>
         </w:rPr>
+      </w:pPr>
+      <w:r>
+        <w:rPr>
+          <w:rFonts w:ascii="David" w:hAnsi="David" w:cs="David" w:hint="cs"/>
+          <w:color w:val="000000" w:themeColor="text1"/>
+          <w:sz w:val="22"/>
+          <w:szCs w:val="22"/>
+          <w:rtl/>
+        </w:rPr>
+        <w:t xml:space="preserve">ראשית נבחין כי השפה </w:t>
+      </w:r>
+      <m:oMath>
+        <m:r>
+          <w:rPr>
+            <w:rFonts w:ascii="Cambria Math" w:hAnsi="Cambria Math" w:cs="David"/>
+            <w:color w:val="000000" w:themeColor="text1"/>
+            <w:sz w:val="22"/>
+            <w:szCs w:val="22"/>
+          </w:rPr>
+          <m:t>HALT</m:t>
+        </m:r>
+      </m:oMath>
+      <w:r>
+        <w:rPr>
+          <w:rFonts w:ascii="David" w:hAnsi="David" w:cs="David" w:hint="cs"/>
+          <w:color w:val="000000" w:themeColor="text1"/>
+          <w:sz w:val="22"/>
+          <w:szCs w:val="22"/>
+          <w:rtl/>
+        </w:rPr>
+        <w:t xml:space="preserve"> ניתנת לקבלה אך לא כריעה, זה אומר שהמשלים שלה בהכרח לא ניתן לקבלה ולא כריע. השפה המשלימה של </w:t>
+      </w:r>
+      <m:oMath>
+        <m:r>
+          <w:rPr>
+            <w:rFonts w:ascii="Cambria Math" w:hAnsi="Cambria Math" w:cs="David"/>
+            <w:color w:val="000000" w:themeColor="text1"/>
+            <w:sz w:val="22"/>
+            <w:szCs w:val="22"/>
+          </w:rPr>
+          <m:t>HALT</m:t>
+        </m:r>
+      </m:oMath>
+      <w:r>
+        <w:rPr>
+          <w:rFonts w:ascii="David" w:hAnsi="David" w:cs="David" w:hint="cs"/>
+          <w:color w:val="000000" w:themeColor="text1"/>
+          <w:sz w:val="22"/>
+          <w:szCs w:val="22"/>
+          <w:rtl/>
+        </w:rPr>
+        <w:t xml:space="preserve"> היא: </w:t>
+      </w:r>
+      <m:oMath>
+        <m:r>
+          <w:rPr>
+            <w:rFonts w:ascii="Cambria Math" w:hAnsi="Cambria Math" w:cs="David"/>
+            <w:color w:val="000000" w:themeColor="text1"/>
+            <w:sz w:val="22"/>
+            <w:szCs w:val="22"/>
+          </w:rPr>
+          <m:t>NOT-HALT={&lt;M,w&gt;:M does not accept or reject w}</m:t>
+        </m:r>
+      </m:oMath>
+    </w:p>
+    <w:p>
+      <w:pPr>
+        <w:bidi/>
+        <w:spacing w:line="276" w:lineRule="auto"/>
+        <w:jc w:val="both"/>
+        <w:rPr>
+          <w:rFonts w:ascii="David" w:hAnsi="David" w:cs="David"/>
+          <w:color w:val="000000" w:themeColor="text1"/>
+          <w:sz w:val="22"/>
+          <w:szCs w:val="22"/>
+          <w:rtl/>
+        </w:rPr>
+      </w:pPr>
+      <w:r>
+        <w:rPr>
+          <w:rFonts w:ascii="David" w:hAnsi="David" w:cs="David" w:hint="cs"/>
+          <w:color w:val="000000" w:themeColor="text1"/>
+          <w:sz w:val="22"/>
+          <w:szCs w:val="22"/>
+          <w:rtl/>
+        </w:rPr>
         <w:t>נמצא רדוקציה ל-</w:t>
       </w:r>
       <m:oMath>
@@ -12556,7 +12648,17 @@
           <w:szCs w:val="22"/>
           <w:rtl/>
         </w:rPr>
-        <w:t xml:space="preserve"> מ-</w:t>
+        <w:t xml:space="preserve"> מ</w:t>
+      </w:r>
+      <w:r>
+        <w:rPr>
+          <w:rFonts w:ascii="David" w:hAnsi="David" w:cs="David" w:hint="cs"/>
+          <w:color w:val="000000" w:themeColor="text1"/>
+          <w:sz w:val="22"/>
+          <w:szCs w:val="22"/>
+          <w:rtl/>
+        </w:rPr>
+        <w:t xml:space="preserve">המשלים של </w:t>
       </w:r>
       <m:oMath>
         <m:r>
@@ -12566,27 +12668,37 @@
             <w:sz w:val="22"/>
             <w:szCs w:val="22"/>
           </w:rPr>
-          <m:t>NOT-ACCEPT</m:t>
-        </m:r>
-      </m:oMath>
-    </w:p>
-    <w:p>
-      <w:pPr>
-        <w:bidi/>
-        <w:spacing w:line="276" w:lineRule="auto"/>
-        <w:rPr>
-          <w:rFonts w:ascii="David" w:hAnsi="David" w:cs="David"/>
+          <m:t>NOT-HALT</m:t>
+        </m:r>
+      </m:oMath>
+      <w:r>
+        <w:rPr>
+          <w:rFonts w:ascii="David" w:hAnsi="David" w:cs="David" w:hint="cs"/>
           <w:color w:val="000000" w:themeColor="text1"/>
           <w:sz w:val="22"/>
           <w:szCs w:val="22"/>
-        </w:rPr>
-      </w:pPr>
-      <w:r>
-        <w:rPr>
-          <w:rFonts w:ascii="David" w:hAnsi="David" w:cs="David" w:hint="cs"/>
+          <w:rtl/>
+        </w:rPr>
+        <w:t>.</w:t>
+      </w:r>
+    </w:p>
+    <w:p>
+      <w:pPr>
+        <w:bidi/>
+        <w:spacing w:line="276" w:lineRule="auto"/>
+        <w:rPr>
+          <w:rFonts w:ascii="David" w:hAnsi="David" w:cs="David"/>
           <w:color w:val="000000" w:themeColor="text1"/>
           <w:sz w:val="22"/>
           <w:szCs w:val="22"/>
+        </w:rPr>
+      </w:pPr>
+      <w:r>
+        <w:rPr>
+          <w:rFonts w:ascii="David" w:hAnsi="David" w:cs="David" w:hint="cs"/>
+          <w:color w:val="000000" w:themeColor="text1"/>
+          <w:sz w:val="22"/>
+          <w:szCs w:val="22"/>
           <w:rtl/>
         </w:rPr>
         <w:t xml:space="preserve">נבנה מ"ט </w:t>
@@ -12641,7 +12753,7 @@
             <w:sz w:val="22"/>
             <w:szCs w:val="22"/>
           </w:rPr>
-          <m:t>NOT-ACCEPT</m:t>
+          <m:t>NOT-HALT</m:t>
         </m:r>
       </m:oMath>
       <w:r>
@@ -12803,7 +12915,7 @@
               <w:sz w:val="22"/>
               <w:szCs w:val="22"/>
             </w:rPr>
-            <m:t>&lt;M,w&gt;∈NOT-ACCEPT ⇔ &lt;</m:t>
+            <m:t>&lt;M,w&gt;∈NOT-HALT ⇔ &lt;</m:t>
           </m:r>
           <m:sSub>
             <m:sSubPr>
@@ -13315,8 +13427,19 @@
           <w:szCs w:val="22"/>
           <w:rtl/>
         </w:rPr>
-        <w:t>הרץ</w:t>
-      </w:r>
+        <w:t xml:space="preserve">הרץ את </w:t>
+      </w:r>
+      <m:oMath>
+        <m:r>
+          <w:rPr>
+            <w:rFonts w:ascii="Cambria Math" w:hAnsi="Cambria Math" w:cs="David"/>
+            <w:color w:val="000000" w:themeColor="text1"/>
+            <w:sz w:val="22"/>
+            <w:szCs w:val="22"/>
+          </w:rPr>
+          <m:t>M</m:t>
+        </m:r>
+      </m:oMath>
       <w:r>
         <w:rPr>
           <w:rFonts w:ascii="David" w:hAnsi="David" w:cs="David" w:hint="cs"/>
@@ -13325,7 +13448,7 @@
           <w:szCs w:val="22"/>
           <w:rtl/>
         </w:rPr>
-        <w:t xml:space="preserve"> את </w:t>
+        <w:t xml:space="preserve"> על </w:t>
       </w:r>
       <m:oMath>
         <m:r>
@@ -13335,7 +13458,7 @@
             <w:sz w:val="22"/>
             <w:szCs w:val="22"/>
           </w:rPr>
-          <m:t>M</m:t>
+          <m:t>w</m:t>
         </m:r>
       </m:oMath>
       <w:r>
@@ -13346,19 +13469,8 @@
           <w:szCs w:val="22"/>
           <w:rtl/>
         </w:rPr>
-        <w:t xml:space="preserve"> על </w:t>
-      </w:r>
-      <m:oMath>
-        <m:r>
-          <w:rPr>
-            <w:rFonts w:ascii="Cambria Math" w:hAnsi="Cambria Math" w:cs="David"/>
-            <w:color w:val="000000" w:themeColor="text1"/>
-            <w:sz w:val="22"/>
-            <w:szCs w:val="22"/>
-          </w:rPr>
-          <m:t>w</m:t>
-        </m:r>
-      </m:oMath>
+        <w:t xml:space="preserve"> </w:t>
+      </w:r>
       <w:r>
         <w:rPr>
           <w:rFonts w:ascii="David" w:hAnsi="David" w:cs="David" w:hint="cs"/>
@@ -13367,7 +13479,7 @@
           <w:szCs w:val="22"/>
           <w:rtl/>
         </w:rPr>
-        <w:t xml:space="preserve"> </w:t>
+        <w:t>, אם מקבלת או דוחה - קבל</w:t>
       </w:r>
       <w:r>
         <w:rPr>
@@ -13377,17 +13489,7 @@
           <w:szCs w:val="22"/>
           <w:rtl/>
         </w:rPr>
-        <w:t>ופעל</w:t>
-      </w:r>
-      <w:r>
-        <w:rPr>
-          <w:rFonts w:ascii="David" w:hAnsi="David" w:cs="David" w:hint="cs"/>
-          <w:color w:val="000000" w:themeColor="text1"/>
-          <w:sz w:val="22"/>
-          <w:szCs w:val="22"/>
-          <w:rtl/>
-        </w:rPr>
-        <w:t xml:space="preserve"> כמוה.</w:t>
+        <w:t>.</w:t>
       </w:r>
     </w:p>
     <w:p>
@@ -13468,27 +13570,7 @@
           <w:szCs w:val="22"/>
           <w:rtl/>
         </w:rPr>
-        <w:t xml:space="preserve"> מכונת טיורינג </w:t>
-      </w:r>
-      <w:r>
-        <w:rPr>
-          <w:rFonts w:ascii="David" w:hAnsi="David" w:cs="David" w:hint="cs"/>
-          <w:color w:val="000000" w:themeColor="text1"/>
-          <w:sz w:val="22"/>
-          <w:szCs w:val="22"/>
-          <w:rtl/>
-        </w:rPr>
-        <w:t>שדוחה</w:t>
-      </w:r>
-      <w:r>
-        <w:rPr>
-          <w:rFonts w:ascii="David" w:hAnsi="David" w:cs="David" w:hint="cs"/>
-          <w:color w:val="000000" w:themeColor="text1"/>
-          <w:sz w:val="22"/>
-          <w:szCs w:val="22"/>
-          <w:rtl/>
-        </w:rPr>
-        <w:t xml:space="preserve"> כל מילה.</w:t>
+        <w:t xml:space="preserve"> מכונת טיורינג שדוחה כל מילה.</w:t>
       </w:r>
       <w:r>
         <w:rPr>
@@ -13644,7 +13726,7 @@
             <w:sz w:val="22"/>
             <w:szCs w:val="22"/>
           </w:rPr>
-          <m:t>&lt;M,w&gt;∈NOT-ACCEPT</m:t>
+          <m:t>&lt;M,w&gt;∈NOT-HALT</m:t>
         </m:r>
       </m:oMath>
       <w:r>
@@ -13686,7 +13768,7 @@
           <w:szCs w:val="22"/>
           <w:rtl/>
         </w:rPr>
-        <w:t>דוחה</w:t>
+        <w:t>לא עוצרת</w:t>
       </w:r>
       <w:r>
         <w:rPr>
@@ -13696,7 +13778,27 @@
           <w:szCs w:val="22"/>
           <w:rtl/>
         </w:rPr>
-        <w:t xml:space="preserve"> את </w:t>
+        <w:t xml:space="preserve"> </w:t>
+      </w:r>
+      <w:r>
+        <w:rPr>
+          <w:rFonts w:ascii="David" w:hAnsi="David" w:cs="David" w:hint="cs"/>
+          <w:color w:val="000000" w:themeColor="text1"/>
+          <w:sz w:val="22"/>
+          <w:szCs w:val="22"/>
+          <w:rtl/>
+        </w:rPr>
+        <w:t>על</w:t>
+      </w:r>
+      <w:r>
+        <w:rPr>
+          <w:rFonts w:ascii="David" w:hAnsi="David" w:cs="David" w:hint="cs"/>
+          <w:color w:val="000000" w:themeColor="text1"/>
+          <w:sz w:val="22"/>
+          <w:szCs w:val="22"/>
+          <w:rtl/>
+        </w:rPr>
+        <w:t xml:space="preserve"> </w:t>
       </w:r>
       <m:oMath>
         <m:r>
@@ -13884,39 +13986,18 @@
           <w:szCs w:val="22"/>
           <w:rtl/>
         </w:rPr>
-        <w:t xml:space="preserve"> דוחה את </w:t>
-      </w:r>
-      <w:r>
-        <w:rPr>
-          <w:rFonts w:ascii="David" w:hAnsi="David" w:cs="David"/>
+        <w:t xml:space="preserve"> </w:t>
+      </w:r>
+      <w:r>
+        <w:rPr>
+          <w:rFonts w:ascii="David" w:hAnsi="David" w:cs="David" w:hint="cs"/>
           <w:color w:val="000000" w:themeColor="text1"/>
           <w:sz w:val="22"/>
           <w:szCs w:val="22"/>
-        </w:rPr>
-        <w:t>w</w:t>
-      </w:r>
-      <w:r>
-        <w:rPr>
-          <w:rFonts w:ascii="David" w:hAnsi="David" w:cs="David" w:hint="cs"/>
-          <w:color w:val="000000" w:themeColor="text1"/>
-          <w:sz w:val="22"/>
-          <w:szCs w:val="22"/>
-          <w:rtl/>
-        </w:rPr>
-        <w:t xml:space="preserve"> לא נקבל אף מילה שאינה </w:t>
-      </w:r>
-      <m:oMath>
-        <m:r>
-          <w:rPr>
-            <w:rFonts w:ascii="Cambria Math" w:hAnsi="Cambria Math" w:cs="Cambria Math" w:hint="cs"/>
-            <w:color w:val="000000" w:themeColor="text1"/>
-            <w:sz w:val="22"/>
-            <w:szCs w:val="22"/>
-            <w:rtl/>
-          </w:rPr>
-          <m:t>ε</m:t>
-        </m:r>
-      </m:oMath>
+          <w:rtl/>
+        </w:rPr>
+        <w:t>נכנסת ללולאה אינסופית לא נקבל עוד אף מילה אחרת</w:t>
+      </w:r>
       <w:r>
         <w:rPr>
           <w:rFonts w:ascii="David" w:hAnsi="David" w:cs="David" w:hint="cs"/>
@@ -14389,6 +14470,7 @@
           <w:color w:val="000000" w:themeColor="text1"/>
           <w:sz w:val="22"/>
           <w:szCs w:val="22"/>
+          <w:rtl/>
         </w:rPr>
       </w:pPr>
       <w:r>
@@ -14409,7 +14491,7 @@
             <w:sz w:val="22"/>
             <w:szCs w:val="22"/>
           </w:rPr>
-          <m:t>&lt;M,w&gt;∉NOT-ACCEPT</m:t>
+          <m:t>&lt;M,w&gt;∉NOT-HALT</m:t>
         </m:r>
       </m:oMath>
       <w:r>
@@ -14441,7 +14523,47 @@
           <w:szCs w:val="22"/>
           <w:rtl/>
         </w:rPr>
-        <w:t xml:space="preserve"> מקבלת את </w:t>
+        <w:t xml:space="preserve"> </w:t>
+      </w:r>
+      <w:r>
+        <w:rPr>
+          <w:rFonts w:ascii="David" w:hAnsi="David" w:cs="David" w:hint="cs"/>
+          <w:color w:val="000000" w:themeColor="text1"/>
+          <w:sz w:val="22"/>
+          <w:szCs w:val="22"/>
+          <w:rtl/>
+        </w:rPr>
+        <w:t>עוצרת</w:t>
+      </w:r>
+      <w:r>
+        <w:rPr>
+          <w:rFonts w:ascii="David" w:hAnsi="David" w:cs="David" w:hint="cs"/>
+          <w:color w:val="000000" w:themeColor="text1"/>
+          <w:sz w:val="22"/>
+          <w:szCs w:val="22"/>
+          <w:rtl/>
+        </w:rPr>
+        <w:t xml:space="preserve"> </w:t>
+      </w:r>
+      <w:r>
+        <w:rPr>
+          <w:rFonts w:ascii="David" w:hAnsi="David" w:cs="David" w:hint="cs"/>
+          <w:color w:val="000000" w:themeColor="text1"/>
+          <w:sz w:val="22"/>
+          <w:szCs w:val="22"/>
+          <w:rtl/>
+        </w:rPr>
+        <w:t>על</w:t>
+      </w:r>
+      <w:r>
+        <w:rPr>
+          <w:rFonts w:ascii="David" w:hAnsi="David" w:cs="David" w:hint="cs"/>
+          <w:color w:val="000000" w:themeColor="text1"/>
+          <w:sz w:val="22"/>
+          <w:szCs w:val="22"/>
+          <w:rtl/>
+        </w:rPr>
+        <w:t xml:space="preserve"> </w:t>
       </w:r>
       <m:oMath>
         <m:r>
@@ -14817,2463 +14939,6 @@
       <w:pPr>
         <w:bidi/>
         <w:spacing w:line="276" w:lineRule="auto"/>
-        <w:jc w:val="both"/>
-        <w:rPr>
-          <w:rFonts w:ascii="David" w:hAnsi="David" w:cs="David"/>
-          <w:color w:val="000000" w:themeColor="text1"/>
-          <w:sz w:val="22"/>
-          <w:szCs w:val="22"/>
-          <w:rtl/>
-        </w:rPr>
-      </w:pPr>
-    </w:p>
-    <w:p>
-      <w:pPr>
-        <w:bidi/>
-        <w:spacing w:line="276" w:lineRule="auto"/>
-        <w:jc w:val="both"/>
-        <w:rPr>
-          <w:rFonts w:ascii="David" w:hAnsi="David" w:cs="David"/>
-          <w:i/>
-          <w:color w:val="000000" w:themeColor="text1"/>
-          <w:sz w:val="22"/>
-          <w:szCs w:val="22"/>
-          <w:rtl/>
-        </w:rPr>
-      </w:pPr>
-      <w:r>
-        <w:rPr>
-          <w:rFonts w:ascii="David" w:hAnsi="David" w:cs="David" w:hint="cs"/>
-          <w:color w:val="000000" w:themeColor="text1"/>
-          <w:sz w:val="22"/>
-          <w:szCs w:val="22"/>
-          <w:rtl/>
-        </w:rPr>
-        <w:t xml:space="preserve">ראשית נבחין כי השפה </w:t>
-      </w:r>
-      <m:oMath>
-        <m:r>
-          <w:rPr>
-            <w:rFonts w:ascii="Cambria Math" w:hAnsi="Cambria Math" w:cs="David"/>
-            <w:color w:val="000000" w:themeColor="text1"/>
-            <w:sz w:val="22"/>
-            <w:szCs w:val="22"/>
-          </w:rPr>
-          <m:t>HALT</m:t>
-        </m:r>
-      </m:oMath>
-      <w:r>
-        <w:rPr>
-          <w:rFonts w:ascii="David" w:hAnsi="David" w:cs="David" w:hint="cs"/>
-          <w:color w:val="000000" w:themeColor="text1"/>
-          <w:sz w:val="22"/>
-          <w:szCs w:val="22"/>
-          <w:rtl/>
-        </w:rPr>
-        <w:t xml:space="preserve"> ניתנת לקבלה אך לא כריעה, זה אומר שהמשלים שלה בהכרח לא ניתן לקבלה ולא כריע. השפה המשלימה של </w:t>
-      </w:r>
-      <m:oMath>
-        <m:r>
-          <w:rPr>
-            <w:rFonts w:ascii="Cambria Math" w:hAnsi="Cambria Math" w:cs="David"/>
-            <w:color w:val="000000" w:themeColor="text1"/>
-            <w:sz w:val="22"/>
-            <w:szCs w:val="22"/>
-          </w:rPr>
-          <m:t>HALT</m:t>
-        </m:r>
-      </m:oMath>
-      <w:r>
-        <w:rPr>
-          <w:rFonts w:ascii="David" w:hAnsi="David" w:cs="David" w:hint="cs"/>
-          <w:color w:val="000000" w:themeColor="text1"/>
-          <w:sz w:val="22"/>
-          <w:szCs w:val="22"/>
-          <w:rtl/>
-        </w:rPr>
-        <w:t xml:space="preserve"> היא: </w:t>
-      </w:r>
-      <m:oMath>
-        <m:r>
-          <w:rPr>
-            <w:rFonts w:ascii="Cambria Math" w:hAnsi="Cambria Math" w:cs="David"/>
-            <w:color w:val="000000" w:themeColor="text1"/>
-            <w:sz w:val="22"/>
-            <w:szCs w:val="22"/>
-          </w:rPr>
-          <m:t>NOT-HALT={&lt;M,w&gt;:M does not accept or reject w}</m:t>
-        </m:r>
-      </m:oMath>
-    </w:p>
-    <w:p>
-      <w:pPr>
-        <w:bidi/>
-        <w:spacing w:line="276" w:lineRule="auto"/>
-        <w:jc w:val="both"/>
-        <w:rPr>
-          <w:rFonts w:ascii="David" w:hAnsi="David" w:cs="David"/>
-          <w:color w:val="000000" w:themeColor="text1"/>
-          <w:sz w:val="22"/>
-          <w:szCs w:val="22"/>
-          <w:rtl/>
-        </w:rPr>
-      </w:pPr>
-      <w:r>
-        <w:rPr>
-          <w:rFonts w:ascii="David" w:hAnsi="David" w:cs="David" w:hint="cs"/>
-          <w:color w:val="000000" w:themeColor="text1"/>
-          <w:sz w:val="22"/>
-          <w:szCs w:val="22"/>
-          <w:rtl/>
-        </w:rPr>
-        <w:t>נמצא רדוקציה ל-</w:t>
-      </w:r>
-      <m:oMath>
-        <m:r>
-          <w:rPr>
-            <w:rFonts w:ascii="Cambria Math" w:hAnsi="Cambria Math" w:cs="David"/>
-            <w:color w:val="000000" w:themeColor="text1"/>
-            <w:sz w:val="22"/>
-            <w:szCs w:val="22"/>
-          </w:rPr>
-          <m:t>L</m:t>
-        </m:r>
-      </m:oMath>
-      <w:r>
-        <w:rPr>
-          <w:rFonts w:ascii="David" w:hAnsi="David" w:cs="David" w:hint="cs"/>
-          <w:color w:val="000000" w:themeColor="text1"/>
-          <w:sz w:val="22"/>
-          <w:szCs w:val="22"/>
-          <w:rtl/>
-        </w:rPr>
-        <w:t xml:space="preserve"> מ</w:t>
-      </w:r>
-      <w:r>
-        <w:rPr>
-          <w:rFonts w:ascii="David" w:hAnsi="David" w:cs="David" w:hint="cs"/>
-          <w:color w:val="000000" w:themeColor="text1"/>
-          <w:sz w:val="22"/>
-          <w:szCs w:val="22"/>
-          <w:rtl/>
-        </w:rPr>
-        <w:t xml:space="preserve">המשלים של </w:t>
-      </w:r>
-      <m:oMath>
-        <m:r>
-          <w:rPr>
-            <w:rFonts w:ascii="Cambria Math" w:hAnsi="Cambria Math" w:cs="David"/>
-            <w:color w:val="000000" w:themeColor="text1"/>
-            <w:sz w:val="22"/>
-            <w:szCs w:val="22"/>
-          </w:rPr>
-          <m:t>NOT-HALT</m:t>
-        </m:r>
-      </m:oMath>
-      <w:r>
-        <w:rPr>
-          <w:rFonts w:ascii="David" w:hAnsi="David" w:cs="David" w:hint="cs"/>
-          <w:color w:val="000000" w:themeColor="text1"/>
-          <w:sz w:val="22"/>
-          <w:szCs w:val="22"/>
-          <w:rtl/>
-        </w:rPr>
-        <w:t>.</w:t>
-      </w:r>
-    </w:p>
-    <w:p>
-      <w:pPr>
-        <w:bidi/>
-        <w:spacing w:line="276" w:lineRule="auto"/>
-        <w:rPr>
-          <w:rFonts w:ascii="David" w:hAnsi="David" w:cs="David"/>
-          <w:color w:val="000000" w:themeColor="text1"/>
-          <w:sz w:val="22"/>
-          <w:szCs w:val="22"/>
-        </w:rPr>
-      </w:pPr>
-      <w:r>
-        <w:rPr>
-          <w:rFonts w:ascii="David" w:hAnsi="David" w:cs="David" w:hint="cs"/>
-          <w:color w:val="000000" w:themeColor="text1"/>
-          <w:sz w:val="22"/>
-          <w:szCs w:val="22"/>
-          <w:rtl/>
-        </w:rPr>
-        <w:t xml:space="preserve">נבנה מ"ט </w:t>
-      </w:r>
-      <m:oMath>
-        <m:r>
-          <w:rPr>
-            <w:rFonts w:ascii="Cambria Math" w:hAnsi="Cambria Math" w:cs="David"/>
-            <w:color w:val="000000" w:themeColor="text1"/>
-            <w:sz w:val="22"/>
-            <w:szCs w:val="22"/>
-          </w:rPr>
-          <m:t>R</m:t>
-        </m:r>
-      </m:oMath>
-      <w:r>
-        <w:rPr>
-          <w:rFonts w:ascii="David" w:hAnsi="David" w:cs="David" w:hint="cs"/>
-          <w:color w:val="000000" w:themeColor="text1"/>
-          <w:sz w:val="22"/>
-          <w:szCs w:val="22"/>
-          <w:rtl/>
-        </w:rPr>
-        <w:t xml:space="preserve"> שבהינתן </w:t>
-      </w:r>
-      <m:oMath>
-        <m:r>
-          <w:rPr>
-            <w:rFonts w:ascii="Cambria Math" w:hAnsi="Cambria Math" w:cs="David"/>
-            <w:color w:val="000000" w:themeColor="text1"/>
-            <w:sz w:val="22"/>
-            <w:szCs w:val="22"/>
-          </w:rPr>
-          <m:t>&lt;M,w&gt;</m:t>
-        </m:r>
-      </m:oMath>
-      <w:r>
-        <w:rPr>
-          <w:rFonts w:ascii="David" w:hAnsi="David" w:cs="David" w:hint="cs"/>
-          <w:color w:val="000000" w:themeColor="text1"/>
-          <w:sz w:val="22"/>
-          <w:szCs w:val="22"/>
-          <w:rtl/>
-        </w:rPr>
-        <w:t xml:space="preserve"> קידוד של מ"ט מ-</w:t>
-      </w:r>
-      <m:oMath>
-        <m:r>
-          <w:rPr>
-            <w:rFonts w:ascii="Cambria Math" w:hAnsi="Cambria Math" w:cs="David"/>
-            <w:color w:val="000000" w:themeColor="text1"/>
-            <w:sz w:val="22"/>
-            <w:szCs w:val="22"/>
-          </w:rPr>
-          <m:t>NOT-HALT</m:t>
-        </m:r>
-      </m:oMath>
-      <w:r>
-        <w:rPr>
-          <w:rFonts w:ascii="David" w:hAnsi="David" w:cs="David" w:hint="cs"/>
-          <w:color w:val="000000" w:themeColor="text1"/>
-          <w:sz w:val="22"/>
-          <w:szCs w:val="22"/>
-          <w:rtl/>
-        </w:rPr>
-        <w:t xml:space="preserve"> </w:t>
-      </w:r>
-      <w:r>
-        <w:rPr>
-          <w:rFonts w:ascii="David" w:hAnsi="David" w:cs="David"/>
-          <w:color w:val="000000" w:themeColor="text1"/>
-          <w:sz w:val="22"/>
-          <w:szCs w:val="22"/>
-          <w:rtl/>
-        </w:rPr>
-        <w:t>–</w:t>
-      </w:r>
-      <w:r>
-        <w:rPr>
-          <w:rFonts w:ascii="David" w:hAnsi="David" w:cs="David" w:hint="cs"/>
-          <w:color w:val="000000" w:themeColor="text1"/>
-          <w:sz w:val="22"/>
-          <w:szCs w:val="22"/>
-          <w:rtl/>
-        </w:rPr>
-        <w:t xml:space="preserve"> רצה, עוצרת, ופולטת קידוד </w:t>
-      </w:r>
-      <m:oMath>
-        <m:r>
-          <w:rPr>
-            <w:rFonts w:ascii="Cambria Math" w:hAnsi="Cambria Math" w:cs="David"/>
-            <w:color w:val="000000" w:themeColor="text1"/>
-            <w:sz w:val="22"/>
-            <w:szCs w:val="22"/>
-          </w:rPr>
-          <m:t>&lt;</m:t>
-        </m:r>
-        <m:sSub>
-          <m:sSubPr>
-            <m:ctrlPr>
-              <w:rPr>
-                <w:rFonts w:ascii="Cambria Math" w:hAnsi="Cambria Math" w:cs="David"/>
-                <w:i/>
-                <w:color w:val="000000" w:themeColor="text1"/>
-                <w:sz w:val="22"/>
-                <w:szCs w:val="22"/>
-              </w:rPr>
-            </m:ctrlPr>
-          </m:sSubPr>
-          <m:e>
-            <m:r>
-              <w:rPr>
-                <w:rFonts w:ascii="Cambria Math" w:hAnsi="Cambria Math" w:cs="David"/>
-                <w:color w:val="000000" w:themeColor="text1"/>
-                <w:sz w:val="22"/>
-                <w:szCs w:val="22"/>
-              </w:rPr>
-              <m:t>M</m:t>
-            </m:r>
-          </m:e>
-          <m:sub>
-            <m:r>
-              <w:rPr>
-                <w:rFonts w:ascii="Cambria Math" w:hAnsi="Cambria Math" w:cs="David"/>
-                <w:color w:val="000000" w:themeColor="text1"/>
-                <w:sz w:val="22"/>
-                <w:szCs w:val="22"/>
-              </w:rPr>
-              <m:t>1</m:t>
-            </m:r>
-          </m:sub>
-        </m:sSub>
-        <m:r>
-          <w:rPr>
-            <w:rFonts w:ascii="Cambria Math" w:hAnsi="Cambria Math" w:cs="David"/>
-            <w:color w:val="000000" w:themeColor="text1"/>
-            <w:sz w:val="22"/>
-            <w:szCs w:val="22"/>
-          </w:rPr>
-          <m:t>,</m:t>
-        </m:r>
-        <m:sSub>
-          <m:sSubPr>
-            <m:ctrlPr>
-              <w:rPr>
-                <w:rFonts w:ascii="Cambria Math" w:hAnsi="Cambria Math" w:cs="David"/>
-                <w:i/>
-                <w:color w:val="000000" w:themeColor="text1"/>
-                <w:sz w:val="22"/>
-                <w:szCs w:val="22"/>
-              </w:rPr>
-            </m:ctrlPr>
-          </m:sSubPr>
-          <m:e>
-            <m:r>
-              <w:rPr>
-                <w:rFonts w:ascii="Cambria Math" w:hAnsi="Cambria Math" w:cs="David"/>
-                <w:color w:val="000000" w:themeColor="text1"/>
-                <w:sz w:val="22"/>
-                <w:szCs w:val="22"/>
-              </w:rPr>
-              <m:t>M</m:t>
-            </m:r>
-          </m:e>
-          <m:sub>
-            <m:r>
-              <w:rPr>
-                <w:rFonts w:ascii="Cambria Math" w:hAnsi="Cambria Math" w:cs="David"/>
-                <w:color w:val="000000" w:themeColor="text1"/>
-                <w:sz w:val="22"/>
-                <w:szCs w:val="22"/>
-              </w:rPr>
-              <m:t>2</m:t>
-            </m:r>
-          </m:sub>
-        </m:sSub>
-        <m:r>
-          <w:rPr>
-            <w:rFonts w:ascii="Cambria Math" w:hAnsi="Cambria Math" w:cs="David"/>
-            <w:color w:val="000000" w:themeColor="text1"/>
-            <w:sz w:val="22"/>
-            <w:szCs w:val="22"/>
-          </w:rPr>
-          <m:t>&gt;</m:t>
-        </m:r>
-      </m:oMath>
-      <w:r>
-        <w:rPr>
-          <w:rFonts w:ascii="David" w:hAnsi="David" w:cs="David" w:hint="cs"/>
-          <w:color w:val="000000" w:themeColor="text1"/>
-          <w:sz w:val="22"/>
-          <w:szCs w:val="22"/>
-          <w:rtl/>
-        </w:rPr>
-        <w:t xml:space="preserve"> כך שיתקיים: </w:t>
-      </w:r>
-    </w:p>
-    <w:p>
-      <w:pPr>
-        <w:spacing w:line="276" w:lineRule="auto"/>
-        <w:rPr>
-          <w:rFonts w:ascii="David" w:hAnsi="David" w:cs="David"/>
-          <w:color w:val="000000" w:themeColor="text1"/>
-          <w:sz w:val="22"/>
-          <w:szCs w:val="22"/>
-        </w:rPr>
-      </w:pPr>
-      <m:oMathPara>
-        <m:oMath>
-          <m:r>
-            <w:rPr>
-              <w:rFonts w:ascii="Cambria Math" w:hAnsi="Cambria Math" w:cs="David"/>
-              <w:color w:val="000000" w:themeColor="text1"/>
-              <w:sz w:val="22"/>
-              <w:szCs w:val="22"/>
-            </w:rPr>
-            <m:t>&lt;M,w&gt;∈NOT-</m:t>
-          </m:r>
-          <m:r>
-            <w:rPr>
-              <w:rFonts w:ascii="Cambria Math" w:hAnsi="Cambria Math" w:cs="David"/>
-              <w:color w:val="000000" w:themeColor="text1"/>
-              <w:sz w:val="22"/>
-              <w:szCs w:val="22"/>
-            </w:rPr>
-            <m:t>HALT</m:t>
-          </m:r>
-          <m:r>
-            <w:rPr>
-              <w:rFonts w:ascii="Cambria Math" w:hAnsi="Cambria Math" w:cs="David"/>
-              <w:color w:val="000000" w:themeColor="text1"/>
-              <w:sz w:val="22"/>
-              <w:szCs w:val="22"/>
-            </w:rPr>
-            <m:t xml:space="preserve"> ⇔ &lt;</m:t>
-          </m:r>
-          <m:sSub>
-            <m:sSubPr>
-              <m:ctrlPr>
-                <w:rPr>
-                  <w:rFonts w:ascii="Cambria Math" w:hAnsi="Cambria Math" w:cs="David"/>
-                  <w:i/>
-                  <w:color w:val="000000" w:themeColor="text1"/>
-                  <w:sz w:val="22"/>
-                  <w:szCs w:val="22"/>
-                </w:rPr>
-              </m:ctrlPr>
-            </m:sSubPr>
-            <m:e>
-              <m:r>
-                <w:rPr>
-                  <w:rFonts w:ascii="Cambria Math" w:hAnsi="Cambria Math" w:cs="David"/>
-                  <w:color w:val="000000" w:themeColor="text1"/>
-                  <w:sz w:val="22"/>
-                  <w:szCs w:val="22"/>
-                </w:rPr>
-                <m:t>M</m:t>
-              </m:r>
-            </m:e>
-            <m:sub>
-              <m:r>
-                <w:rPr>
-                  <w:rFonts w:ascii="Cambria Math" w:hAnsi="Cambria Math" w:cs="David"/>
-                  <w:color w:val="000000" w:themeColor="text1"/>
-                  <w:sz w:val="22"/>
-                  <w:szCs w:val="22"/>
-                </w:rPr>
-                <m:t>1</m:t>
-              </m:r>
-            </m:sub>
-          </m:sSub>
-          <m:r>
-            <w:rPr>
-              <w:rFonts w:ascii="Cambria Math" w:hAnsi="Cambria Math" w:cs="David"/>
-              <w:color w:val="000000" w:themeColor="text1"/>
-              <w:sz w:val="22"/>
-              <w:szCs w:val="22"/>
-            </w:rPr>
-            <m:t>,</m:t>
-          </m:r>
-          <m:sSub>
-            <m:sSubPr>
-              <m:ctrlPr>
-                <w:rPr>
-                  <w:rFonts w:ascii="Cambria Math" w:hAnsi="Cambria Math" w:cs="David"/>
-                  <w:i/>
-                  <w:color w:val="000000" w:themeColor="text1"/>
-                  <w:sz w:val="22"/>
-                  <w:szCs w:val="22"/>
-                </w:rPr>
-              </m:ctrlPr>
-            </m:sSubPr>
-            <m:e>
-              <m:r>
-                <w:rPr>
-                  <w:rFonts w:ascii="Cambria Math" w:hAnsi="Cambria Math" w:cs="David"/>
-                  <w:color w:val="000000" w:themeColor="text1"/>
-                  <w:sz w:val="22"/>
-                  <w:szCs w:val="22"/>
-                </w:rPr>
-                <m:t>M</m:t>
-              </m:r>
-            </m:e>
-            <m:sub>
-              <m:r>
-                <w:rPr>
-                  <w:rFonts w:ascii="Cambria Math" w:hAnsi="Cambria Math" w:cs="David"/>
-                  <w:color w:val="000000" w:themeColor="text1"/>
-                  <w:sz w:val="22"/>
-                  <w:szCs w:val="22"/>
-                </w:rPr>
-                <m:t>2</m:t>
-              </m:r>
-            </m:sub>
-          </m:sSub>
-          <m:r>
-            <w:rPr>
-              <w:rFonts w:ascii="Cambria Math" w:hAnsi="Cambria Math" w:cs="David"/>
-              <w:color w:val="000000" w:themeColor="text1"/>
-              <w:sz w:val="22"/>
-              <w:szCs w:val="22"/>
-            </w:rPr>
-            <m:t>&gt;∈L</m:t>
-          </m:r>
-        </m:oMath>
-      </m:oMathPara>
-    </w:p>
-    <w:p>
-      <w:pPr>
-        <w:bidi/>
-        <w:spacing w:line="276" w:lineRule="auto"/>
-        <w:rPr>
-          <w:rFonts w:ascii="David" w:hAnsi="David" w:cs="David"/>
-          <w:b/>
-          <w:bCs/>
-          <w:color w:val="000000" w:themeColor="text1"/>
-          <w:sz w:val="22"/>
-          <w:szCs w:val="22"/>
-          <w:rtl/>
-        </w:rPr>
-      </w:pPr>
-      <w:r>
-        <w:rPr>
-          <w:rFonts w:ascii="David" w:hAnsi="David" w:cs="David" w:hint="cs"/>
-          <w:color w:val="000000" w:themeColor="text1"/>
-          <w:sz w:val="22"/>
-          <w:szCs w:val="22"/>
-          <w:rtl/>
-        </w:rPr>
-        <w:t xml:space="preserve">ומתקיים: </w:t>
-      </w:r>
-      <m:oMath>
-        <m:r>
-          <m:rPr>
-            <m:sty m:val="bi"/>
-          </m:rPr>
-          <w:rPr>
-            <w:rFonts w:ascii="Cambria Math" w:hAnsi="Cambria Math" w:cs="David"/>
-            <w:color w:val="000000" w:themeColor="text1"/>
-            <w:sz w:val="22"/>
-            <w:szCs w:val="22"/>
-          </w:rPr>
-          <m:t>R</m:t>
-        </m:r>
-        <m:d>
-          <m:dPr>
-            <m:ctrlPr>
-              <w:rPr>
-                <w:rFonts w:ascii="Cambria Math" w:hAnsi="Cambria Math" w:cs="David"/>
-                <w:b/>
-                <w:bCs/>
-                <w:i/>
-                <w:color w:val="000000" w:themeColor="text1"/>
-                <w:sz w:val="22"/>
-                <w:szCs w:val="22"/>
-              </w:rPr>
-            </m:ctrlPr>
-          </m:dPr>
-          <m:e>
-            <m:r>
-              <m:rPr>
-                <m:sty m:val="bi"/>
-              </m:rPr>
-              <w:rPr>
-                <w:rFonts w:ascii="Cambria Math" w:hAnsi="Cambria Math" w:cs="David"/>
-                <w:color w:val="000000" w:themeColor="text1"/>
-                <w:sz w:val="22"/>
-                <w:szCs w:val="22"/>
-              </w:rPr>
-              <m:t>&lt;M,w&gt;</m:t>
-            </m:r>
-          </m:e>
-        </m:d>
-        <m:r>
-          <m:rPr>
-            <m:sty m:val="bi"/>
-          </m:rPr>
-          <w:rPr>
-            <w:rFonts w:ascii="Cambria Math" w:hAnsi="Cambria Math" w:cs="David"/>
-            <w:color w:val="000000" w:themeColor="text1"/>
-            <w:sz w:val="22"/>
-            <w:szCs w:val="22"/>
-          </w:rPr>
-          <m:t>=&lt;</m:t>
-        </m:r>
-        <m:sSub>
-          <m:sSubPr>
-            <m:ctrlPr>
-              <w:rPr>
-                <w:rFonts w:ascii="Cambria Math" w:hAnsi="Cambria Math" w:cs="David"/>
-                <w:b/>
-                <w:bCs/>
-                <w:i/>
-                <w:color w:val="000000" w:themeColor="text1"/>
-                <w:sz w:val="22"/>
-                <w:szCs w:val="22"/>
-              </w:rPr>
-            </m:ctrlPr>
-          </m:sSubPr>
-          <m:e>
-            <m:r>
-              <m:rPr>
-                <m:sty m:val="bi"/>
-              </m:rPr>
-              <w:rPr>
-                <w:rFonts w:ascii="Cambria Math" w:hAnsi="Cambria Math" w:cs="David"/>
-                <w:color w:val="000000" w:themeColor="text1"/>
-                <w:sz w:val="22"/>
-                <w:szCs w:val="22"/>
-              </w:rPr>
-              <m:t>M</m:t>
-            </m:r>
-          </m:e>
-          <m:sub>
-            <m:r>
-              <m:rPr>
-                <m:sty m:val="bi"/>
-              </m:rPr>
-              <w:rPr>
-                <w:rFonts w:ascii="Cambria Math" w:hAnsi="Cambria Math" w:cs="David"/>
-                <w:color w:val="000000" w:themeColor="text1"/>
-                <w:sz w:val="22"/>
-                <w:szCs w:val="22"/>
-              </w:rPr>
-              <m:t>1</m:t>
-            </m:r>
-          </m:sub>
-        </m:sSub>
-        <m:r>
-          <m:rPr>
-            <m:sty m:val="bi"/>
-          </m:rPr>
-          <w:rPr>
-            <w:rFonts w:ascii="Cambria Math" w:hAnsi="Cambria Math" w:cs="David"/>
-            <w:color w:val="000000" w:themeColor="text1"/>
-            <w:sz w:val="22"/>
-            <w:szCs w:val="22"/>
-          </w:rPr>
-          <m:t>,</m:t>
-        </m:r>
-        <m:sSub>
-          <m:sSubPr>
-            <m:ctrlPr>
-              <w:rPr>
-                <w:rFonts w:ascii="Cambria Math" w:hAnsi="Cambria Math" w:cs="David"/>
-                <w:b/>
-                <w:bCs/>
-                <w:i/>
-                <w:color w:val="000000" w:themeColor="text1"/>
-                <w:sz w:val="22"/>
-                <w:szCs w:val="22"/>
-              </w:rPr>
-            </m:ctrlPr>
-          </m:sSubPr>
-          <m:e>
-            <m:r>
-              <m:rPr>
-                <m:sty m:val="bi"/>
-              </m:rPr>
-              <w:rPr>
-                <w:rFonts w:ascii="Cambria Math" w:hAnsi="Cambria Math" w:cs="David"/>
-                <w:color w:val="000000" w:themeColor="text1"/>
-                <w:sz w:val="22"/>
-                <w:szCs w:val="22"/>
-              </w:rPr>
-              <m:t>M</m:t>
-            </m:r>
-          </m:e>
-          <m:sub>
-            <m:r>
-              <m:rPr>
-                <m:sty m:val="bi"/>
-              </m:rPr>
-              <w:rPr>
-                <w:rFonts w:ascii="Cambria Math" w:hAnsi="Cambria Math" w:cs="David"/>
-                <w:color w:val="000000" w:themeColor="text1"/>
-                <w:sz w:val="22"/>
-                <w:szCs w:val="22"/>
-              </w:rPr>
-              <m:t>2</m:t>
-            </m:r>
-          </m:sub>
-        </m:sSub>
-        <m:r>
-          <m:rPr>
-            <m:sty m:val="bi"/>
-          </m:rPr>
-          <w:rPr>
-            <w:rFonts w:ascii="Cambria Math" w:hAnsi="Cambria Math" w:cs="David"/>
-            <w:color w:val="000000" w:themeColor="text1"/>
-            <w:sz w:val="22"/>
-            <w:szCs w:val="22"/>
-          </w:rPr>
-          <m:t>&gt;</m:t>
-        </m:r>
-      </m:oMath>
-    </w:p>
-    <w:p>
-      <w:pPr>
-        <w:bidi/>
-        <w:spacing w:line="276" w:lineRule="auto"/>
-        <w:rPr>
-          <w:rFonts w:ascii="David" w:hAnsi="David" w:cs="David"/>
-          <w:color w:val="000000" w:themeColor="text1"/>
-          <w:sz w:val="22"/>
-          <w:szCs w:val="22"/>
-          <w:rtl/>
-        </w:rPr>
-      </w:pPr>
-      <w:r>
-        <w:rPr>
-          <w:rFonts w:ascii="David" w:hAnsi="David" w:cs="David" w:hint="cs"/>
-          <w:color w:val="000000" w:themeColor="text1"/>
-          <w:sz w:val="22"/>
-          <w:szCs w:val="22"/>
-          <w:rtl/>
-        </w:rPr>
-        <w:t>נגדיר:</w:t>
-      </w:r>
-    </w:p>
-    <w:p>
-      <w:pPr>
-        <w:bidi/>
-        <w:spacing w:line="276" w:lineRule="auto"/>
-        <w:rPr>
-          <w:rFonts w:ascii="David" w:hAnsi="David" w:cs="David"/>
-          <w:color w:val="000000" w:themeColor="text1"/>
-          <w:sz w:val="22"/>
-          <w:szCs w:val="22"/>
-          <w:rtl/>
-        </w:rPr>
-      </w:pPr>
-      <m:oMath>
-        <m:sSub>
-          <m:sSubPr>
-            <m:ctrlPr>
-              <w:rPr>
-                <w:rFonts w:ascii="Cambria Math" w:hAnsi="Cambria Math" w:cs="David"/>
-                <w:i/>
-                <w:color w:val="000000" w:themeColor="text1"/>
-                <w:sz w:val="22"/>
-                <w:szCs w:val="22"/>
-              </w:rPr>
-            </m:ctrlPr>
-          </m:sSubPr>
-          <m:e>
-            <m:r>
-              <w:rPr>
-                <w:rFonts w:ascii="Cambria Math" w:hAnsi="Cambria Math" w:cs="David"/>
-                <w:color w:val="000000" w:themeColor="text1"/>
-                <w:sz w:val="22"/>
-                <w:szCs w:val="22"/>
-              </w:rPr>
-              <m:t>M</m:t>
-            </m:r>
-          </m:e>
-          <m:sub>
-            <m:r>
-              <w:rPr>
-                <w:rFonts w:ascii="Cambria Math" w:hAnsi="Cambria Math" w:cs="David"/>
-                <w:color w:val="000000" w:themeColor="text1"/>
-                <w:sz w:val="22"/>
-                <w:szCs w:val="22"/>
-              </w:rPr>
-              <m:t>1</m:t>
-            </m:r>
-          </m:sub>
-        </m:sSub>
-      </m:oMath>
-      <w:r>
-        <w:rPr>
-          <w:rFonts w:ascii="David" w:hAnsi="David" w:cs="David" w:hint="cs"/>
-          <w:color w:val="000000" w:themeColor="text1"/>
-          <w:sz w:val="22"/>
-          <w:szCs w:val="22"/>
-          <w:rtl/>
-        </w:rPr>
-        <w:t xml:space="preserve"> </w:t>
-      </w:r>
-      <w:r>
-        <w:rPr>
-          <w:rFonts w:ascii="David" w:hAnsi="David" w:cs="David"/>
-          <w:color w:val="000000" w:themeColor="text1"/>
-          <w:sz w:val="22"/>
-          <w:szCs w:val="22"/>
-          <w:rtl/>
-        </w:rPr>
-        <w:t>–</w:t>
-      </w:r>
-      <w:r>
-        <w:rPr>
-          <w:rFonts w:ascii="David" w:hAnsi="David" w:cs="David" w:hint="cs"/>
-          <w:color w:val="000000" w:themeColor="text1"/>
-          <w:sz w:val="22"/>
-          <w:szCs w:val="22"/>
-          <w:rtl/>
-        </w:rPr>
-        <w:t xml:space="preserve"> </w:t>
-      </w:r>
-    </w:p>
-    <w:p>
-      <w:pPr>
-        <w:pStyle w:val="ListParagraph"/>
-        <w:numPr>
-          <w:ilvl w:val="0"/>
-          <w:numId w:val="37"/>
-        </w:numPr>
-        <w:bidi/>
-        <w:spacing w:line="276" w:lineRule="auto"/>
-        <w:rPr>
-          <w:rFonts w:ascii="David" w:hAnsi="David" w:cs="David"/>
-          <w:i/>
-          <w:color w:val="000000" w:themeColor="text1"/>
-          <w:sz w:val="22"/>
-          <w:szCs w:val="22"/>
-        </w:rPr>
-      </w:pPr>
-      <w:r>
-        <w:rPr>
-          <w:rFonts w:ascii="David" w:hAnsi="David" w:cs="David" w:hint="cs"/>
-          <w:color w:val="000000" w:themeColor="text1"/>
-          <w:sz w:val="22"/>
-          <w:szCs w:val="22"/>
-          <w:rtl/>
-        </w:rPr>
-        <w:t>אם הקלט הוא המילה הריקה</w:t>
-      </w:r>
-      <w:r>
-        <w:rPr>
-          <w:rFonts w:ascii="David" w:hAnsi="David" w:cs="David" w:hint="cs"/>
-          <w:color w:val="000000" w:themeColor="text1"/>
-          <w:sz w:val="22"/>
-          <w:szCs w:val="22"/>
-          <w:rtl/>
-        </w:rPr>
-        <w:t xml:space="preserve"> </w:t>
-      </w:r>
-      <m:oMath>
-        <m:r>
-          <w:rPr>
-            <w:rFonts w:ascii="Cambria Math" w:hAnsi="Cambria Math" w:cs="Cambria Math" w:hint="cs"/>
-            <w:color w:val="000000" w:themeColor="text1"/>
-            <w:sz w:val="22"/>
-            <w:szCs w:val="22"/>
-            <w:rtl/>
-          </w:rPr>
-          <m:t>ε</m:t>
-        </m:r>
-      </m:oMath>
-      <w:r>
-        <w:rPr>
-          <w:rFonts w:ascii="David" w:hAnsi="David" w:cs="David" w:hint="cs"/>
-          <w:color w:val="000000" w:themeColor="text1"/>
-          <w:sz w:val="22"/>
-          <w:szCs w:val="22"/>
-          <w:rtl/>
-        </w:rPr>
-        <w:t xml:space="preserve"> </w:t>
-      </w:r>
-      <w:r>
-        <w:rPr>
-          <w:rFonts w:ascii="David" w:hAnsi="David" w:cs="David"/>
-          <w:color w:val="000000" w:themeColor="text1"/>
-          <w:sz w:val="22"/>
-          <w:szCs w:val="22"/>
-          <w:rtl/>
-        </w:rPr>
-        <w:t>–</w:t>
-      </w:r>
-      <w:r>
-        <w:rPr>
-          <w:rFonts w:ascii="David" w:hAnsi="David" w:cs="David" w:hint="cs"/>
-          <w:color w:val="000000" w:themeColor="text1"/>
-          <w:sz w:val="22"/>
-          <w:szCs w:val="22"/>
-          <w:rtl/>
-        </w:rPr>
-        <w:t xml:space="preserve"> קבל, אחרת.</w:t>
-      </w:r>
-      <w:r>
-        <w:rPr>
-          <w:rFonts w:ascii="David" w:hAnsi="David" w:cs="David" w:hint="cs"/>
-          <w:color w:val="000000" w:themeColor="text1"/>
-          <w:sz w:val="22"/>
-          <w:szCs w:val="22"/>
-          <w:rtl/>
-        </w:rPr>
-        <w:t xml:space="preserve"> </w:t>
-      </w:r>
-      <w:r>
-        <w:rPr>
-          <w:rFonts w:ascii="David" w:hAnsi="David" w:cs="David" w:hint="cs"/>
-          <w:color w:val="A6A6A6" w:themeColor="background1" w:themeShade="A6"/>
-          <w:sz w:val="22"/>
-          <w:szCs w:val="22"/>
-          <w:rtl/>
-        </w:rPr>
-        <w:t>(יכולנו לשים כל מילה אחרת באותה מידה)</w:t>
-      </w:r>
-    </w:p>
-    <w:p>
-      <w:pPr>
-        <w:pStyle w:val="ListParagraph"/>
-        <w:numPr>
-          <w:ilvl w:val="0"/>
-          <w:numId w:val="37"/>
-        </w:numPr>
-        <w:bidi/>
-        <w:spacing w:line="276" w:lineRule="auto"/>
-        <w:rPr>
-          <w:rFonts w:ascii="David" w:hAnsi="David" w:cs="David"/>
-          <w:i/>
-          <w:color w:val="000000" w:themeColor="text1"/>
-          <w:sz w:val="22"/>
-          <w:szCs w:val="22"/>
-          <w:rtl/>
-        </w:rPr>
-      </w:pPr>
-      <w:r>
-        <w:rPr>
-          <w:rFonts w:ascii="David" w:hAnsi="David" w:cs="David" w:hint="cs"/>
-          <w:color w:val="000000" w:themeColor="text1"/>
-          <w:sz w:val="22"/>
-          <w:szCs w:val="22"/>
-          <w:rtl/>
-        </w:rPr>
-        <w:t xml:space="preserve">הרץ את </w:t>
-      </w:r>
-      <m:oMath>
-        <m:r>
-          <w:rPr>
-            <w:rFonts w:ascii="Cambria Math" w:hAnsi="Cambria Math" w:cs="David"/>
-            <w:color w:val="000000" w:themeColor="text1"/>
-            <w:sz w:val="22"/>
-            <w:szCs w:val="22"/>
-          </w:rPr>
-          <m:t>M</m:t>
-        </m:r>
-      </m:oMath>
-      <w:r>
-        <w:rPr>
-          <w:rFonts w:ascii="David" w:hAnsi="David" w:cs="David" w:hint="cs"/>
-          <w:color w:val="000000" w:themeColor="text1"/>
-          <w:sz w:val="22"/>
-          <w:szCs w:val="22"/>
-          <w:rtl/>
-        </w:rPr>
-        <w:t xml:space="preserve"> על </w:t>
-      </w:r>
-      <m:oMath>
-        <m:r>
-          <w:rPr>
-            <w:rFonts w:ascii="Cambria Math" w:hAnsi="Cambria Math" w:cs="David"/>
-            <w:color w:val="000000" w:themeColor="text1"/>
-            <w:sz w:val="22"/>
-            <w:szCs w:val="22"/>
-          </w:rPr>
-          <m:t>w</m:t>
-        </m:r>
-      </m:oMath>
-      <w:r>
-        <w:rPr>
-          <w:rFonts w:ascii="David" w:hAnsi="David" w:cs="David" w:hint="cs"/>
-          <w:color w:val="000000" w:themeColor="text1"/>
-          <w:sz w:val="22"/>
-          <w:szCs w:val="22"/>
-          <w:rtl/>
-        </w:rPr>
-        <w:t xml:space="preserve"> </w:t>
-      </w:r>
-      <w:r>
-        <w:rPr>
-          <w:rFonts w:ascii="David" w:hAnsi="David" w:cs="David" w:hint="cs"/>
-          <w:color w:val="000000" w:themeColor="text1"/>
-          <w:sz w:val="22"/>
-          <w:szCs w:val="22"/>
-          <w:rtl/>
-        </w:rPr>
-        <w:t>, אם מקבלת או דוחה - קבל</w:t>
-      </w:r>
-      <w:r>
-        <w:rPr>
-          <w:rFonts w:ascii="David" w:hAnsi="David" w:cs="David" w:hint="cs"/>
-          <w:color w:val="000000" w:themeColor="text1"/>
-          <w:sz w:val="22"/>
-          <w:szCs w:val="22"/>
-          <w:rtl/>
-        </w:rPr>
-        <w:t>.</w:t>
-      </w:r>
-    </w:p>
-    <w:p>
-      <w:pPr>
-        <w:bidi/>
-        <w:spacing w:line="276" w:lineRule="auto"/>
-        <w:jc w:val="both"/>
-        <w:rPr>
-          <w:rFonts w:ascii="David" w:hAnsi="David" w:cs="David"/>
-          <w:color w:val="000000" w:themeColor="text1"/>
-          <w:sz w:val="22"/>
-          <w:szCs w:val="22"/>
-          <w:rtl/>
-        </w:rPr>
-      </w:pPr>
-      <m:oMath>
-        <m:sSub>
-          <m:sSubPr>
-            <m:ctrlPr>
-              <w:rPr>
-                <w:rFonts w:ascii="Cambria Math" w:hAnsi="Cambria Math" w:cs="David"/>
-                <w:i/>
-                <w:color w:val="000000" w:themeColor="text1"/>
-                <w:sz w:val="22"/>
-                <w:szCs w:val="22"/>
-              </w:rPr>
-            </m:ctrlPr>
-          </m:sSubPr>
-          <m:e>
-            <m:r>
-              <w:rPr>
-                <w:rFonts w:ascii="Cambria Math" w:hAnsi="Cambria Math" w:cs="David"/>
-                <w:color w:val="000000" w:themeColor="text1"/>
-                <w:sz w:val="22"/>
-                <w:szCs w:val="22"/>
-              </w:rPr>
-              <m:t>M</m:t>
-            </m:r>
-          </m:e>
-          <m:sub>
-            <m:r>
-              <w:rPr>
-                <w:rFonts w:ascii="Cambria Math" w:hAnsi="Cambria Math" w:cs="David"/>
-                <w:color w:val="000000" w:themeColor="text1"/>
-                <w:sz w:val="22"/>
-                <w:szCs w:val="22"/>
-              </w:rPr>
-              <m:t>2</m:t>
-            </m:r>
-          </m:sub>
-        </m:sSub>
-      </m:oMath>
-      <w:r>
-        <w:rPr>
-          <w:rFonts w:ascii="David" w:hAnsi="David" w:cs="David" w:hint="cs"/>
-          <w:color w:val="000000" w:themeColor="text1"/>
-          <w:sz w:val="22"/>
-          <w:szCs w:val="22"/>
-          <w:rtl/>
-        </w:rPr>
-        <w:t xml:space="preserve"> </w:t>
-      </w:r>
-      <w:r>
-        <w:rPr>
-          <w:rFonts w:ascii="David" w:hAnsi="David" w:cs="David"/>
-          <w:color w:val="000000" w:themeColor="text1"/>
-          <w:sz w:val="22"/>
-          <w:szCs w:val="22"/>
-          <w:rtl/>
-        </w:rPr>
-        <w:t>–</w:t>
-      </w:r>
-      <w:r>
-        <w:rPr>
-          <w:rFonts w:ascii="David" w:hAnsi="David" w:cs="David" w:hint="cs"/>
-          <w:color w:val="000000" w:themeColor="text1"/>
-          <w:sz w:val="22"/>
-          <w:szCs w:val="22"/>
-          <w:rtl/>
-        </w:rPr>
-        <w:t xml:space="preserve"> מכונת טיורינג שדוחה כל מילה.</w:t>
-      </w:r>
-      <w:r>
-        <w:rPr>
-          <w:rFonts w:ascii="David" w:hAnsi="David" w:cs="David" w:hint="cs"/>
-          <w:color w:val="000000" w:themeColor="text1"/>
-          <w:sz w:val="22"/>
-          <w:szCs w:val="22"/>
-          <w:rtl/>
-        </w:rPr>
-        <w:t xml:space="preserve"> כלומר </w:t>
-      </w:r>
-      <m:oMath>
-        <m:r>
-          <w:rPr>
-            <w:rFonts w:ascii="Cambria Math" w:hAnsi="Cambria Math" w:cs="David"/>
-            <w:color w:val="000000" w:themeColor="text1"/>
-            <w:sz w:val="22"/>
-            <w:szCs w:val="22"/>
-          </w:rPr>
-          <m:t>L</m:t>
-        </m:r>
-        <m:d>
-          <m:dPr>
-            <m:ctrlPr>
-              <w:rPr>
-                <w:rFonts w:ascii="Cambria Math" w:hAnsi="Cambria Math" w:cs="David"/>
-                <w:i/>
-                <w:color w:val="000000" w:themeColor="text1"/>
-                <w:sz w:val="22"/>
-                <w:szCs w:val="22"/>
-              </w:rPr>
-            </m:ctrlPr>
-          </m:dPr>
-          <m:e>
-            <m:sSub>
-              <m:sSubPr>
-                <m:ctrlPr>
-                  <w:rPr>
-                    <w:rFonts w:ascii="Cambria Math" w:hAnsi="Cambria Math" w:cs="David"/>
-                    <w:i/>
-                    <w:color w:val="000000" w:themeColor="text1"/>
-                    <w:sz w:val="22"/>
-                    <w:szCs w:val="22"/>
-                  </w:rPr>
-                </m:ctrlPr>
-              </m:sSubPr>
-              <m:e>
-                <m:r>
-                  <w:rPr>
-                    <w:rFonts w:ascii="Cambria Math" w:hAnsi="Cambria Math" w:cs="David"/>
-                    <w:color w:val="000000" w:themeColor="text1"/>
-                    <w:sz w:val="22"/>
-                    <w:szCs w:val="22"/>
-                  </w:rPr>
-                  <m:t>M</m:t>
-                </m:r>
-              </m:e>
-              <m:sub>
-                <m:r>
-                  <w:rPr>
-                    <w:rFonts w:ascii="Cambria Math" w:hAnsi="Cambria Math" w:cs="David"/>
-                    <w:color w:val="000000" w:themeColor="text1"/>
-                    <w:sz w:val="22"/>
-                    <w:szCs w:val="22"/>
-                  </w:rPr>
-                  <m:t>2</m:t>
-                </m:r>
-              </m:sub>
-            </m:sSub>
-          </m:e>
-        </m:d>
-        <m:r>
-          <w:rPr>
-            <w:rFonts w:ascii="Cambria Math" w:hAnsi="Cambria Math" w:cs="David"/>
-            <w:color w:val="000000" w:themeColor="text1"/>
-            <w:sz w:val="22"/>
-            <w:szCs w:val="22"/>
-          </w:rPr>
-          <m:t>=∅</m:t>
-        </m:r>
-      </m:oMath>
-    </w:p>
-    <w:p>
-      <w:pPr>
-        <w:bidi/>
-        <w:spacing w:line="276" w:lineRule="auto"/>
-        <w:jc w:val="both"/>
-        <w:rPr>
-          <w:rFonts w:ascii="David" w:hAnsi="David" w:cs="David"/>
-          <w:color w:val="000000" w:themeColor="text1"/>
-          <w:sz w:val="22"/>
-          <w:szCs w:val="22"/>
-          <w:rtl/>
-        </w:rPr>
-      </w:pPr>
-    </w:p>
-    <w:p>
-      <w:pPr>
-        <w:bidi/>
-        <w:spacing w:line="276" w:lineRule="auto"/>
-        <w:jc w:val="both"/>
-        <w:rPr>
-          <w:rFonts w:ascii="David" w:hAnsi="David" w:cs="David"/>
-          <w:color w:val="000000" w:themeColor="text1"/>
-          <w:sz w:val="22"/>
-          <w:szCs w:val="22"/>
-          <w:rtl/>
-        </w:rPr>
-      </w:pPr>
-      <w:r>
-        <w:rPr>
-          <w:rFonts w:ascii="David" w:hAnsi="David" w:cs="David" w:hint="cs"/>
-          <w:color w:val="000000" w:themeColor="text1"/>
-          <w:sz w:val="22"/>
-          <w:szCs w:val="22"/>
-          <w:rtl/>
-        </w:rPr>
-        <w:t>נוכיח שהרדוקציה עובדת.</w:t>
-      </w:r>
-    </w:p>
-    <w:p>
-      <w:pPr>
-        <w:pStyle w:val="ListParagraph"/>
-        <w:numPr>
-          <w:ilvl w:val="0"/>
-          <w:numId w:val="22"/>
-        </w:numPr>
-        <w:bidi/>
-        <w:spacing w:line="276" w:lineRule="auto"/>
-        <w:rPr>
-          <w:rFonts w:ascii="David" w:hAnsi="David" w:cs="David"/>
-          <w:color w:val="000000" w:themeColor="text1"/>
-          <w:sz w:val="22"/>
-          <w:szCs w:val="22"/>
-          <w:rtl/>
-        </w:rPr>
-      </w:pPr>
-      <w:r>
-        <w:rPr>
-          <w:rFonts w:ascii="David" w:hAnsi="David" w:cs="David" w:hint="cs"/>
-          <w:color w:val="000000" w:themeColor="text1"/>
-          <w:sz w:val="22"/>
-          <w:szCs w:val="22"/>
-          <w:rtl/>
-        </w:rPr>
-        <w:t xml:space="preserve">אם </w:t>
-      </w:r>
-      <m:oMath>
-        <m:r>
-          <w:rPr>
-            <w:rFonts w:ascii="Cambria Math" w:hAnsi="Cambria Math" w:cs="David"/>
-            <w:color w:val="000000" w:themeColor="text1"/>
-            <w:sz w:val="22"/>
-            <w:szCs w:val="22"/>
-          </w:rPr>
-          <m:t>&lt;M,w&gt;∈NOT-</m:t>
-        </m:r>
-        <m:r>
-          <w:rPr>
-            <w:rFonts w:ascii="Cambria Math" w:hAnsi="Cambria Math" w:cs="David"/>
-            <w:color w:val="000000" w:themeColor="text1"/>
-            <w:sz w:val="22"/>
-            <w:szCs w:val="22"/>
-          </w:rPr>
-          <m:t>HALT</m:t>
-        </m:r>
-      </m:oMath>
-      <w:r>
-        <w:rPr>
-          <w:rFonts w:ascii="David" w:hAnsi="David" w:cs="David" w:hint="cs"/>
-          <w:color w:val="000000" w:themeColor="text1"/>
-          <w:sz w:val="22"/>
-          <w:szCs w:val="22"/>
-          <w:rtl/>
-        </w:rPr>
-        <w:t xml:space="preserve">, אז </w:t>
-      </w:r>
-      <m:oMath>
-        <m:r>
-          <w:rPr>
-            <w:rFonts w:ascii="Cambria Math" w:hAnsi="Cambria Math" w:cs="David"/>
-            <w:color w:val="000000" w:themeColor="text1"/>
-            <w:sz w:val="22"/>
-            <w:szCs w:val="22"/>
-          </w:rPr>
-          <m:t>M</m:t>
-        </m:r>
-      </m:oMath>
-      <w:r>
-        <w:rPr>
-          <w:rFonts w:ascii="David" w:hAnsi="David" w:cs="David" w:hint="cs"/>
-          <w:color w:val="000000" w:themeColor="text1"/>
-          <w:sz w:val="22"/>
-          <w:szCs w:val="22"/>
-          <w:rtl/>
-        </w:rPr>
-        <w:t xml:space="preserve"> </w:t>
-      </w:r>
-      <w:r>
-        <w:rPr>
-          <w:rFonts w:ascii="David" w:hAnsi="David" w:cs="David" w:hint="cs"/>
-          <w:color w:val="000000" w:themeColor="text1"/>
-          <w:sz w:val="22"/>
-          <w:szCs w:val="22"/>
-          <w:rtl/>
-        </w:rPr>
-        <w:t>לא עוצרת</w:t>
-      </w:r>
-      <w:r>
-        <w:rPr>
-          <w:rFonts w:ascii="David" w:hAnsi="David" w:cs="David" w:hint="cs"/>
-          <w:color w:val="000000" w:themeColor="text1"/>
-          <w:sz w:val="22"/>
-          <w:szCs w:val="22"/>
-          <w:rtl/>
-        </w:rPr>
-        <w:t xml:space="preserve"> </w:t>
-      </w:r>
-      <w:r>
-        <w:rPr>
-          <w:rFonts w:ascii="David" w:hAnsi="David" w:cs="David" w:hint="cs"/>
-          <w:color w:val="000000" w:themeColor="text1"/>
-          <w:sz w:val="22"/>
-          <w:szCs w:val="22"/>
-          <w:rtl/>
-        </w:rPr>
-        <w:t>על</w:t>
-      </w:r>
-      <w:r>
-        <w:rPr>
-          <w:rFonts w:ascii="David" w:hAnsi="David" w:cs="David" w:hint="cs"/>
-          <w:color w:val="000000" w:themeColor="text1"/>
-          <w:sz w:val="22"/>
-          <w:szCs w:val="22"/>
-          <w:rtl/>
-        </w:rPr>
-        <w:t xml:space="preserve"> </w:t>
-      </w:r>
-      <m:oMath>
-        <m:r>
-          <w:rPr>
-            <w:rFonts w:ascii="Cambria Math" w:hAnsi="Cambria Math" w:cs="David"/>
-            <w:color w:val="000000" w:themeColor="text1"/>
-            <w:sz w:val="22"/>
-            <w:szCs w:val="22"/>
-          </w:rPr>
-          <m:t xml:space="preserve"> w</m:t>
-        </m:r>
-      </m:oMath>
-      <w:r>
-        <w:rPr>
-          <w:rFonts w:ascii="David" w:hAnsi="David" w:cs="David" w:hint="cs"/>
-          <w:color w:val="000000" w:themeColor="text1"/>
-          <w:sz w:val="22"/>
-          <w:szCs w:val="22"/>
-          <w:rtl/>
-        </w:rPr>
-        <w:t xml:space="preserve"> </w:t>
-      </w:r>
-      <m:oMath>
-        <m:r>
-          <w:rPr>
-            <w:rFonts w:ascii="Cambria Math" w:hAnsi="Cambria Math" w:cs="David"/>
-            <w:color w:val="000000" w:themeColor="text1"/>
-            <w:sz w:val="22"/>
-            <w:szCs w:val="22"/>
-          </w:rPr>
-          <m:t>⇐</m:t>
-        </m:r>
-      </m:oMath>
-      <w:r>
-        <w:rPr>
-          <w:rFonts w:ascii="David" w:hAnsi="David" w:cs="David" w:hint="cs"/>
-          <w:color w:val="000000" w:themeColor="text1"/>
-          <w:sz w:val="22"/>
-          <w:szCs w:val="22"/>
-          <w:rtl/>
-        </w:rPr>
-        <w:t xml:space="preserve"> </w:t>
-      </w:r>
-      <m:oMath>
-        <m:sSub>
-          <m:sSubPr>
-            <m:ctrlPr>
-              <w:rPr>
-                <w:rFonts w:ascii="Cambria Math" w:hAnsi="Cambria Math" w:cs="David"/>
-                <w:i/>
-                <w:color w:val="000000" w:themeColor="text1"/>
-                <w:sz w:val="22"/>
-                <w:szCs w:val="22"/>
-              </w:rPr>
-            </m:ctrlPr>
-          </m:sSubPr>
-          <m:e>
-            <m:r>
-              <w:rPr>
-                <w:rFonts w:ascii="Cambria Math" w:hAnsi="Cambria Math" w:cs="David"/>
-                <w:color w:val="000000" w:themeColor="text1"/>
-                <w:sz w:val="22"/>
-                <w:szCs w:val="22"/>
-              </w:rPr>
-              <m:t>M</m:t>
-            </m:r>
-          </m:e>
-          <m:sub>
-            <m:r>
-              <w:rPr>
-                <w:rFonts w:ascii="Cambria Math" w:hAnsi="Cambria Math" w:cs="David"/>
-                <w:color w:val="000000" w:themeColor="text1"/>
-                <w:sz w:val="22"/>
-                <w:szCs w:val="22"/>
-              </w:rPr>
-              <m:t>1</m:t>
-            </m:r>
-          </m:sub>
-        </m:sSub>
-      </m:oMath>
-      <w:r>
-        <w:rPr>
-          <w:rFonts w:ascii="David" w:hAnsi="David" w:cs="David" w:hint="cs"/>
-          <w:color w:val="000000" w:themeColor="text1"/>
-          <w:sz w:val="22"/>
-          <w:szCs w:val="22"/>
-          <w:rtl/>
-        </w:rPr>
-        <w:t xml:space="preserve"> </w:t>
-      </w:r>
-      <w:r>
-        <w:rPr>
-          <w:rFonts w:ascii="David" w:hAnsi="David" w:cs="David" w:hint="cs"/>
-          <w:color w:val="000000" w:themeColor="text1"/>
-          <w:sz w:val="22"/>
-          <w:szCs w:val="22"/>
-          <w:rtl/>
-        </w:rPr>
-        <w:t xml:space="preserve">מקבלת רק את הקלט שהוא המילה הריקה, עבור כל מילה שהיא לא </w:t>
-      </w:r>
-      <m:oMath>
-        <m:r>
-          <w:rPr>
-            <w:rFonts w:ascii="Cambria Math" w:hAnsi="Cambria Math" w:cs="Cambria Math" w:hint="cs"/>
-            <w:color w:val="000000" w:themeColor="text1"/>
-            <w:sz w:val="22"/>
-            <w:szCs w:val="22"/>
-            <w:rtl/>
-          </w:rPr>
-          <m:t>ε</m:t>
-        </m:r>
-      </m:oMath>
-      <w:r>
-        <w:rPr>
-          <w:rFonts w:ascii="David" w:hAnsi="David" w:cs="David" w:hint="cs"/>
-          <w:color w:val="000000" w:themeColor="text1"/>
-          <w:sz w:val="22"/>
-          <w:szCs w:val="22"/>
-          <w:rtl/>
-        </w:rPr>
-        <w:t xml:space="preserve"> </w:t>
-      </w:r>
-      <w:r>
-        <w:rPr>
-          <w:rFonts w:ascii="David" w:hAnsi="David" w:cs="David" w:hint="cs"/>
-          <w:color w:val="000000" w:themeColor="text1"/>
-          <w:sz w:val="22"/>
-          <w:szCs w:val="22"/>
-          <w:rtl/>
-        </w:rPr>
-        <w:t xml:space="preserve">נריץ את </w:t>
-      </w:r>
-      <w:r>
-        <w:rPr>
-          <w:rFonts w:ascii="David" w:hAnsi="David" w:cs="David" w:hint="cs"/>
-          <w:color w:val="000000" w:themeColor="text1"/>
-          <w:sz w:val="22"/>
-          <w:szCs w:val="22"/>
-        </w:rPr>
-        <w:t>M</w:t>
-      </w:r>
-      <w:r>
-        <w:rPr>
-          <w:rFonts w:ascii="David" w:hAnsi="David" w:cs="David" w:hint="cs"/>
-          <w:color w:val="000000" w:themeColor="text1"/>
-          <w:sz w:val="22"/>
-          <w:szCs w:val="22"/>
-          <w:rtl/>
-        </w:rPr>
-        <w:t xml:space="preserve"> על </w:t>
-      </w:r>
-      <w:r>
-        <w:rPr>
-          <w:rFonts w:ascii="David" w:hAnsi="David" w:cs="David"/>
-          <w:color w:val="000000" w:themeColor="text1"/>
-          <w:sz w:val="22"/>
-          <w:szCs w:val="22"/>
-        </w:rPr>
-        <w:t>w</w:t>
-      </w:r>
-      <w:r>
-        <w:rPr>
-          <w:rFonts w:ascii="David" w:hAnsi="David" w:cs="David" w:hint="cs"/>
-          <w:color w:val="000000" w:themeColor="text1"/>
-          <w:sz w:val="22"/>
-          <w:szCs w:val="22"/>
-          <w:rtl/>
-        </w:rPr>
-        <w:t xml:space="preserve"> ונפעל כמוה, ומשום ש-</w:t>
-      </w:r>
-      <w:r>
-        <w:rPr>
-          <w:rFonts w:ascii="David" w:hAnsi="David" w:cs="David" w:hint="cs"/>
-          <w:color w:val="000000" w:themeColor="text1"/>
-          <w:sz w:val="22"/>
-          <w:szCs w:val="22"/>
-        </w:rPr>
-        <w:t>M</w:t>
-      </w:r>
-      <w:r>
-        <w:rPr>
-          <w:rFonts w:ascii="David" w:hAnsi="David" w:cs="David" w:hint="cs"/>
-          <w:color w:val="000000" w:themeColor="text1"/>
-          <w:sz w:val="22"/>
-          <w:szCs w:val="22"/>
-          <w:rtl/>
-        </w:rPr>
-        <w:t xml:space="preserve"> </w:t>
-      </w:r>
-      <w:r>
-        <w:rPr>
-          <w:rFonts w:ascii="David" w:hAnsi="David" w:cs="David" w:hint="cs"/>
-          <w:color w:val="000000" w:themeColor="text1"/>
-          <w:sz w:val="22"/>
-          <w:szCs w:val="22"/>
-          <w:rtl/>
-        </w:rPr>
-        <w:t>נכנסת ללולאה אינסופית לא נקבל עוד אף מילה אחרת</w:t>
-      </w:r>
-      <w:r>
-        <w:rPr>
-          <w:rFonts w:ascii="David" w:hAnsi="David" w:cs="David" w:hint="cs"/>
-          <w:color w:val="000000" w:themeColor="text1"/>
-          <w:sz w:val="22"/>
-          <w:szCs w:val="22"/>
-          <w:rtl/>
-        </w:rPr>
-        <w:t xml:space="preserve">. כלומר השפה של </w:t>
-      </w:r>
-      <m:oMath>
-        <m:sSub>
-          <m:sSubPr>
-            <m:ctrlPr>
-              <w:rPr>
-                <w:rFonts w:ascii="Cambria Math" w:hAnsi="Cambria Math" w:cs="David"/>
-                <w:i/>
-                <w:color w:val="000000" w:themeColor="text1"/>
-                <w:sz w:val="22"/>
-                <w:szCs w:val="22"/>
-              </w:rPr>
-            </m:ctrlPr>
-          </m:sSubPr>
-          <m:e>
-            <m:r>
-              <w:rPr>
-                <w:rFonts w:ascii="Cambria Math" w:hAnsi="Cambria Math" w:cs="David"/>
-                <w:color w:val="000000" w:themeColor="text1"/>
-                <w:sz w:val="22"/>
-                <w:szCs w:val="22"/>
-              </w:rPr>
-              <m:t>M</m:t>
-            </m:r>
-          </m:e>
-          <m:sub>
-            <m:r>
-              <w:rPr>
-                <w:rFonts w:ascii="Cambria Math" w:hAnsi="Cambria Math" w:cs="David"/>
-                <w:color w:val="000000" w:themeColor="text1"/>
-                <w:sz w:val="22"/>
-                <w:szCs w:val="22"/>
-              </w:rPr>
-              <m:t>1</m:t>
-            </m:r>
-          </m:sub>
-        </m:sSub>
-      </m:oMath>
-      <w:r>
-        <w:rPr>
-          <w:rFonts w:ascii="David" w:hAnsi="David" w:cs="David" w:hint="cs"/>
-          <w:color w:val="000000" w:themeColor="text1"/>
-          <w:sz w:val="22"/>
-          <w:szCs w:val="22"/>
-          <w:rtl/>
-        </w:rPr>
-        <w:t xml:space="preserve"> </w:t>
-      </w:r>
-      <w:r>
-        <w:rPr>
-          <w:rFonts w:ascii="David" w:hAnsi="David" w:cs="David" w:hint="cs"/>
-          <w:color w:val="000000" w:themeColor="text1"/>
-          <w:sz w:val="22"/>
-          <w:szCs w:val="22"/>
-          <w:rtl/>
-        </w:rPr>
-        <w:t xml:space="preserve"> היא </w:t>
-      </w:r>
-      <m:oMath>
-        <m:r>
-          <w:rPr>
-            <w:rFonts w:ascii="Cambria Math" w:hAnsi="Cambria Math" w:cs="David"/>
-            <w:color w:val="000000" w:themeColor="text1"/>
-            <w:sz w:val="22"/>
-            <w:szCs w:val="22"/>
-          </w:rPr>
-          <m:t>L</m:t>
-        </m:r>
-        <m:d>
-          <m:dPr>
-            <m:ctrlPr>
-              <w:rPr>
-                <w:rFonts w:ascii="Cambria Math" w:hAnsi="Cambria Math" w:cs="David"/>
-                <w:i/>
-                <w:color w:val="000000" w:themeColor="text1"/>
-                <w:sz w:val="22"/>
-                <w:szCs w:val="22"/>
-              </w:rPr>
-            </m:ctrlPr>
-          </m:dPr>
-          <m:e>
-            <m:sSub>
-              <m:sSubPr>
-                <m:ctrlPr>
-                  <w:rPr>
-                    <w:rFonts w:ascii="Cambria Math" w:hAnsi="Cambria Math" w:cs="David"/>
-                    <w:i/>
-                    <w:color w:val="000000" w:themeColor="text1"/>
-                    <w:sz w:val="22"/>
-                    <w:szCs w:val="22"/>
-                  </w:rPr>
-                </m:ctrlPr>
-              </m:sSubPr>
-              <m:e>
-                <m:r>
-                  <w:rPr>
-                    <w:rFonts w:ascii="Cambria Math" w:hAnsi="Cambria Math" w:cs="David"/>
-                    <w:color w:val="000000" w:themeColor="text1"/>
-                    <w:sz w:val="22"/>
-                    <w:szCs w:val="22"/>
-                  </w:rPr>
-                  <m:t>M</m:t>
-                </m:r>
-              </m:e>
-              <m:sub>
-                <m:r>
-                  <w:rPr>
-                    <w:rFonts w:ascii="Cambria Math" w:hAnsi="Cambria Math" w:cs="David"/>
-                    <w:color w:val="000000" w:themeColor="text1"/>
-                    <w:sz w:val="22"/>
-                    <w:szCs w:val="22"/>
-                  </w:rPr>
-                  <m:t>1</m:t>
-                </m:r>
-              </m:sub>
-            </m:sSub>
-          </m:e>
-        </m:d>
-        <m:r>
-          <w:rPr>
-            <w:rFonts w:ascii="Cambria Math" w:hAnsi="Cambria Math" w:cs="David"/>
-            <w:color w:val="000000" w:themeColor="text1"/>
-            <w:sz w:val="22"/>
-            <w:szCs w:val="22"/>
-          </w:rPr>
-          <m:t>={ε}</m:t>
-        </m:r>
-      </m:oMath>
-      <w:r>
-        <w:rPr>
-          <w:rFonts w:ascii="David" w:hAnsi="David" w:cs="David" w:hint="cs"/>
-          <w:color w:val="000000" w:themeColor="text1"/>
-          <w:sz w:val="22"/>
-          <w:szCs w:val="22"/>
-          <w:rtl/>
-        </w:rPr>
-        <w:t xml:space="preserve">, </w:t>
-      </w:r>
-      <m:oMath>
-        <m:d>
-          <m:dPr>
-            <m:begChr m:val="|"/>
-            <m:endChr m:val="|"/>
-            <m:ctrlPr>
-              <w:rPr>
-                <w:rFonts w:ascii="Cambria Math" w:hAnsi="Cambria Math" w:cs="David"/>
-                <w:i/>
-                <w:color w:val="000000" w:themeColor="text1"/>
-                <w:sz w:val="22"/>
-                <w:szCs w:val="22"/>
-              </w:rPr>
-            </m:ctrlPr>
-          </m:dPr>
-          <m:e>
-            <m:r>
-              <w:rPr>
-                <w:rFonts w:ascii="Cambria Math" w:hAnsi="Cambria Math" w:cs="David"/>
-                <w:color w:val="000000" w:themeColor="text1"/>
-                <w:sz w:val="22"/>
-                <w:szCs w:val="22"/>
-              </w:rPr>
-              <m:t>L</m:t>
-            </m:r>
-            <m:d>
-              <m:dPr>
-                <m:ctrlPr>
-                  <w:rPr>
-                    <w:rFonts w:ascii="Cambria Math" w:hAnsi="Cambria Math" w:cs="David"/>
-                    <w:i/>
-                    <w:color w:val="000000" w:themeColor="text1"/>
-                    <w:sz w:val="22"/>
-                    <w:szCs w:val="22"/>
-                  </w:rPr>
-                </m:ctrlPr>
-              </m:dPr>
-              <m:e>
-                <m:sSub>
-                  <m:sSubPr>
-                    <m:ctrlPr>
-                      <w:rPr>
-                        <w:rFonts w:ascii="Cambria Math" w:hAnsi="Cambria Math" w:cs="David"/>
-                        <w:i/>
-                        <w:color w:val="000000" w:themeColor="text1"/>
-                        <w:sz w:val="22"/>
-                        <w:szCs w:val="22"/>
-                      </w:rPr>
-                    </m:ctrlPr>
-                  </m:sSubPr>
-                  <m:e>
-                    <m:r>
-                      <w:rPr>
-                        <w:rFonts w:ascii="Cambria Math" w:hAnsi="Cambria Math" w:cs="David"/>
-                        <w:color w:val="000000" w:themeColor="text1"/>
-                        <w:sz w:val="22"/>
-                        <w:szCs w:val="22"/>
-                      </w:rPr>
-                      <m:t>M</m:t>
-                    </m:r>
-                  </m:e>
-                  <m:sub>
-                    <m:r>
-                      <w:rPr>
-                        <w:rFonts w:ascii="Cambria Math" w:hAnsi="Cambria Math" w:cs="David"/>
-                        <w:color w:val="000000" w:themeColor="text1"/>
-                        <w:sz w:val="22"/>
-                        <w:szCs w:val="22"/>
-                      </w:rPr>
-                      <m:t>1</m:t>
-                    </m:r>
-                  </m:sub>
-                </m:sSub>
-              </m:e>
-            </m:d>
-          </m:e>
-        </m:d>
-        <m:r>
-          <w:rPr>
-            <w:rFonts w:ascii="Cambria Math" w:hAnsi="Cambria Math" w:cs="David"/>
-            <w:color w:val="000000" w:themeColor="text1"/>
-            <w:sz w:val="22"/>
-            <w:szCs w:val="22"/>
-          </w:rPr>
-          <m:t>=1</m:t>
-        </m:r>
-      </m:oMath>
-      <w:r>
-        <w:rPr>
-          <w:rFonts w:ascii="David" w:hAnsi="David" w:cs="David" w:hint="cs"/>
-          <w:color w:val="000000" w:themeColor="text1"/>
-          <w:sz w:val="22"/>
-          <w:szCs w:val="22"/>
-          <w:rtl/>
-        </w:rPr>
-        <w:t xml:space="preserve"> </w:t>
-      </w:r>
-      <w:r>
-        <w:rPr>
-          <w:rFonts w:ascii="David" w:hAnsi="David" w:cs="David" w:hint="cs"/>
-          <w:color w:val="000000" w:themeColor="text1"/>
-          <w:sz w:val="22"/>
-          <w:szCs w:val="22"/>
-          <w:rtl/>
-        </w:rPr>
-        <w:t xml:space="preserve">לכן מתקיים גם </w:t>
-      </w:r>
-      <m:oMath>
-        <m:r>
-          <w:rPr>
-            <w:rFonts w:ascii="Cambria Math" w:hAnsi="Cambria Math" w:cs="David"/>
-            <w:color w:val="000000" w:themeColor="text1"/>
-            <w:sz w:val="22"/>
-            <w:szCs w:val="22"/>
-          </w:rPr>
-          <m:t>&lt;</m:t>
-        </m:r>
-        <m:sSub>
-          <m:sSubPr>
-            <m:ctrlPr>
-              <w:rPr>
-                <w:rFonts w:ascii="Cambria Math" w:hAnsi="Cambria Math" w:cs="David"/>
-                <w:i/>
-                <w:color w:val="000000" w:themeColor="text1"/>
-                <w:sz w:val="22"/>
-                <w:szCs w:val="22"/>
-              </w:rPr>
-            </m:ctrlPr>
-          </m:sSubPr>
-          <m:e>
-            <m:r>
-              <w:rPr>
-                <w:rFonts w:ascii="Cambria Math" w:hAnsi="Cambria Math" w:cs="David"/>
-                <w:color w:val="000000" w:themeColor="text1"/>
-                <w:sz w:val="22"/>
-                <w:szCs w:val="22"/>
-              </w:rPr>
-              <m:t>M</m:t>
-            </m:r>
-          </m:e>
-          <m:sub>
-            <m:r>
-              <w:rPr>
-                <w:rFonts w:ascii="Cambria Math" w:hAnsi="Cambria Math" w:cs="David"/>
-                <w:color w:val="000000" w:themeColor="text1"/>
-                <w:sz w:val="22"/>
-                <w:szCs w:val="22"/>
-              </w:rPr>
-              <m:t>1</m:t>
-            </m:r>
-          </m:sub>
-        </m:sSub>
-        <m:r>
-          <w:rPr>
-            <w:rFonts w:ascii="Cambria Math" w:hAnsi="Cambria Math" w:cs="David"/>
-            <w:color w:val="000000" w:themeColor="text1"/>
-            <w:sz w:val="22"/>
-            <w:szCs w:val="22"/>
-          </w:rPr>
-          <m:t>,</m:t>
-        </m:r>
-        <m:sSub>
-          <m:sSubPr>
-            <m:ctrlPr>
-              <w:rPr>
-                <w:rFonts w:ascii="Cambria Math" w:hAnsi="Cambria Math" w:cs="David"/>
-                <w:i/>
-                <w:color w:val="000000" w:themeColor="text1"/>
-                <w:sz w:val="22"/>
-                <w:szCs w:val="22"/>
-              </w:rPr>
-            </m:ctrlPr>
-          </m:sSubPr>
-          <m:e>
-            <m:r>
-              <w:rPr>
-                <w:rFonts w:ascii="Cambria Math" w:hAnsi="Cambria Math" w:cs="David"/>
-                <w:color w:val="000000" w:themeColor="text1"/>
-                <w:sz w:val="22"/>
-                <w:szCs w:val="22"/>
-              </w:rPr>
-              <m:t>M</m:t>
-            </m:r>
-          </m:e>
-          <m:sub>
-            <m:r>
-              <w:rPr>
-                <w:rFonts w:ascii="Cambria Math" w:hAnsi="Cambria Math" w:cs="David"/>
-                <w:color w:val="000000" w:themeColor="text1"/>
-                <w:sz w:val="22"/>
-                <w:szCs w:val="22"/>
-              </w:rPr>
-              <m:t>2</m:t>
-            </m:r>
-          </m:sub>
-        </m:sSub>
-        <m:r>
-          <w:rPr>
-            <w:rFonts w:ascii="Cambria Math" w:hAnsi="Cambria Math" w:cs="David"/>
-            <w:color w:val="000000" w:themeColor="text1"/>
-            <w:sz w:val="22"/>
-            <w:szCs w:val="22"/>
-          </w:rPr>
-          <m:t>&gt;∈L</m:t>
-        </m:r>
-      </m:oMath>
-      <w:r>
-        <w:rPr>
-          <w:rFonts w:ascii="David" w:hAnsi="David" w:cs="David" w:hint="cs"/>
-          <w:color w:val="000000" w:themeColor="text1"/>
-          <w:sz w:val="22"/>
-          <w:szCs w:val="22"/>
-          <w:rtl/>
-        </w:rPr>
-        <w:t xml:space="preserve"> כי יש בשפה של </w:t>
-      </w:r>
-      <m:oMath>
-        <m:sSub>
-          <m:sSubPr>
-            <m:ctrlPr>
-              <w:rPr>
-                <w:rFonts w:ascii="Cambria Math" w:hAnsi="Cambria Math" w:cs="David"/>
-                <w:i/>
-                <w:color w:val="000000" w:themeColor="text1"/>
-                <w:sz w:val="22"/>
-                <w:szCs w:val="22"/>
-              </w:rPr>
-            </m:ctrlPr>
-          </m:sSubPr>
-          <m:e>
-            <m:r>
-              <w:rPr>
-                <w:rFonts w:ascii="Cambria Math" w:hAnsi="Cambria Math" w:cs="David"/>
-                <w:color w:val="000000" w:themeColor="text1"/>
-                <w:sz w:val="22"/>
-                <w:szCs w:val="22"/>
-              </w:rPr>
-              <m:t>M</m:t>
-            </m:r>
-          </m:e>
-          <m:sub>
-            <m:r>
-              <w:rPr>
-                <w:rFonts w:ascii="Cambria Math" w:hAnsi="Cambria Math" w:cs="David"/>
-                <w:color w:val="000000" w:themeColor="text1"/>
-                <w:sz w:val="22"/>
-                <w:szCs w:val="22"/>
-              </w:rPr>
-              <m:t>1</m:t>
-            </m:r>
-          </m:sub>
-        </m:sSub>
-      </m:oMath>
-      <w:r>
-        <w:rPr>
-          <w:rFonts w:ascii="David" w:hAnsi="David" w:cs="David" w:hint="cs"/>
-          <w:color w:val="000000" w:themeColor="text1"/>
-          <w:sz w:val="22"/>
-          <w:szCs w:val="22"/>
-          <w:rtl/>
-        </w:rPr>
-        <w:t xml:space="preserve"> כמות קבועה של מילים שאין ב-</w:t>
-      </w:r>
-      <m:oMath>
-        <m:sSub>
-          <m:sSubPr>
-            <m:ctrlPr>
-              <w:rPr>
-                <w:rFonts w:ascii="Cambria Math" w:hAnsi="Cambria Math" w:cs="David"/>
-                <w:i/>
-                <w:color w:val="000000" w:themeColor="text1"/>
-                <w:sz w:val="22"/>
-                <w:szCs w:val="22"/>
-              </w:rPr>
-            </m:ctrlPr>
-          </m:sSubPr>
-          <m:e>
-            <m:r>
-              <w:rPr>
-                <w:rFonts w:ascii="Cambria Math" w:hAnsi="Cambria Math" w:cs="David"/>
-                <w:color w:val="000000" w:themeColor="text1"/>
-                <w:sz w:val="22"/>
-                <w:szCs w:val="22"/>
-              </w:rPr>
-              <m:t>M</m:t>
-            </m:r>
-          </m:e>
-          <m:sub>
-            <m:r>
-              <w:rPr>
-                <w:rFonts w:ascii="Cambria Math" w:hAnsi="Cambria Math" w:cs="David"/>
-                <w:color w:val="000000" w:themeColor="text1"/>
-                <w:sz w:val="22"/>
-                <w:szCs w:val="22"/>
-              </w:rPr>
-              <m:t>2</m:t>
-            </m:r>
-          </m:sub>
-        </m:sSub>
-      </m:oMath>
-      <w:r>
-        <w:rPr>
-          <w:rFonts w:ascii="David" w:hAnsi="David" w:cs="David" w:hint="cs"/>
-          <w:color w:val="000000" w:themeColor="text1"/>
-          <w:sz w:val="22"/>
-          <w:szCs w:val="22"/>
-          <w:rtl/>
-        </w:rPr>
-        <w:t>.</w:t>
-      </w:r>
-    </w:p>
-    <w:p>
-      <w:pPr>
-        <w:pStyle w:val="ListParagraph"/>
-        <w:numPr>
-          <w:ilvl w:val="0"/>
-          <w:numId w:val="22"/>
-        </w:numPr>
-        <w:bidi/>
-        <w:spacing w:line="276" w:lineRule="auto"/>
-        <w:rPr>
-          <w:rFonts w:ascii="David" w:hAnsi="David" w:cs="David"/>
-          <w:color w:val="000000" w:themeColor="text1"/>
-          <w:sz w:val="22"/>
-          <w:szCs w:val="22"/>
-          <w:rtl/>
-        </w:rPr>
-      </w:pPr>
-      <w:r>
-        <w:rPr>
-          <w:rFonts w:ascii="David" w:hAnsi="David" w:cs="David" w:hint="cs"/>
-          <w:color w:val="000000" w:themeColor="text1"/>
-          <w:sz w:val="22"/>
-          <w:szCs w:val="22"/>
-          <w:rtl/>
-        </w:rPr>
-        <w:t xml:space="preserve">אם </w:t>
-      </w:r>
-      <m:oMath>
-        <m:r>
-          <w:rPr>
-            <w:rFonts w:ascii="Cambria Math" w:hAnsi="Cambria Math" w:cs="David"/>
-            <w:color w:val="000000" w:themeColor="text1"/>
-            <w:sz w:val="22"/>
-            <w:szCs w:val="22"/>
-          </w:rPr>
-          <m:t>&lt;M,w&gt;∉NOT-</m:t>
-        </m:r>
-        <m:r>
-          <w:rPr>
-            <w:rFonts w:ascii="Cambria Math" w:hAnsi="Cambria Math" w:cs="David"/>
-            <w:color w:val="000000" w:themeColor="text1"/>
-            <w:sz w:val="22"/>
-            <w:szCs w:val="22"/>
-          </w:rPr>
-          <m:t>HALT</m:t>
-        </m:r>
-      </m:oMath>
-      <w:r>
-        <w:rPr>
-          <w:rFonts w:ascii="David" w:hAnsi="David" w:cs="David" w:hint="cs"/>
-          <w:color w:val="000000" w:themeColor="text1"/>
-          <w:sz w:val="22"/>
-          <w:szCs w:val="22"/>
-          <w:rtl/>
-        </w:rPr>
-        <w:t xml:space="preserve">, אז </w:t>
-      </w:r>
-      <m:oMath>
-        <m:r>
-          <w:rPr>
-            <w:rFonts w:ascii="Cambria Math" w:hAnsi="Cambria Math" w:cs="David"/>
-            <w:color w:val="000000" w:themeColor="text1"/>
-            <w:sz w:val="22"/>
-            <w:szCs w:val="22"/>
-          </w:rPr>
-          <m:t>M</m:t>
-        </m:r>
-      </m:oMath>
-      <w:r>
-        <w:rPr>
-          <w:rFonts w:ascii="David" w:hAnsi="David" w:cs="David" w:hint="cs"/>
-          <w:color w:val="000000" w:themeColor="text1"/>
-          <w:sz w:val="22"/>
-          <w:szCs w:val="22"/>
-          <w:rtl/>
-        </w:rPr>
-        <w:t xml:space="preserve"> </w:t>
-      </w:r>
-      <w:r>
-        <w:rPr>
-          <w:rFonts w:ascii="David" w:hAnsi="David" w:cs="David" w:hint="cs"/>
-          <w:color w:val="000000" w:themeColor="text1"/>
-          <w:sz w:val="22"/>
-          <w:szCs w:val="22"/>
-          <w:rtl/>
-        </w:rPr>
-        <w:t>עוצרת</w:t>
-      </w:r>
-      <w:r>
-        <w:rPr>
-          <w:rFonts w:ascii="David" w:hAnsi="David" w:cs="David" w:hint="cs"/>
-          <w:color w:val="000000" w:themeColor="text1"/>
-          <w:sz w:val="22"/>
-          <w:szCs w:val="22"/>
-          <w:rtl/>
-        </w:rPr>
-        <w:t xml:space="preserve"> </w:t>
-      </w:r>
-      <w:r>
-        <w:rPr>
-          <w:rFonts w:ascii="David" w:hAnsi="David" w:cs="David" w:hint="cs"/>
-          <w:color w:val="000000" w:themeColor="text1"/>
-          <w:sz w:val="22"/>
-          <w:szCs w:val="22"/>
-          <w:rtl/>
-        </w:rPr>
-        <w:t>על</w:t>
-      </w:r>
-      <w:r>
-        <w:rPr>
-          <w:rFonts w:ascii="David" w:hAnsi="David" w:cs="David" w:hint="cs"/>
-          <w:color w:val="000000" w:themeColor="text1"/>
-          <w:sz w:val="22"/>
-          <w:szCs w:val="22"/>
-          <w:rtl/>
-        </w:rPr>
-        <w:t xml:space="preserve"> </w:t>
-      </w:r>
-      <m:oMath>
-        <m:r>
-          <w:rPr>
-            <w:rFonts w:ascii="Cambria Math" w:hAnsi="Cambria Math" w:cs="David"/>
-            <w:color w:val="000000" w:themeColor="text1"/>
-            <w:sz w:val="22"/>
-            <w:szCs w:val="22"/>
-          </w:rPr>
-          <m:t xml:space="preserve"> w</m:t>
-        </m:r>
-      </m:oMath>
-      <w:r>
-        <w:rPr>
-          <w:rFonts w:ascii="David" w:hAnsi="David" w:cs="David" w:hint="cs"/>
-          <w:color w:val="000000" w:themeColor="text1"/>
-          <w:sz w:val="22"/>
-          <w:szCs w:val="22"/>
-          <w:rtl/>
-        </w:rPr>
-        <w:t xml:space="preserve"> </w:t>
-      </w:r>
-      <m:oMath>
-        <m:r>
-          <w:rPr>
-            <w:rFonts w:ascii="Cambria Math" w:hAnsi="Cambria Math" w:cs="David"/>
-            <w:color w:val="000000" w:themeColor="text1"/>
-            <w:sz w:val="22"/>
-            <w:szCs w:val="22"/>
-          </w:rPr>
-          <m:t>⇐</m:t>
-        </m:r>
-      </m:oMath>
-      <w:r>
-        <w:rPr>
-          <w:rFonts w:ascii="David" w:hAnsi="David" w:cs="David" w:hint="cs"/>
-          <w:color w:val="000000" w:themeColor="text1"/>
-          <w:sz w:val="22"/>
-          <w:szCs w:val="22"/>
-          <w:rtl/>
-        </w:rPr>
-        <w:t xml:space="preserve"> </w:t>
-      </w:r>
-      <m:oMath>
-        <m:sSub>
-          <m:sSubPr>
-            <m:ctrlPr>
-              <w:rPr>
-                <w:rFonts w:ascii="Cambria Math" w:hAnsi="Cambria Math" w:cs="David"/>
-                <w:i/>
-                <w:color w:val="000000" w:themeColor="text1"/>
-                <w:sz w:val="22"/>
-                <w:szCs w:val="22"/>
-              </w:rPr>
-            </m:ctrlPr>
-          </m:sSubPr>
-          <m:e>
-            <m:r>
-              <w:rPr>
-                <w:rFonts w:ascii="Cambria Math" w:hAnsi="Cambria Math" w:cs="David"/>
-                <w:color w:val="000000" w:themeColor="text1"/>
-                <w:sz w:val="22"/>
-                <w:szCs w:val="22"/>
-              </w:rPr>
-              <m:t>M</m:t>
-            </m:r>
-          </m:e>
-          <m:sub>
-            <m:r>
-              <w:rPr>
-                <w:rFonts w:ascii="Cambria Math" w:hAnsi="Cambria Math" w:cs="David"/>
-                <w:color w:val="000000" w:themeColor="text1"/>
-                <w:sz w:val="22"/>
-                <w:szCs w:val="22"/>
-              </w:rPr>
-              <m:t>1</m:t>
-            </m:r>
-          </m:sub>
-        </m:sSub>
-      </m:oMath>
-      <w:r>
-        <w:rPr>
-          <w:rFonts w:ascii="David" w:hAnsi="David" w:cs="David" w:hint="cs"/>
-          <w:color w:val="000000" w:themeColor="text1"/>
-          <w:sz w:val="22"/>
-          <w:szCs w:val="22"/>
-          <w:rtl/>
-        </w:rPr>
-        <w:t xml:space="preserve"> </w:t>
-      </w:r>
-      <w:r>
-        <w:rPr>
-          <w:rFonts w:ascii="David" w:hAnsi="David" w:cs="David" w:hint="cs"/>
-          <w:color w:val="000000" w:themeColor="text1"/>
-          <w:sz w:val="22"/>
-          <w:szCs w:val="22"/>
-          <w:rtl/>
-        </w:rPr>
-        <w:t xml:space="preserve">מקבלת את המילה הריקה, וגם את כל המילים שאינן המילה הריקה לפי צעד 2, אז השפה של </w:t>
-      </w:r>
-      <m:oMath>
-        <m:sSub>
-          <m:sSubPr>
-            <m:ctrlPr>
-              <w:rPr>
-                <w:rFonts w:ascii="Cambria Math" w:hAnsi="Cambria Math" w:cs="David"/>
-                <w:i/>
-                <w:color w:val="000000" w:themeColor="text1"/>
-                <w:sz w:val="22"/>
-                <w:szCs w:val="22"/>
-              </w:rPr>
-            </m:ctrlPr>
-          </m:sSubPr>
-          <m:e>
-            <m:r>
-              <w:rPr>
-                <w:rFonts w:ascii="Cambria Math" w:hAnsi="Cambria Math" w:cs="David"/>
-                <w:color w:val="000000" w:themeColor="text1"/>
-                <w:sz w:val="22"/>
-                <w:szCs w:val="22"/>
-              </w:rPr>
-              <m:t>M</m:t>
-            </m:r>
-          </m:e>
-          <m:sub>
-            <m:r>
-              <w:rPr>
-                <w:rFonts w:ascii="Cambria Math" w:hAnsi="Cambria Math" w:cs="David"/>
-                <w:color w:val="000000" w:themeColor="text1"/>
-                <w:sz w:val="22"/>
-                <w:szCs w:val="22"/>
-              </w:rPr>
-              <m:t>1</m:t>
-            </m:r>
-          </m:sub>
-        </m:sSub>
-      </m:oMath>
-      <w:r>
-        <w:rPr>
-          <w:rFonts w:ascii="David" w:hAnsi="David" w:cs="David" w:hint="cs"/>
-          <w:color w:val="000000" w:themeColor="text1"/>
-          <w:sz w:val="22"/>
-          <w:szCs w:val="22"/>
-          <w:rtl/>
-        </w:rPr>
-        <w:t xml:space="preserve"> היא שפת כל המילים מעל הא"ב, כלומר יש כמות אינסופית של מילים ב-</w:t>
-      </w:r>
-      <m:oMath>
-        <m:sSub>
-          <m:sSubPr>
-            <m:ctrlPr>
-              <w:rPr>
-                <w:rFonts w:ascii="Cambria Math" w:hAnsi="Cambria Math" w:cs="David"/>
-                <w:i/>
-                <w:color w:val="000000" w:themeColor="text1"/>
-                <w:sz w:val="22"/>
-                <w:szCs w:val="22"/>
-              </w:rPr>
-            </m:ctrlPr>
-          </m:sSubPr>
-          <m:e>
-            <m:r>
-              <w:rPr>
-                <w:rFonts w:ascii="Cambria Math" w:hAnsi="Cambria Math" w:cs="David"/>
-                <w:color w:val="000000" w:themeColor="text1"/>
-                <w:sz w:val="22"/>
-                <w:szCs w:val="22"/>
-              </w:rPr>
-              <m:t>M</m:t>
-            </m:r>
-          </m:e>
-          <m:sub>
-            <m:r>
-              <w:rPr>
-                <w:rFonts w:ascii="Cambria Math" w:hAnsi="Cambria Math" w:cs="David"/>
-                <w:color w:val="000000" w:themeColor="text1"/>
-                <w:sz w:val="22"/>
-                <w:szCs w:val="22"/>
-              </w:rPr>
-              <m:t>1</m:t>
-            </m:r>
-          </m:sub>
-        </m:sSub>
-      </m:oMath>
-      <w:r>
-        <w:rPr>
-          <w:rFonts w:ascii="David" w:hAnsi="David" w:cs="David" w:hint="cs"/>
-          <w:color w:val="000000" w:themeColor="text1"/>
-          <w:sz w:val="22"/>
-          <w:szCs w:val="22"/>
-          <w:rtl/>
-        </w:rPr>
-        <w:t xml:space="preserve"> </w:t>
-      </w:r>
-      <w:r>
-        <w:rPr>
-          <w:rFonts w:ascii="David" w:hAnsi="David" w:cs="David" w:hint="cs"/>
-          <w:color w:val="000000" w:themeColor="text1"/>
-          <w:sz w:val="22"/>
-          <w:szCs w:val="22"/>
-          <w:rtl/>
-        </w:rPr>
-        <w:t xml:space="preserve"> וכמות סופית (0) של מילים ב-</w:t>
-      </w:r>
-      <m:oMath>
-        <m:sSub>
-          <m:sSubPr>
-            <m:ctrlPr>
-              <w:rPr>
-                <w:rFonts w:ascii="Cambria Math" w:hAnsi="Cambria Math" w:cs="David"/>
-                <w:i/>
-                <w:color w:val="000000" w:themeColor="text1"/>
-                <w:sz w:val="22"/>
-                <w:szCs w:val="22"/>
-              </w:rPr>
-            </m:ctrlPr>
-          </m:sSubPr>
-          <m:e>
-            <m:r>
-              <w:rPr>
-                <w:rFonts w:ascii="Cambria Math" w:hAnsi="Cambria Math" w:cs="David"/>
-                <w:color w:val="000000" w:themeColor="text1"/>
-                <w:sz w:val="22"/>
-                <w:szCs w:val="22"/>
-              </w:rPr>
-              <m:t>M</m:t>
-            </m:r>
-          </m:e>
-          <m:sub>
-            <m:r>
-              <w:rPr>
-                <w:rFonts w:ascii="Cambria Math" w:hAnsi="Cambria Math" w:cs="David"/>
-                <w:color w:val="000000" w:themeColor="text1"/>
-                <w:sz w:val="22"/>
-                <w:szCs w:val="22"/>
-              </w:rPr>
-              <m:t>2</m:t>
-            </m:r>
-          </m:sub>
-        </m:sSub>
-      </m:oMath>
-      <w:r>
-        <w:rPr>
-          <w:rFonts w:ascii="David" w:hAnsi="David" w:cs="David" w:hint="cs"/>
-          <w:color w:val="000000" w:themeColor="text1"/>
-          <w:sz w:val="22"/>
-          <w:szCs w:val="22"/>
-          <w:rtl/>
-        </w:rPr>
-        <w:t xml:space="preserve"> </w:t>
-      </w:r>
-      <w:r>
-        <w:rPr>
-          <w:rFonts w:ascii="David" w:hAnsi="David" w:cs="David" w:hint="cs"/>
-          <w:color w:val="000000" w:themeColor="text1"/>
-          <w:sz w:val="22"/>
-          <w:szCs w:val="22"/>
-          <w:rtl/>
-        </w:rPr>
-        <w:t xml:space="preserve">לכן מתקיים </w:t>
-      </w:r>
-      <m:oMath>
-        <m:r>
-          <w:rPr>
-            <w:rFonts w:ascii="Cambria Math" w:hAnsi="Cambria Math" w:cs="David"/>
-            <w:color w:val="000000" w:themeColor="text1"/>
-            <w:sz w:val="22"/>
-            <w:szCs w:val="22"/>
-          </w:rPr>
-          <m:t>&lt;</m:t>
-        </m:r>
-        <m:sSub>
-          <m:sSubPr>
-            <m:ctrlPr>
-              <w:rPr>
-                <w:rFonts w:ascii="Cambria Math" w:hAnsi="Cambria Math" w:cs="David"/>
-                <w:i/>
-                <w:color w:val="000000" w:themeColor="text1"/>
-                <w:sz w:val="22"/>
-                <w:szCs w:val="22"/>
-              </w:rPr>
-            </m:ctrlPr>
-          </m:sSubPr>
-          <m:e>
-            <m:r>
-              <w:rPr>
-                <w:rFonts w:ascii="Cambria Math" w:hAnsi="Cambria Math" w:cs="David"/>
-                <w:color w:val="000000" w:themeColor="text1"/>
-                <w:sz w:val="22"/>
-                <w:szCs w:val="22"/>
-              </w:rPr>
-              <m:t>M</m:t>
-            </m:r>
-          </m:e>
-          <m:sub>
-            <m:r>
-              <w:rPr>
-                <w:rFonts w:ascii="Cambria Math" w:hAnsi="Cambria Math" w:cs="David"/>
-                <w:color w:val="000000" w:themeColor="text1"/>
-                <w:sz w:val="22"/>
-                <w:szCs w:val="22"/>
-              </w:rPr>
-              <m:t>1</m:t>
-            </m:r>
-          </m:sub>
-        </m:sSub>
-        <m:r>
-          <w:rPr>
-            <w:rFonts w:ascii="Cambria Math" w:hAnsi="Cambria Math" w:cs="David"/>
-            <w:color w:val="000000" w:themeColor="text1"/>
-            <w:sz w:val="22"/>
-            <w:szCs w:val="22"/>
-          </w:rPr>
-          <m:t>,</m:t>
-        </m:r>
-        <m:sSub>
-          <m:sSubPr>
-            <m:ctrlPr>
-              <w:rPr>
-                <w:rFonts w:ascii="Cambria Math" w:hAnsi="Cambria Math" w:cs="David"/>
-                <w:i/>
-                <w:color w:val="000000" w:themeColor="text1"/>
-                <w:sz w:val="22"/>
-                <w:szCs w:val="22"/>
-              </w:rPr>
-            </m:ctrlPr>
-          </m:sSubPr>
-          <m:e>
-            <m:r>
-              <w:rPr>
-                <w:rFonts w:ascii="Cambria Math" w:hAnsi="Cambria Math" w:cs="David"/>
-                <w:color w:val="000000" w:themeColor="text1"/>
-                <w:sz w:val="22"/>
-                <w:szCs w:val="22"/>
-              </w:rPr>
-              <m:t>M</m:t>
-            </m:r>
-          </m:e>
-          <m:sub>
-            <m:r>
-              <w:rPr>
-                <w:rFonts w:ascii="Cambria Math" w:hAnsi="Cambria Math" w:cs="David"/>
-                <w:color w:val="000000" w:themeColor="text1"/>
-                <w:sz w:val="22"/>
-                <w:szCs w:val="22"/>
-              </w:rPr>
-              <m:t>2</m:t>
-            </m:r>
-          </m:sub>
-        </m:sSub>
-        <m:r>
-          <w:rPr>
-            <w:rFonts w:ascii="Cambria Math" w:hAnsi="Cambria Math" w:cs="David"/>
-            <w:color w:val="000000" w:themeColor="text1"/>
-            <w:sz w:val="22"/>
-            <w:szCs w:val="22"/>
-          </w:rPr>
-          <m:t>&gt;∉L</m:t>
-        </m:r>
-      </m:oMath>
-      <w:r>
-        <w:rPr>
-          <w:rFonts w:ascii="David" w:hAnsi="David" w:cs="David" w:hint="cs"/>
-          <w:color w:val="000000" w:themeColor="text1"/>
-          <w:sz w:val="22"/>
-          <w:szCs w:val="22"/>
-          <w:rtl/>
-        </w:rPr>
-        <w:t>.</w:t>
-      </w:r>
-    </w:p>
-    <w:p>
-      <w:pPr>
-        <w:bidi/>
-        <w:spacing w:line="276" w:lineRule="auto"/>
         <w:rPr>
           <w:rFonts w:ascii="David" w:hAnsi="David" w:cs="David"/>
           <w:color w:val="000000" w:themeColor="text1"/>
@@ -17355,12 +15020,7 @@
           <w:rtl/>
         </w:rPr>
       </w:pPr>
-    </w:p>
-    <w:p>
-      <w:pPr>
-        <w:bidi/>
-        <w:spacing w:line="276" w:lineRule="auto"/>
-        <w:jc w:val="both"/>
+      <w:r>
         <w:rPr>
           <w:rFonts w:ascii="David" w:hAnsi="David" w:cs="David"/>
           <w:color w:val="C00000"/>
@@ -17369,61 +15029,7 @@
           <w:u w:val="single"/>
           <w:rtl/>
         </w:rPr>
-      </w:pPr>
-    </w:p>
-    <w:p>
-      <w:pPr>
-        <w:bidi/>
-        <w:spacing w:line="276" w:lineRule="auto"/>
-        <w:jc w:val="both"/>
-        <w:rPr>
-          <w:rFonts w:ascii="David" w:hAnsi="David" w:cs="David"/>
-          <w:color w:val="C00000"/>
-          <w:sz w:val="28"/>
-          <w:szCs w:val="28"/>
-          <w:u w:val="single"/>
-          <w:rtl/>
-        </w:rPr>
-      </w:pPr>
-    </w:p>
-    <w:p>
-      <w:pPr>
-        <w:bidi/>
-        <w:spacing w:line="276" w:lineRule="auto"/>
-        <w:jc w:val="both"/>
-        <w:rPr>
-          <w:rFonts w:ascii="David" w:hAnsi="David" w:cs="David"/>
-          <w:color w:val="C00000"/>
-          <w:sz w:val="28"/>
-          <w:szCs w:val="28"/>
-          <w:u w:val="single"/>
-          <w:rtl/>
-        </w:rPr>
-      </w:pPr>
-    </w:p>
-    <w:p>
-      <w:pPr>
-        <w:bidi/>
-        <w:spacing w:line="276" w:lineRule="auto"/>
-        <w:jc w:val="both"/>
-        <w:rPr>
-          <w:rFonts w:ascii="David" w:hAnsi="David" w:cs="David"/>
-          <w:color w:val="C00000"/>
-          <w:sz w:val="28"/>
-          <w:szCs w:val="28"/>
-          <w:u w:val="single"/>
-          <w:rtl/>
-        </w:rPr>
-      </w:pPr>
-      <w:r>
-        <w:rPr>
-          <w:rFonts w:ascii="David" w:hAnsi="David" w:cs="David"/>
-          <w:color w:val="C00000"/>
-          <w:sz w:val="28"/>
-          <w:szCs w:val="28"/>
-          <w:u w:val="single"/>
-          <w:rtl/>
-        </w:rPr>
+        <w:lastRenderedPageBreak/>
         <w:t xml:space="preserve">שאלה </w:t>
       </w:r>
       <w:r>
@@ -19556,7 +17162,6 @@
           <w:szCs w:val="22"/>
           <w:rtl/>
         </w:rPr>
-        <w:lastRenderedPageBreak/>
         <w:t>נגדיר:</w:t>
       </w:r>
     </w:p>
@@ -20598,14 +18203,114 @@
         <w:jc w:val="both"/>
         <w:rPr>
           <w:rFonts w:ascii="David" w:hAnsi="David" w:cs="David"/>
-        </w:rPr>
-      </w:pPr>
-      <w:r>
-        <w:rPr>
-          <w:rFonts w:ascii="David" w:hAnsi="David" w:cs="David" w:hint="cs"/>
           <w:u w:val="single"/>
-          <w:rtl/>
-        </w:rPr>
+        </w:rPr>
+      </w:pPr>
+    </w:p>
+    <w:p>
+      <w:pPr>
+        <w:bidi/>
+        <w:spacing w:line="276" w:lineRule="auto"/>
+        <w:jc w:val="both"/>
+        <w:rPr>
+          <w:rFonts w:ascii="David" w:hAnsi="David" w:cs="David"/>
+          <w:u w:val="single"/>
+        </w:rPr>
+      </w:pPr>
+    </w:p>
+    <w:p>
+      <w:pPr>
+        <w:bidi/>
+        <w:spacing w:line="276" w:lineRule="auto"/>
+        <w:jc w:val="both"/>
+        <w:rPr>
+          <w:rFonts w:ascii="David" w:hAnsi="David" w:cs="David"/>
+          <w:u w:val="single"/>
+        </w:rPr>
+      </w:pPr>
+    </w:p>
+    <w:p>
+      <w:pPr>
+        <w:bidi/>
+        <w:spacing w:line="276" w:lineRule="auto"/>
+        <w:jc w:val="both"/>
+        <w:rPr>
+          <w:rFonts w:ascii="David" w:hAnsi="David" w:cs="David"/>
+          <w:u w:val="single"/>
+        </w:rPr>
+      </w:pPr>
+    </w:p>
+    <w:p>
+      <w:pPr>
+        <w:bidi/>
+        <w:spacing w:line="276" w:lineRule="auto"/>
+        <w:jc w:val="both"/>
+        <w:rPr>
+          <w:rFonts w:ascii="David" w:hAnsi="David" w:cs="David"/>
+          <w:u w:val="single"/>
+        </w:rPr>
+      </w:pPr>
+    </w:p>
+    <w:p>
+      <w:pPr>
+        <w:bidi/>
+        <w:spacing w:line="276" w:lineRule="auto"/>
+        <w:jc w:val="both"/>
+        <w:rPr>
+          <w:rFonts w:ascii="David" w:hAnsi="David" w:cs="David"/>
+          <w:u w:val="single"/>
+        </w:rPr>
+      </w:pPr>
+    </w:p>
+    <w:p>
+      <w:pPr>
+        <w:bidi/>
+        <w:spacing w:line="276" w:lineRule="auto"/>
+        <w:jc w:val="both"/>
+        <w:rPr>
+          <w:rFonts w:ascii="David" w:hAnsi="David" w:cs="David"/>
+          <w:u w:val="single"/>
+        </w:rPr>
+      </w:pPr>
+    </w:p>
+    <w:p>
+      <w:pPr>
+        <w:bidi/>
+        <w:spacing w:line="276" w:lineRule="auto"/>
+        <w:jc w:val="both"/>
+        <w:rPr>
+          <w:rFonts w:ascii="David" w:hAnsi="David" w:cs="David"/>
+          <w:u w:val="single"/>
+        </w:rPr>
+      </w:pPr>
+    </w:p>
+    <w:p>
+      <w:pPr>
+        <w:bidi/>
+        <w:spacing w:line="276" w:lineRule="auto"/>
+        <w:jc w:val="both"/>
+        <w:rPr>
+          <w:rFonts w:ascii="David" w:hAnsi="David" w:cs="David"/>
+          <w:u w:val="single"/>
+        </w:rPr>
+      </w:pPr>
+    </w:p>
+    <w:p>
+      <w:pPr>
+        <w:bidi/>
+        <w:spacing w:line="276" w:lineRule="auto"/>
+        <w:jc w:val="both"/>
+        <w:rPr>
+          <w:rFonts w:ascii="David" w:hAnsi="David" w:cs="David"/>
+        </w:rPr>
+      </w:pPr>
+      <w:r>
+        <w:rPr>
+          <w:rFonts w:ascii="David" w:hAnsi="David" w:cs="David" w:hint="cs"/>
+          <w:u w:val="single"/>
+          <w:rtl/>
+        </w:rPr>
+        <w:lastRenderedPageBreak/>
         <w:t xml:space="preserve">סעיף </w:t>
       </w:r>
       <w:r>
@@ -21139,7 +18844,111 @@
           <w:szCs w:val="22"/>
           <w:rtl/>
         </w:rPr>
-        <w:t xml:space="preserve"> קבועים.</w:t>
+        <w:t xml:space="preserve"> קבועים</w:t>
+      </w:r>
+      <w:r>
+        <w:rPr>
+          <w:rFonts w:ascii="David" w:hAnsi="David" w:cs="David" w:hint="cs"/>
+          <w:i/>
+          <w:sz w:val="22"/>
+          <w:szCs w:val="22"/>
+          <w:rtl/>
+        </w:rPr>
+        <w:t xml:space="preserve">, ויש לנו סה"כ </w:t>
+      </w:r>
+      <m:oMath>
+        <m:sSup>
+          <m:sSupPr>
+            <m:ctrlPr>
+              <w:rPr>
+                <w:rFonts w:ascii="Cambria Math" w:hAnsi="Cambria Math" w:cs="David"/>
+                <w:i/>
+                <w:sz w:val="22"/>
+                <w:szCs w:val="22"/>
+              </w:rPr>
+            </m:ctrlPr>
+          </m:sSupPr>
+          <m:e>
+            <m:r>
+              <w:rPr>
+                <w:rFonts w:ascii="Cambria Math" w:hAnsi="Cambria Math" w:cs="David"/>
+                <w:sz w:val="22"/>
+                <w:szCs w:val="22"/>
+              </w:rPr>
+              <m:t>2</m:t>
+            </m:r>
+          </m:e>
+          <m:sup>
+            <m:r>
+              <w:rPr>
+                <w:rFonts w:ascii="Cambria Math" w:hAnsi="Cambria Math" w:cs="David"/>
+                <w:sz w:val="22"/>
+                <w:szCs w:val="22"/>
+              </w:rPr>
+              <m:t>c</m:t>
+            </m:r>
+          </m:sup>
+        </m:sSup>
+        <m:r>
+          <w:rPr>
+            <w:rFonts w:ascii="Cambria Math" w:hAnsi="Cambria Math" w:cs="David"/>
+            <w:sz w:val="22"/>
+            <w:szCs w:val="22"/>
+          </w:rPr>
+          <m:t>+</m:t>
+        </m:r>
+        <m:sSup>
+          <m:sSupPr>
+            <m:ctrlPr>
+              <w:rPr>
+                <w:rFonts w:ascii="Cambria Math" w:hAnsi="Cambria Math" w:cs="David"/>
+                <w:i/>
+                <w:sz w:val="22"/>
+                <w:szCs w:val="22"/>
+              </w:rPr>
+            </m:ctrlPr>
+          </m:sSupPr>
+          <m:e>
+            <m:r>
+              <w:rPr>
+                <w:rFonts w:ascii="Cambria Math" w:hAnsi="Cambria Math" w:cs="David"/>
+                <w:sz w:val="22"/>
+                <w:szCs w:val="22"/>
+              </w:rPr>
+              <m:t>c</m:t>
+            </m:r>
+          </m:e>
+          <m:sup>
+            <m:r>
+              <w:rPr>
+                <w:rFonts w:ascii="Cambria Math" w:hAnsi="Cambria Math" w:cs="David"/>
+                <w:sz w:val="22"/>
+                <w:szCs w:val="22"/>
+              </w:rPr>
+              <m:t>2</m:t>
+            </m:r>
+          </m:sup>
+        </m:sSup>
+      </m:oMath>
+      <w:r>
+        <w:rPr>
+          <w:rFonts w:ascii="David" w:hAnsi="David" w:cs="David" w:hint="cs"/>
+          <w:i/>
+          <w:sz w:val="22"/>
+          <w:szCs w:val="22"/>
+          <w:rtl/>
+        </w:rPr>
+        <w:t xml:space="preserve"> מצבים</w:t>
+      </w:r>
+      <w:r>
+        <w:rPr>
+          <w:rFonts w:ascii="David" w:hAnsi="David" w:cs="David" w:hint="cs"/>
+          <w:i/>
+          <w:sz w:val="22"/>
+          <w:szCs w:val="22"/>
+          <w:rtl/>
+        </w:rPr>
+        <w:t>.</w:t>
       </w:r>
     </w:p>
     <w:p>

</xml_diff>